<commit_message>
minor fixes in doc, sql, and code
</commit_message>
<xml_diff>
--- a/MileStone 2/DAT602MileStone2SeanCavill.docx
+++ b/MileStone 2/DAT602MileStone2SeanCavill.docx
@@ -97,6 +97,7 @@
                                     <w:dataBinding w:prefixMappings="xmlns:ns0='http://schemas.openxmlformats.org/package/2006/metadata/core-properties' xmlns:ns1='http://purl.org/dc/elements/1.1/'" w:xpath="/ns0:coreProperties[1]/ns1:creator[1]" w:storeItemID="{6C3C8BC8-F283-45AE-878A-BAB7291924A1}"/>
                                     <w:text/>
                                   </w:sdtPr>
+                                  <w:sdtEndPr/>
                                   <w:sdtContent>
                                     <w:r>
                                       <w:rPr>
@@ -156,6 +157,7 @@
                               <w:dataBinding w:prefixMappings="xmlns:ns0='http://schemas.openxmlformats.org/package/2006/metadata/core-properties' xmlns:ns1='http://purl.org/dc/elements/1.1/'" w:xpath="/ns0:coreProperties[1]/ns1:creator[1]" w:storeItemID="{6C3C8BC8-F283-45AE-878A-BAB7291924A1}"/>
                               <w:text/>
                             </w:sdtPr>
+                            <w:sdtEndPr/>
                             <w:sdtContent>
                               <w:r>
                                 <w:rPr>
@@ -381,6 +383,7 @@
                                     <w:dataBinding w:prefixMappings="xmlns:ns0='http://schemas.microsoft.com/office/2006/coverPageProps'" w:xpath="/ns0:CoverPageProperties[1]/ns0:Abstract[1]" w:storeItemID="{55AF091B-3C7A-41E3-B477-F2FDAA23CFDA}"/>
                                     <w:text/>
                                   </w:sdtPr>
+                                  <w:sdtEndPr/>
                                   <w:sdtContent>
                                     <w:r>
                                       <w:rPr>
@@ -435,6 +438,7 @@
                               <w:dataBinding w:prefixMappings="xmlns:ns0='http://schemas.microsoft.com/office/2006/coverPageProps'" w:xpath="/ns0:CoverPageProperties[1]/ns0:Abstract[1]" w:storeItemID="{55AF091B-3C7A-41E3-B477-F2FDAA23CFDA}"/>
                               <w:text/>
                             </w:sdtPr>
+                            <w:sdtEndPr/>
                             <w:sdtContent>
                               <w:r>
                                 <w:rPr>
@@ -726,6 +730,7 @@
                                   <w:dataBinding w:prefixMappings="xmlns:ns0='http://schemas.openxmlformats.org/package/2006/metadata/core-properties' xmlns:ns1='http://purl.org/dc/elements/1.1/'" w:xpath="/ns0:coreProperties[1]/ns1:title[1]" w:storeItemID="{6C3C8BC8-F283-45AE-878A-BAB7291924A1}"/>
                                   <w:text/>
                                 </w:sdtPr>
+                                <w:sdtEndPr/>
                                 <w:sdtContent>
                                   <w:p>
                                     <w:pPr>
@@ -765,6 +770,7 @@
                                   <w:dataBinding w:prefixMappings="xmlns:ns0='http://schemas.openxmlformats.org/package/2006/metadata/core-properties' xmlns:ns1='http://purl.org/dc/elements/1.1/'" w:xpath="/ns0:coreProperties[1]/ns1:subject[1]" w:storeItemID="{6C3C8BC8-F283-45AE-878A-BAB7291924A1}"/>
                                   <w:text/>
                                 </w:sdtPr>
+                                <w:sdtEndPr/>
                                 <w:sdtContent>
                                   <w:p>
                                     <w:pPr>
@@ -828,6 +834,7 @@
                             <w:dataBinding w:prefixMappings="xmlns:ns0='http://schemas.openxmlformats.org/package/2006/metadata/core-properties' xmlns:ns1='http://purl.org/dc/elements/1.1/'" w:xpath="/ns0:coreProperties[1]/ns1:title[1]" w:storeItemID="{6C3C8BC8-F283-45AE-878A-BAB7291924A1}"/>
                             <w:text/>
                           </w:sdtPr>
+                          <w:sdtEndPr/>
                           <w:sdtContent>
                             <w:p>
                               <w:pPr>
@@ -867,6 +874,7 @@
                             <w:dataBinding w:prefixMappings="xmlns:ns0='http://schemas.openxmlformats.org/package/2006/metadata/core-properties' xmlns:ns1='http://purl.org/dc/elements/1.1/'" w:xpath="/ns0:coreProperties[1]/ns1:subject[1]" w:storeItemID="{6C3C8BC8-F283-45AE-878A-BAB7291924A1}"/>
                             <w:text/>
                           </w:sdtPr>
+                          <w:sdtEndPr/>
                           <w:sdtContent>
                             <w:p>
                               <w:pPr>
@@ -923,6 +931,13 @@
     </w:sdt>
     <w:sdt>
       <w:sdtPr>
+        <w:rPr>
+          <w:rFonts w:asciiTheme="minorHAnsi" w:eastAsiaTheme="minorHAnsi" w:hAnsiTheme="minorHAnsi" w:cstheme="minorBidi"/>
+          <w:color w:val="auto"/>
+          <w:sz w:val="22"/>
+          <w:szCs w:val="22"/>
+          <w:lang w:val="en-NZ"/>
+        </w:rPr>
         <w:id w:val="-1034877505"/>
         <w:docPartObj>
           <w:docPartGallery w:val="Table of Contents"/>
@@ -931,14 +946,9 @@
       </w:sdtPr>
       <w:sdtEndPr>
         <w:rPr>
-          <w:rFonts w:asciiTheme="minorHAnsi" w:eastAsiaTheme="minorHAnsi" w:hAnsiTheme="minorHAnsi" w:cstheme="minorBidi"/>
           <w:b/>
           <w:bCs/>
           <w:noProof/>
-          <w:color w:val="auto"/>
-          <w:sz w:val="22"/>
-          <w:szCs w:val="22"/>
-          <w:lang w:val="en-NZ"/>
         </w:rPr>
       </w:sdtEndPr>
       <w:sdtContent>
@@ -11962,7 +11972,7 @@
     <w:tbl>
       <w:tblPr>
         <w:tblStyle w:val="PlainTable1"/>
-        <w:tblW w:w="9969" w:type="dxa"/>
+        <w:tblW w:w="9943" w:type="dxa"/>
         <w:jc w:val="center"/>
         <w:tblLayout w:type="fixed"/>
         <w:tblLook w:val="02A0" w:firstRow="1" w:lastRow="0" w:firstColumn="1" w:lastColumn="0" w:noHBand="1" w:noVBand="0"/>
@@ -11982,7 +11992,7 @@
         <w:gridCol w:w="425"/>
         <w:gridCol w:w="425"/>
         <w:gridCol w:w="567"/>
-        <w:gridCol w:w="493"/>
+        <w:gridCol w:w="467"/>
         <w:gridCol w:w="467"/>
         <w:gridCol w:w="467"/>
         <w:gridCol w:w="467"/>
@@ -12202,7 +12212,7 @@
         </w:tc>
         <w:tc>
           <w:tcPr>
-            <w:tcW w:w="493" w:type="dxa"/>
+            <w:tcW w:w="467" w:type="dxa"/>
             <w:textDirection w:val="btLr"/>
           </w:tcPr>
           <w:p>
@@ -12211,7 +12221,7 @@
               <w:cnfStyle w:val="100000000000" w:firstRow="1" w:lastRow="0" w:firstColumn="0" w:lastColumn="0" w:oddVBand="0" w:evenVBand="0" w:oddHBand="0" w:evenHBand="0" w:firstRowFirstColumn="0" w:firstRowLastColumn="0" w:lastRowFirstColumn="0" w:lastRowLastColumn="0"/>
             </w:pPr>
             <w:r>
-              <w:t>Use Item</w:t>
+              <w:t>Admin Access</w:t>
             </w:r>
           </w:p>
         </w:tc>
@@ -12226,7 +12236,7 @@
               <w:ind w:left="113" w:right="113"/>
             </w:pPr>
             <w:r>
-              <w:t>Admin Access</w:t>
+              <w:t>Delete Player</w:t>
             </w:r>
           </w:p>
         </w:tc>
@@ -12241,7 +12251,7 @@
               <w:cnfStyle w:val="100000000000" w:firstRow="1" w:lastRow="0" w:firstColumn="0" w:lastColumn="0" w:oddVBand="0" w:evenVBand="0" w:oddHBand="0" w:evenHBand="0" w:firstRowFirstColumn="0" w:firstRowLastColumn="0" w:lastRowFirstColumn="0" w:lastRowLastColumn="0"/>
             </w:pPr>
             <w:r>
-              <w:t>Delete Player</w:t>
+              <w:t>Edit Player</w:t>
             </w:r>
           </w:p>
         </w:tc>
@@ -12256,7 +12266,7 @@
               <w:ind w:left="113" w:right="113"/>
             </w:pPr>
             <w:r>
-              <w:t>Edit Player</w:t>
+              <w:t>Delete Game</w:t>
             </w:r>
           </w:p>
         </w:tc>
@@ -12271,7 +12281,7 @@
               <w:cnfStyle w:val="100000000000" w:firstRow="1" w:lastRow="0" w:firstColumn="0" w:lastColumn="0" w:oddVBand="0" w:evenVBand="0" w:oddHBand="0" w:evenHBand="0" w:firstRowFirstColumn="0" w:firstRowLastColumn="0" w:lastRowFirstColumn="0" w:lastRowLastColumn="0"/>
             </w:pPr>
             <w:r>
-              <w:t>Delete Game</w:t>
+              <w:t>Deactivate Game</w:t>
             </w:r>
           </w:p>
         </w:tc>
@@ -12438,20 +12448,12 @@
         </w:tc>
         <w:tc>
           <w:tcPr>
-            <w:tcW w:w="493" w:type="dxa"/>
-          </w:tcPr>
-          <w:p>
-            <w:pPr>
-              <w:cnfStyle w:val="000000000000" w:firstRow="0" w:lastRow="0" w:firstColumn="0" w:lastColumn="0" w:oddVBand="0" w:evenVBand="0" w:oddHBand="0" w:evenHBand="0" w:firstRowFirstColumn="0" w:firstRowLastColumn="0" w:lastRowFirstColumn="0" w:lastRowLastColumn="0"/>
-            </w:pPr>
-          </w:p>
-        </w:tc>
-        <w:tc>
-          <w:tcPr>
-            <w:cnfStyle w:val="000010000000" w:firstRow="0" w:lastRow="0" w:firstColumn="0" w:lastColumn="0" w:oddVBand="1" w:evenVBand="0" w:oddHBand="0" w:evenHBand="0" w:firstRowFirstColumn="0" w:firstRowLastColumn="0" w:lastRowFirstColumn="0" w:lastRowLastColumn="0"/>
-            <w:tcW w:w="467" w:type="dxa"/>
-          </w:tcPr>
-          <w:p>
+            <w:tcW w:w="467" w:type="dxa"/>
+          </w:tcPr>
+          <w:p>
+            <w:pPr>
+              <w:cnfStyle w:val="000000000000" w:firstRow="0" w:lastRow="0" w:firstColumn="0" w:lastColumn="0" w:oddVBand="0" w:evenVBand="0" w:oddHBand="0" w:evenHBand="0" w:firstRowFirstColumn="0" w:firstRowLastColumn="0" w:lastRowFirstColumn="0" w:lastRowLastColumn="0"/>
+            </w:pPr>
             <w:r>
               <w:t>R</w:t>
             </w:r>
@@ -12459,12 +12461,10 @@
         </w:tc>
         <w:tc>
           <w:tcPr>
-            <w:tcW w:w="467" w:type="dxa"/>
-          </w:tcPr>
-          <w:p>
-            <w:pPr>
-              <w:cnfStyle w:val="000000000000" w:firstRow="0" w:lastRow="0" w:firstColumn="0" w:lastColumn="0" w:oddVBand="0" w:evenVBand="0" w:oddHBand="0" w:evenHBand="0" w:firstRowFirstColumn="0" w:firstRowLastColumn="0" w:lastRowFirstColumn="0" w:lastRowLastColumn="0"/>
-            </w:pPr>
+            <w:cnfStyle w:val="000010000000" w:firstRow="0" w:lastRow="0" w:firstColumn="0" w:lastColumn="0" w:oddVBand="1" w:evenVBand="0" w:oddHBand="0" w:evenHBand="0" w:firstRowFirstColumn="0" w:firstRowLastColumn="0" w:lastRowFirstColumn="0" w:lastRowLastColumn="0"/>
+            <w:tcW w:w="467" w:type="dxa"/>
+          </w:tcPr>
+          <w:p>
             <w:r>
               <w:t>D</w:t>
             </w:r>
@@ -12472,14 +12472,23 @@
         </w:tc>
         <w:tc>
           <w:tcPr>
-            <w:cnfStyle w:val="000010000000" w:firstRow="0" w:lastRow="0" w:firstColumn="0" w:lastColumn="0" w:oddVBand="1" w:evenVBand="0" w:oddHBand="0" w:evenHBand="0" w:firstRowFirstColumn="0" w:firstRowLastColumn="0" w:lastRowFirstColumn="0" w:lastRowLastColumn="0"/>
-            <w:tcW w:w="467" w:type="dxa"/>
-          </w:tcPr>
-          <w:p>
+            <w:tcW w:w="467" w:type="dxa"/>
+          </w:tcPr>
+          <w:p>
+            <w:pPr>
+              <w:cnfStyle w:val="000000000000" w:firstRow="0" w:lastRow="0" w:firstColumn="0" w:lastColumn="0" w:oddVBand="0" w:evenVBand="0" w:oddHBand="0" w:evenHBand="0" w:firstRowFirstColumn="0" w:firstRowLastColumn="0" w:lastRowFirstColumn="0" w:lastRowLastColumn="0"/>
+            </w:pPr>
             <w:r>
               <w:t>RU</w:t>
             </w:r>
           </w:p>
+        </w:tc>
+        <w:tc>
+          <w:tcPr>
+            <w:cnfStyle w:val="000010000000" w:firstRow="0" w:lastRow="0" w:firstColumn="0" w:lastColumn="0" w:oddVBand="1" w:evenVBand="0" w:oddHBand="0" w:evenHBand="0" w:firstRowFirstColumn="0" w:firstRowLastColumn="0" w:lastRowFirstColumn="0" w:lastRowLastColumn="0"/>
+            <w:tcW w:w="467" w:type="dxa"/>
+          </w:tcPr>
+          <w:p/>
         </w:tc>
         <w:tc>
           <w:tcPr>
@@ -12647,29 +12656,20 @@
         </w:tc>
         <w:tc>
           <w:tcPr>
-            <w:tcW w:w="493" w:type="dxa"/>
-          </w:tcPr>
-          <w:p>
-            <w:pPr>
-              <w:cnfStyle w:val="000000000000" w:firstRow="0" w:lastRow="0" w:firstColumn="0" w:lastColumn="0" w:oddVBand="0" w:evenVBand="0" w:oddHBand="0" w:evenHBand="0" w:firstRowFirstColumn="0" w:firstRowLastColumn="0" w:lastRowFirstColumn="0" w:lastRowLastColumn="0"/>
-            </w:pPr>
-          </w:p>
-        </w:tc>
-        <w:tc>
-          <w:tcPr>
-            <w:cnfStyle w:val="000010000000" w:firstRow="0" w:lastRow="0" w:firstColumn="0" w:lastColumn="0" w:oddVBand="1" w:evenVBand="0" w:oddHBand="0" w:evenHBand="0" w:firstRowFirstColumn="0" w:firstRowLastColumn="0" w:lastRowFirstColumn="0" w:lastRowLastColumn="0"/>
-            <w:tcW w:w="467" w:type="dxa"/>
-          </w:tcPr>
-          <w:p/>
-        </w:tc>
-        <w:tc>
-          <w:tcPr>
-            <w:tcW w:w="467" w:type="dxa"/>
-          </w:tcPr>
-          <w:p>
-            <w:pPr>
-              <w:cnfStyle w:val="000000000000" w:firstRow="0" w:lastRow="0" w:firstColumn="0" w:lastColumn="0" w:oddVBand="0" w:evenVBand="0" w:oddHBand="0" w:evenHBand="0" w:firstRowFirstColumn="0" w:firstRowLastColumn="0" w:lastRowFirstColumn="0" w:lastRowLastColumn="0"/>
-            </w:pPr>
+            <w:tcW w:w="467" w:type="dxa"/>
+          </w:tcPr>
+          <w:p>
+            <w:pPr>
+              <w:cnfStyle w:val="000000000000" w:firstRow="0" w:lastRow="0" w:firstColumn="0" w:lastColumn="0" w:oddVBand="0" w:evenVBand="0" w:oddHBand="0" w:evenHBand="0" w:firstRowFirstColumn="0" w:firstRowLastColumn="0" w:lastRowFirstColumn="0" w:lastRowLastColumn="0"/>
+            </w:pPr>
+          </w:p>
+        </w:tc>
+        <w:tc>
+          <w:tcPr>
+            <w:cnfStyle w:val="000010000000" w:firstRow="0" w:lastRow="0" w:firstColumn="0" w:lastColumn="0" w:oddVBand="1" w:evenVBand="0" w:oddHBand="0" w:evenHBand="0" w:firstRowFirstColumn="0" w:firstRowLastColumn="0" w:lastRowFirstColumn="0" w:lastRowLastColumn="0"/>
+            <w:tcW w:w="467" w:type="dxa"/>
+          </w:tcPr>
+          <w:p>
             <w:r>
               <w:t>D</w:t>
             </w:r>
@@ -12677,14 +12677,23 @@
         </w:tc>
         <w:tc>
           <w:tcPr>
-            <w:cnfStyle w:val="000010000000" w:firstRow="0" w:lastRow="0" w:firstColumn="0" w:lastColumn="0" w:oddVBand="1" w:evenVBand="0" w:oddHBand="0" w:evenHBand="0" w:firstRowFirstColumn="0" w:firstRowLastColumn="0" w:lastRowFirstColumn="0" w:lastRowLastColumn="0"/>
-            <w:tcW w:w="467" w:type="dxa"/>
-          </w:tcPr>
-          <w:p>
+            <w:tcW w:w="467" w:type="dxa"/>
+          </w:tcPr>
+          <w:p>
+            <w:pPr>
+              <w:cnfStyle w:val="000000000000" w:firstRow="0" w:lastRow="0" w:firstColumn="0" w:lastColumn="0" w:oddVBand="0" w:evenVBand="0" w:oddHBand="0" w:evenHBand="0" w:firstRowFirstColumn="0" w:firstRowLastColumn="0" w:lastRowFirstColumn="0" w:lastRowLastColumn="0"/>
+            </w:pPr>
             <w:r>
               <w:t>RU</w:t>
             </w:r>
           </w:p>
+        </w:tc>
+        <w:tc>
+          <w:tcPr>
+            <w:cnfStyle w:val="000010000000" w:firstRow="0" w:lastRow="0" w:firstColumn="0" w:lastColumn="0" w:oddVBand="1" w:evenVBand="0" w:oddHBand="0" w:evenHBand="0" w:firstRowFirstColumn="0" w:firstRowLastColumn="0" w:lastRowFirstColumn="0" w:lastRowLastColumn="0"/>
+            <w:tcW w:w="467" w:type="dxa"/>
+          </w:tcPr>
+          <w:p/>
         </w:tc>
         <w:tc>
           <w:tcPr>
@@ -12836,29 +12845,20 @@
         </w:tc>
         <w:tc>
           <w:tcPr>
-            <w:tcW w:w="493" w:type="dxa"/>
-          </w:tcPr>
-          <w:p>
-            <w:pPr>
-              <w:cnfStyle w:val="000000000000" w:firstRow="0" w:lastRow="0" w:firstColumn="0" w:lastColumn="0" w:oddVBand="0" w:evenVBand="0" w:oddHBand="0" w:evenHBand="0" w:firstRowFirstColumn="0" w:firstRowLastColumn="0" w:lastRowFirstColumn="0" w:lastRowLastColumn="0"/>
-            </w:pPr>
-          </w:p>
-        </w:tc>
-        <w:tc>
-          <w:tcPr>
-            <w:cnfStyle w:val="000010000000" w:firstRow="0" w:lastRow="0" w:firstColumn="0" w:lastColumn="0" w:oddVBand="1" w:evenVBand="0" w:oddHBand="0" w:evenHBand="0" w:firstRowFirstColumn="0" w:firstRowLastColumn="0" w:lastRowFirstColumn="0" w:lastRowLastColumn="0"/>
-            <w:tcW w:w="467" w:type="dxa"/>
-          </w:tcPr>
-          <w:p/>
-        </w:tc>
-        <w:tc>
-          <w:tcPr>
-            <w:tcW w:w="467" w:type="dxa"/>
-          </w:tcPr>
-          <w:p>
-            <w:pPr>
-              <w:cnfStyle w:val="000000000000" w:firstRow="0" w:lastRow="0" w:firstColumn="0" w:lastColumn="0" w:oddVBand="0" w:evenVBand="0" w:oddHBand="0" w:evenHBand="0" w:firstRowFirstColumn="0" w:firstRowLastColumn="0" w:lastRowFirstColumn="0" w:lastRowLastColumn="0"/>
-            </w:pPr>
+            <w:tcW w:w="467" w:type="dxa"/>
+          </w:tcPr>
+          <w:p>
+            <w:pPr>
+              <w:cnfStyle w:val="000000000000" w:firstRow="0" w:lastRow="0" w:firstColumn="0" w:lastColumn="0" w:oddVBand="0" w:evenVBand="0" w:oddHBand="0" w:evenHBand="0" w:firstRowFirstColumn="0" w:firstRowLastColumn="0" w:lastRowFirstColumn="0" w:lastRowLastColumn="0"/>
+            </w:pPr>
+          </w:p>
+        </w:tc>
+        <w:tc>
+          <w:tcPr>
+            <w:cnfStyle w:val="000010000000" w:firstRow="0" w:lastRow="0" w:firstColumn="0" w:lastColumn="0" w:oddVBand="1" w:evenVBand="0" w:oddHBand="0" w:evenHBand="0" w:firstRowFirstColumn="0" w:firstRowLastColumn="0" w:lastRowFirstColumn="0" w:lastRowLastColumn="0"/>
+            <w:tcW w:w="467" w:type="dxa"/>
+          </w:tcPr>
+          <w:p>
             <w:r>
               <w:t>D</w:t>
             </w:r>
@@ -12866,14 +12866,23 @@
         </w:tc>
         <w:tc>
           <w:tcPr>
-            <w:cnfStyle w:val="000010000000" w:firstRow="0" w:lastRow="0" w:firstColumn="0" w:lastColumn="0" w:oddVBand="1" w:evenVBand="0" w:oddHBand="0" w:evenHBand="0" w:firstRowFirstColumn="0" w:firstRowLastColumn="0" w:lastRowFirstColumn="0" w:lastRowLastColumn="0"/>
-            <w:tcW w:w="467" w:type="dxa"/>
-          </w:tcPr>
-          <w:p>
+            <w:tcW w:w="467" w:type="dxa"/>
+          </w:tcPr>
+          <w:p>
+            <w:pPr>
+              <w:cnfStyle w:val="000000000000" w:firstRow="0" w:lastRow="0" w:firstColumn="0" w:lastColumn="0" w:oddVBand="0" w:evenVBand="0" w:oddHBand="0" w:evenHBand="0" w:firstRowFirstColumn="0" w:firstRowLastColumn="0" w:lastRowFirstColumn="0" w:lastRowLastColumn="0"/>
+            </w:pPr>
             <w:r>
               <w:t>RU</w:t>
             </w:r>
           </w:p>
+        </w:tc>
+        <w:tc>
+          <w:tcPr>
+            <w:cnfStyle w:val="000010000000" w:firstRow="0" w:lastRow="0" w:firstColumn="0" w:lastColumn="0" w:oddVBand="1" w:evenVBand="0" w:oddHBand="0" w:evenHBand="0" w:firstRowFirstColumn="0" w:firstRowLastColumn="0" w:lastRowFirstColumn="0" w:lastRowLastColumn="0"/>
+            <w:tcW w:w="467" w:type="dxa"/>
+          </w:tcPr>
+          <w:p/>
         </w:tc>
         <w:tc>
           <w:tcPr>
@@ -13025,29 +13034,20 @@
         </w:tc>
         <w:tc>
           <w:tcPr>
-            <w:tcW w:w="493" w:type="dxa"/>
-          </w:tcPr>
-          <w:p>
-            <w:pPr>
-              <w:cnfStyle w:val="000000000000" w:firstRow="0" w:lastRow="0" w:firstColumn="0" w:lastColumn="0" w:oddVBand="0" w:evenVBand="0" w:oddHBand="0" w:evenHBand="0" w:firstRowFirstColumn="0" w:firstRowLastColumn="0" w:lastRowFirstColumn="0" w:lastRowLastColumn="0"/>
-            </w:pPr>
-          </w:p>
-        </w:tc>
-        <w:tc>
-          <w:tcPr>
-            <w:cnfStyle w:val="000010000000" w:firstRow="0" w:lastRow="0" w:firstColumn="0" w:lastColumn="0" w:oddVBand="1" w:evenVBand="0" w:oddHBand="0" w:evenHBand="0" w:firstRowFirstColumn="0" w:firstRowLastColumn="0" w:lastRowFirstColumn="0" w:lastRowLastColumn="0"/>
-            <w:tcW w:w="467" w:type="dxa"/>
-          </w:tcPr>
-          <w:p/>
-        </w:tc>
-        <w:tc>
-          <w:tcPr>
-            <w:tcW w:w="467" w:type="dxa"/>
-          </w:tcPr>
-          <w:p>
-            <w:pPr>
-              <w:cnfStyle w:val="000000000000" w:firstRow="0" w:lastRow="0" w:firstColumn="0" w:lastColumn="0" w:oddVBand="0" w:evenVBand="0" w:oddHBand="0" w:evenHBand="0" w:firstRowFirstColumn="0" w:firstRowLastColumn="0" w:lastRowFirstColumn="0" w:lastRowLastColumn="0"/>
-            </w:pPr>
+            <w:tcW w:w="467" w:type="dxa"/>
+          </w:tcPr>
+          <w:p>
+            <w:pPr>
+              <w:cnfStyle w:val="000000000000" w:firstRow="0" w:lastRow="0" w:firstColumn="0" w:lastColumn="0" w:oddVBand="0" w:evenVBand="0" w:oddHBand="0" w:evenHBand="0" w:firstRowFirstColumn="0" w:firstRowLastColumn="0" w:lastRowFirstColumn="0" w:lastRowLastColumn="0"/>
+            </w:pPr>
+          </w:p>
+        </w:tc>
+        <w:tc>
+          <w:tcPr>
+            <w:cnfStyle w:val="000010000000" w:firstRow="0" w:lastRow="0" w:firstColumn="0" w:lastColumn="0" w:oddVBand="1" w:evenVBand="0" w:oddHBand="0" w:evenHBand="0" w:firstRowFirstColumn="0" w:firstRowLastColumn="0" w:lastRowFirstColumn="0" w:lastRowLastColumn="0"/>
+            <w:tcW w:w="467" w:type="dxa"/>
+          </w:tcPr>
+          <w:p>
             <w:r>
               <w:t>D</w:t>
             </w:r>
@@ -13055,14 +13055,23 @@
         </w:tc>
         <w:tc>
           <w:tcPr>
-            <w:cnfStyle w:val="000010000000" w:firstRow="0" w:lastRow="0" w:firstColumn="0" w:lastColumn="0" w:oddVBand="1" w:evenVBand="0" w:oddHBand="0" w:evenHBand="0" w:firstRowFirstColumn="0" w:firstRowLastColumn="0" w:lastRowFirstColumn="0" w:lastRowLastColumn="0"/>
-            <w:tcW w:w="467" w:type="dxa"/>
-          </w:tcPr>
-          <w:p>
+            <w:tcW w:w="467" w:type="dxa"/>
+          </w:tcPr>
+          <w:p>
+            <w:pPr>
+              <w:cnfStyle w:val="000000000000" w:firstRow="0" w:lastRow="0" w:firstColumn="0" w:lastColumn="0" w:oddVBand="0" w:evenVBand="0" w:oddHBand="0" w:evenHBand="0" w:firstRowFirstColumn="0" w:firstRowLastColumn="0" w:lastRowFirstColumn="0" w:lastRowLastColumn="0"/>
+            </w:pPr>
             <w:r>
               <w:t>RU</w:t>
             </w:r>
           </w:p>
+        </w:tc>
+        <w:tc>
+          <w:tcPr>
+            <w:cnfStyle w:val="000010000000" w:firstRow="0" w:lastRow="0" w:firstColumn="0" w:lastColumn="0" w:oddVBand="1" w:evenVBand="0" w:oddHBand="0" w:evenHBand="0" w:firstRowFirstColumn="0" w:firstRowLastColumn="0" w:lastRowFirstColumn="0" w:lastRowLastColumn="0"/>
+            <w:tcW w:w="467" w:type="dxa"/>
+          </w:tcPr>
+          <w:p/>
         </w:tc>
         <w:tc>
           <w:tcPr>
@@ -13216,29 +13225,20 @@
         </w:tc>
         <w:tc>
           <w:tcPr>
-            <w:tcW w:w="493" w:type="dxa"/>
-          </w:tcPr>
-          <w:p>
-            <w:pPr>
-              <w:cnfStyle w:val="000000000000" w:firstRow="0" w:lastRow="0" w:firstColumn="0" w:lastColumn="0" w:oddVBand="0" w:evenVBand="0" w:oddHBand="0" w:evenHBand="0" w:firstRowFirstColumn="0" w:firstRowLastColumn="0" w:lastRowFirstColumn="0" w:lastRowLastColumn="0"/>
-            </w:pPr>
-          </w:p>
-        </w:tc>
-        <w:tc>
-          <w:tcPr>
-            <w:cnfStyle w:val="000010000000" w:firstRow="0" w:lastRow="0" w:firstColumn="0" w:lastColumn="0" w:oddVBand="1" w:evenVBand="0" w:oddHBand="0" w:evenHBand="0" w:firstRowFirstColumn="0" w:firstRowLastColumn="0" w:lastRowFirstColumn="0" w:lastRowLastColumn="0"/>
-            <w:tcW w:w="467" w:type="dxa"/>
-          </w:tcPr>
-          <w:p/>
-        </w:tc>
-        <w:tc>
-          <w:tcPr>
-            <w:tcW w:w="467" w:type="dxa"/>
-          </w:tcPr>
-          <w:p>
-            <w:pPr>
-              <w:cnfStyle w:val="000000000000" w:firstRow="0" w:lastRow="0" w:firstColumn="0" w:lastColumn="0" w:oddVBand="0" w:evenVBand="0" w:oddHBand="0" w:evenHBand="0" w:firstRowFirstColumn="0" w:firstRowLastColumn="0" w:lastRowFirstColumn="0" w:lastRowLastColumn="0"/>
-            </w:pPr>
+            <w:tcW w:w="467" w:type="dxa"/>
+          </w:tcPr>
+          <w:p>
+            <w:pPr>
+              <w:cnfStyle w:val="000000000000" w:firstRow="0" w:lastRow="0" w:firstColumn="0" w:lastColumn="0" w:oddVBand="0" w:evenVBand="0" w:oddHBand="0" w:evenHBand="0" w:firstRowFirstColumn="0" w:firstRowLastColumn="0" w:lastRowFirstColumn="0" w:lastRowLastColumn="0"/>
+            </w:pPr>
+          </w:p>
+        </w:tc>
+        <w:tc>
+          <w:tcPr>
+            <w:cnfStyle w:val="000010000000" w:firstRow="0" w:lastRow="0" w:firstColumn="0" w:lastColumn="0" w:oddVBand="1" w:evenVBand="0" w:oddHBand="0" w:evenHBand="0" w:firstRowFirstColumn="0" w:firstRowLastColumn="0" w:lastRowFirstColumn="0" w:lastRowLastColumn="0"/>
+            <w:tcW w:w="467" w:type="dxa"/>
+          </w:tcPr>
+          <w:p>
             <w:r>
               <w:t>D</w:t>
             </w:r>
@@ -13246,14 +13246,23 @@
         </w:tc>
         <w:tc>
           <w:tcPr>
-            <w:cnfStyle w:val="000010000000" w:firstRow="0" w:lastRow="0" w:firstColumn="0" w:lastColumn="0" w:oddVBand="1" w:evenVBand="0" w:oddHBand="0" w:evenHBand="0" w:firstRowFirstColumn="0" w:firstRowLastColumn="0" w:lastRowFirstColumn="0" w:lastRowLastColumn="0"/>
-            <w:tcW w:w="467" w:type="dxa"/>
-          </w:tcPr>
-          <w:p>
+            <w:tcW w:w="467" w:type="dxa"/>
+          </w:tcPr>
+          <w:p>
+            <w:pPr>
+              <w:cnfStyle w:val="000000000000" w:firstRow="0" w:lastRow="0" w:firstColumn="0" w:lastColumn="0" w:oddVBand="0" w:evenVBand="0" w:oddHBand="0" w:evenHBand="0" w:firstRowFirstColumn="0" w:firstRowLastColumn="0" w:lastRowFirstColumn="0" w:lastRowLastColumn="0"/>
+            </w:pPr>
             <w:r>
               <w:t>RU</w:t>
             </w:r>
           </w:p>
+        </w:tc>
+        <w:tc>
+          <w:tcPr>
+            <w:cnfStyle w:val="000010000000" w:firstRow="0" w:lastRow="0" w:firstColumn="0" w:lastColumn="0" w:oddVBand="1" w:evenVBand="0" w:oddHBand="0" w:evenHBand="0" w:firstRowFirstColumn="0" w:firstRowLastColumn="0" w:lastRowFirstColumn="0" w:lastRowLastColumn="0"/>
+            <w:tcW w:w="467" w:type="dxa"/>
+          </w:tcPr>
+          <w:p/>
         </w:tc>
         <w:tc>
           <w:tcPr>
@@ -13405,20 +13414,12 @@
         </w:tc>
         <w:tc>
           <w:tcPr>
-            <w:tcW w:w="493" w:type="dxa"/>
-          </w:tcPr>
-          <w:p>
-            <w:pPr>
-              <w:cnfStyle w:val="000000000000" w:firstRow="0" w:lastRow="0" w:firstColumn="0" w:lastColumn="0" w:oddVBand="0" w:evenVBand="0" w:oddHBand="0" w:evenHBand="0" w:firstRowFirstColumn="0" w:firstRowLastColumn="0" w:lastRowFirstColumn="0" w:lastRowLastColumn="0"/>
-            </w:pPr>
-          </w:p>
-        </w:tc>
-        <w:tc>
-          <w:tcPr>
-            <w:cnfStyle w:val="000010000000" w:firstRow="0" w:lastRow="0" w:firstColumn="0" w:lastColumn="0" w:oddVBand="1" w:evenVBand="0" w:oddHBand="0" w:evenHBand="0" w:firstRowFirstColumn="0" w:firstRowLastColumn="0" w:lastRowFirstColumn="0" w:lastRowLastColumn="0"/>
-            <w:tcW w:w="467" w:type="dxa"/>
-          </w:tcPr>
-          <w:p>
+            <w:tcW w:w="467" w:type="dxa"/>
+          </w:tcPr>
+          <w:p>
+            <w:pPr>
+              <w:cnfStyle w:val="000000000000" w:firstRow="0" w:lastRow="0" w:firstColumn="0" w:lastColumn="0" w:oddVBand="0" w:evenVBand="0" w:oddHBand="0" w:evenHBand="0" w:firstRowFirstColumn="0" w:firstRowLastColumn="0" w:lastRowFirstColumn="0" w:lastRowLastColumn="0"/>
+            </w:pPr>
             <w:r>
               <w:t>R</w:t>
             </w:r>
@@ -13426,12 +13427,10 @@
         </w:tc>
         <w:tc>
           <w:tcPr>
-            <w:tcW w:w="467" w:type="dxa"/>
-          </w:tcPr>
-          <w:p>
-            <w:pPr>
-              <w:cnfStyle w:val="000000000000" w:firstRow="0" w:lastRow="0" w:firstColumn="0" w:lastColumn="0" w:oddVBand="0" w:evenVBand="0" w:oddHBand="0" w:evenHBand="0" w:firstRowFirstColumn="0" w:firstRowLastColumn="0" w:lastRowFirstColumn="0" w:lastRowLastColumn="0"/>
-            </w:pPr>
+            <w:cnfStyle w:val="000010000000" w:firstRow="0" w:lastRow="0" w:firstColumn="0" w:lastColumn="0" w:oddVBand="1" w:evenVBand="0" w:oddHBand="0" w:evenHBand="0" w:firstRowFirstColumn="0" w:firstRowLastColumn="0" w:lastRowFirstColumn="0" w:lastRowLastColumn="0"/>
+            <w:tcW w:w="467" w:type="dxa"/>
+          </w:tcPr>
+          <w:p>
             <w:r>
               <w:t>D</w:t>
             </w:r>
@@ -13439,14 +13438,23 @@
         </w:tc>
         <w:tc>
           <w:tcPr>
-            <w:cnfStyle w:val="000010000000" w:firstRow="0" w:lastRow="0" w:firstColumn="0" w:lastColumn="0" w:oddVBand="1" w:evenVBand="0" w:oddHBand="0" w:evenHBand="0" w:firstRowFirstColumn="0" w:firstRowLastColumn="0" w:lastRowFirstColumn="0" w:lastRowLastColumn="0"/>
-            <w:tcW w:w="467" w:type="dxa"/>
-          </w:tcPr>
-          <w:p>
+            <w:tcW w:w="467" w:type="dxa"/>
+          </w:tcPr>
+          <w:p>
+            <w:pPr>
+              <w:cnfStyle w:val="000000000000" w:firstRow="0" w:lastRow="0" w:firstColumn="0" w:lastColumn="0" w:oddVBand="0" w:evenVBand="0" w:oddHBand="0" w:evenHBand="0" w:firstRowFirstColumn="0" w:firstRowLastColumn="0" w:lastRowFirstColumn="0" w:lastRowLastColumn="0"/>
+            </w:pPr>
             <w:r>
               <w:t>RU</w:t>
             </w:r>
           </w:p>
+        </w:tc>
+        <w:tc>
+          <w:tcPr>
+            <w:cnfStyle w:val="000010000000" w:firstRow="0" w:lastRow="0" w:firstColumn="0" w:lastColumn="0" w:oddVBand="1" w:evenVBand="0" w:oddHBand="0" w:evenHBand="0" w:firstRowFirstColumn="0" w:firstRowLastColumn="0" w:lastRowFirstColumn="0" w:lastRowLastColumn="0"/>
+            <w:tcW w:w="467" w:type="dxa"/>
+          </w:tcPr>
+          <w:p/>
         </w:tc>
         <w:tc>
           <w:tcPr>
@@ -13607,29 +13615,20 @@
         </w:tc>
         <w:tc>
           <w:tcPr>
-            <w:tcW w:w="493" w:type="dxa"/>
-          </w:tcPr>
-          <w:p>
-            <w:pPr>
-              <w:cnfStyle w:val="000000000000" w:firstRow="0" w:lastRow="0" w:firstColumn="0" w:lastColumn="0" w:oddVBand="0" w:evenVBand="0" w:oddHBand="0" w:evenHBand="0" w:firstRowFirstColumn="0" w:firstRowLastColumn="0" w:lastRowFirstColumn="0" w:lastRowLastColumn="0"/>
-            </w:pPr>
-          </w:p>
-        </w:tc>
-        <w:tc>
-          <w:tcPr>
-            <w:cnfStyle w:val="000010000000" w:firstRow="0" w:lastRow="0" w:firstColumn="0" w:lastColumn="0" w:oddVBand="1" w:evenVBand="0" w:oddHBand="0" w:evenHBand="0" w:firstRowFirstColumn="0" w:firstRowLastColumn="0" w:lastRowFirstColumn="0" w:lastRowLastColumn="0"/>
-            <w:tcW w:w="467" w:type="dxa"/>
-          </w:tcPr>
-          <w:p/>
-        </w:tc>
-        <w:tc>
-          <w:tcPr>
-            <w:tcW w:w="467" w:type="dxa"/>
-          </w:tcPr>
-          <w:p>
-            <w:pPr>
-              <w:cnfStyle w:val="000000000000" w:firstRow="0" w:lastRow="0" w:firstColumn="0" w:lastColumn="0" w:oddVBand="0" w:evenVBand="0" w:oddHBand="0" w:evenHBand="0" w:firstRowFirstColumn="0" w:firstRowLastColumn="0" w:lastRowFirstColumn="0" w:lastRowLastColumn="0"/>
-            </w:pPr>
+            <w:tcW w:w="467" w:type="dxa"/>
+          </w:tcPr>
+          <w:p>
+            <w:pPr>
+              <w:cnfStyle w:val="000000000000" w:firstRow="0" w:lastRow="0" w:firstColumn="0" w:lastColumn="0" w:oddVBand="0" w:evenVBand="0" w:oddHBand="0" w:evenHBand="0" w:firstRowFirstColumn="0" w:firstRowLastColumn="0" w:lastRowFirstColumn="0" w:lastRowLastColumn="0"/>
+            </w:pPr>
+          </w:p>
+        </w:tc>
+        <w:tc>
+          <w:tcPr>
+            <w:cnfStyle w:val="000010000000" w:firstRow="0" w:lastRow="0" w:firstColumn="0" w:lastColumn="0" w:oddVBand="1" w:evenVBand="0" w:oddHBand="0" w:evenHBand="0" w:firstRowFirstColumn="0" w:firstRowLastColumn="0" w:lastRowFirstColumn="0" w:lastRowLastColumn="0"/>
+            <w:tcW w:w="467" w:type="dxa"/>
+          </w:tcPr>
+          <w:p>
             <w:r>
               <w:t>D</w:t>
             </w:r>
@@ -13637,14 +13636,23 @@
         </w:tc>
         <w:tc>
           <w:tcPr>
-            <w:cnfStyle w:val="000010000000" w:firstRow="0" w:lastRow="0" w:firstColumn="0" w:lastColumn="0" w:oddVBand="1" w:evenVBand="0" w:oddHBand="0" w:evenHBand="0" w:firstRowFirstColumn="0" w:firstRowLastColumn="0" w:lastRowFirstColumn="0" w:lastRowLastColumn="0"/>
-            <w:tcW w:w="467" w:type="dxa"/>
-          </w:tcPr>
-          <w:p>
+            <w:tcW w:w="467" w:type="dxa"/>
+          </w:tcPr>
+          <w:p>
+            <w:pPr>
+              <w:cnfStyle w:val="000000000000" w:firstRow="0" w:lastRow="0" w:firstColumn="0" w:lastColumn="0" w:oddVBand="0" w:evenVBand="0" w:oddHBand="0" w:evenHBand="0" w:firstRowFirstColumn="0" w:firstRowLastColumn="0" w:lastRowFirstColumn="0" w:lastRowLastColumn="0"/>
+            </w:pPr>
             <w:r>
               <w:t>RU</w:t>
             </w:r>
           </w:p>
+        </w:tc>
+        <w:tc>
+          <w:tcPr>
+            <w:cnfStyle w:val="000010000000" w:firstRow="0" w:lastRow="0" w:firstColumn="0" w:lastColumn="0" w:oddVBand="1" w:evenVBand="0" w:oddHBand="0" w:evenHBand="0" w:firstRowFirstColumn="0" w:firstRowLastColumn="0" w:lastRowFirstColumn="0" w:lastRowLastColumn="0"/>
+            <w:tcW w:w="467" w:type="dxa"/>
+          </w:tcPr>
+          <w:p/>
         </w:tc>
         <w:tc>
           <w:tcPr>
@@ -13800,29 +13808,20 @@
         </w:tc>
         <w:tc>
           <w:tcPr>
-            <w:tcW w:w="493" w:type="dxa"/>
-          </w:tcPr>
-          <w:p>
-            <w:pPr>
-              <w:cnfStyle w:val="000000000000" w:firstRow="0" w:lastRow="0" w:firstColumn="0" w:lastColumn="0" w:oddVBand="0" w:evenVBand="0" w:oddHBand="0" w:evenHBand="0" w:firstRowFirstColumn="0" w:firstRowLastColumn="0" w:lastRowFirstColumn="0" w:lastRowLastColumn="0"/>
-            </w:pPr>
-          </w:p>
-        </w:tc>
-        <w:tc>
-          <w:tcPr>
-            <w:cnfStyle w:val="000010000000" w:firstRow="0" w:lastRow="0" w:firstColumn="0" w:lastColumn="0" w:oddVBand="1" w:evenVBand="0" w:oddHBand="0" w:evenHBand="0" w:firstRowFirstColumn="0" w:firstRowLastColumn="0" w:lastRowFirstColumn="0" w:lastRowLastColumn="0"/>
-            <w:tcW w:w="467" w:type="dxa"/>
-          </w:tcPr>
-          <w:p/>
-        </w:tc>
-        <w:tc>
-          <w:tcPr>
-            <w:tcW w:w="467" w:type="dxa"/>
-          </w:tcPr>
-          <w:p>
-            <w:pPr>
-              <w:cnfStyle w:val="000000000000" w:firstRow="0" w:lastRow="0" w:firstColumn="0" w:lastColumn="0" w:oddVBand="0" w:evenVBand="0" w:oddHBand="0" w:evenHBand="0" w:firstRowFirstColumn="0" w:firstRowLastColumn="0" w:lastRowFirstColumn="0" w:lastRowLastColumn="0"/>
-            </w:pPr>
+            <w:tcW w:w="467" w:type="dxa"/>
+          </w:tcPr>
+          <w:p>
+            <w:pPr>
+              <w:cnfStyle w:val="000000000000" w:firstRow="0" w:lastRow="0" w:firstColumn="0" w:lastColumn="0" w:oddVBand="0" w:evenVBand="0" w:oddHBand="0" w:evenHBand="0" w:firstRowFirstColumn="0" w:firstRowLastColumn="0" w:lastRowFirstColumn="0" w:lastRowLastColumn="0"/>
+            </w:pPr>
+          </w:p>
+        </w:tc>
+        <w:tc>
+          <w:tcPr>
+            <w:cnfStyle w:val="000010000000" w:firstRow="0" w:lastRow="0" w:firstColumn="0" w:lastColumn="0" w:oddVBand="1" w:evenVBand="0" w:oddHBand="0" w:evenHBand="0" w:firstRowFirstColumn="0" w:firstRowLastColumn="0" w:lastRowFirstColumn="0" w:lastRowLastColumn="0"/>
+            <w:tcW w:w="467" w:type="dxa"/>
+          </w:tcPr>
+          <w:p>
             <w:r>
               <w:t>D</w:t>
             </w:r>
@@ -13830,14 +13829,23 @@
         </w:tc>
         <w:tc>
           <w:tcPr>
-            <w:cnfStyle w:val="000010000000" w:firstRow="0" w:lastRow="0" w:firstColumn="0" w:lastColumn="0" w:oddVBand="1" w:evenVBand="0" w:oddHBand="0" w:evenHBand="0" w:firstRowFirstColumn="0" w:firstRowLastColumn="0" w:lastRowFirstColumn="0" w:lastRowLastColumn="0"/>
-            <w:tcW w:w="467" w:type="dxa"/>
-          </w:tcPr>
-          <w:p>
+            <w:tcW w:w="467" w:type="dxa"/>
+          </w:tcPr>
+          <w:p>
+            <w:pPr>
+              <w:cnfStyle w:val="000000000000" w:firstRow="0" w:lastRow="0" w:firstColumn="0" w:lastColumn="0" w:oddVBand="0" w:evenVBand="0" w:oddHBand="0" w:evenHBand="0" w:firstRowFirstColumn="0" w:firstRowLastColumn="0" w:lastRowFirstColumn="0" w:lastRowLastColumn="0"/>
+            </w:pPr>
             <w:r>
               <w:t>RU</w:t>
             </w:r>
           </w:p>
+        </w:tc>
+        <w:tc>
+          <w:tcPr>
+            <w:cnfStyle w:val="000010000000" w:firstRow="0" w:lastRow="0" w:firstColumn="0" w:lastColumn="0" w:oddVBand="1" w:evenVBand="0" w:oddHBand="0" w:evenHBand="0" w:firstRowFirstColumn="0" w:firstRowLastColumn="0" w:lastRowFirstColumn="0" w:lastRowLastColumn="0"/>
+            <w:tcW w:w="467" w:type="dxa"/>
+          </w:tcPr>
+          <w:p/>
         </w:tc>
         <w:tc>
           <w:tcPr>
@@ -13989,8 +13997,50 @@
               <w:cnfStyle w:val="000000000000" w:firstRow="0" w:lastRow="0" w:firstColumn="0" w:lastColumn="0" w:oddVBand="0" w:evenVBand="0" w:oddHBand="0" w:evenHBand="0" w:firstRowFirstColumn="0" w:firstRowLastColumn="0" w:lastRowFirstColumn="0" w:lastRowLastColumn="0"/>
             </w:pPr>
             <w:r>
+              <w:t>RU</w:t>
+            </w:r>
+          </w:p>
+        </w:tc>
+        <w:tc>
+          <w:tcPr>
+            <w:cnfStyle w:val="000010000000" w:firstRow="0" w:lastRow="0" w:firstColumn="0" w:lastColumn="0" w:oddVBand="1" w:evenVBand="0" w:oddHBand="0" w:evenHBand="0" w:firstRowFirstColumn="0" w:firstRowLastColumn="0" w:lastRowFirstColumn="0" w:lastRowLastColumn="0"/>
+            <w:tcW w:w="567" w:type="dxa"/>
+          </w:tcPr>
+          <w:p>
+            <w:r>
               <w:t>R</w:t>
             </w:r>
+          </w:p>
+        </w:tc>
+        <w:tc>
+          <w:tcPr>
+            <w:tcW w:w="467" w:type="dxa"/>
+          </w:tcPr>
+          <w:p>
+            <w:pPr>
+              <w:cnfStyle w:val="000000000000" w:firstRow="0" w:lastRow="0" w:firstColumn="0" w:lastColumn="0" w:oddVBand="0" w:evenVBand="0" w:oddHBand="0" w:evenHBand="0" w:firstRowFirstColumn="0" w:firstRowLastColumn="0" w:lastRowFirstColumn="0" w:lastRowLastColumn="0"/>
+            </w:pPr>
+          </w:p>
+        </w:tc>
+        <w:tc>
+          <w:tcPr>
+            <w:cnfStyle w:val="000010000000" w:firstRow="0" w:lastRow="0" w:firstColumn="0" w:lastColumn="0" w:oddVBand="1" w:evenVBand="0" w:oddHBand="0" w:evenHBand="0" w:firstRowFirstColumn="0" w:firstRowLastColumn="0" w:lastRowFirstColumn="0" w:lastRowLastColumn="0"/>
+            <w:tcW w:w="467" w:type="dxa"/>
+          </w:tcPr>
+          <w:p>
+            <w:r>
+              <w:t>D</w:t>
+            </w:r>
+          </w:p>
+        </w:tc>
+        <w:tc>
+          <w:tcPr>
+            <w:tcW w:w="467" w:type="dxa"/>
+          </w:tcPr>
+          <w:p>
+            <w:pPr>
+              <w:cnfStyle w:val="000000000000" w:firstRow="0" w:lastRow="0" w:firstColumn="0" w:lastColumn="0" w:oddVBand="0" w:evenVBand="0" w:oddHBand="0" w:evenHBand="0" w:firstRowFirstColumn="0" w:firstRowLastColumn="0" w:lastRowFirstColumn="0" w:lastRowLastColumn="0"/>
+            </w:pPr>
             <w:r>
               <w:t>U</w:t>
             </w:r>
@@ -13999,42 +14049,9 @@
         <w:tc>
           <w:tcPr>
             <w:cnfStyle w:val="000010000000" w:firstRow="0" w:lastRow="0" w:firstColumn="0" w:lastColumn="0" w:oddVBand="1" w:evenVBand="0" w:oddHBand="0" w:evenHBand="0" w:firstRowFirstColumn="0" w:firstRowLastColumn="0" w:lastRowFirstColumn="0" w:lastRowLastColumn="0"/>
-            <w:tcW w:w="567" w:type="dxa"/>
-          </w:tcPr>
-          <w:p>
-            <w:r>
-              <w:t>R</w:t>
-            </w:r>
-          </w:p>
-        </w:tc>
-        <w:tc>
-          <w:tcPr>
-            <w:tcW w:w="493" w:type="dxa"/>
-          </w:tcPr>
-          <w:p>
-            <w:pPr>
-              <w:cnfStyle w:val="000000000000" w:firstRow="0" w:lastRow="0" w:firstColumn="0" w:lastColumn="0" w:oddVBand="0" w:evenVBand="0" w:oddHBand="0" w:evenHBand="0" w:firstRowFirstColumn="0" w:firstRowLastColumn="0" w:lastRowFirstColumn="0" w:lastRowLastColumn="0"/>
-            </w:pPr>
-            <w:r>
-              <w:t>RU</w:t>
-            </w:r>
-          </w:p>
-        </w:tc>
-        <w:tc>
-          <w:tcPr>
-            <w:cnfStyle w:val="000010000000" w:firstRow="0" w:lastRow="0" w:firstColumn="0" w:lastColumn="0" w:oddVBand="1" w:evenVBand="0" w:oddHBand="0" w:evenHBand="0" w:firstRowFirstColumn="0" w:firstRowLastColumn="0" w:lastRowFirstColumn="0" w:lastRowLastColumn="0"/>
-            <w:tcW w:w="467" w:type="dxa"/>
-          </w:tcPr>
-          <w:p/>
-        </w:tc>
-        <w:tc>
-          <w:tcPr>
-            <w:tcW w:w="467" w:type="dxa"/>
-          </w:tcPr>
-          <w:p>
-            <w:pPr>
-              <w:cnfStyle w:val="000000000000" w:firstRow="0" w:lastRow="0" w:firstColumn="0" w:lastColumn="0" w:oddVBand="0" w:evenVBand="0" w:oddHBand="0" w:evenHBand="0" w:firstRowFirstColumn="0" w:firstRowLastColumn="0" w:lastRowFirstColumn="0" w:lastRowLastColumn="0"/>
-            </w:pPr>
+            <w:tcW w:w="467" w:type="dxa"/>
+          </w:tcPr>
+          <w:p>
             <w:r>
               <w:t>D</w:t>
             </w:r>
@@ -14042,26 +14059,12 @@
         </w:tc>
         <w:tc>
           <w:tcPr>
-            <w:cnfStyle w:val="000010000000" w:firstRow="0" w:lastRow="0" w:firstColumn="0" w:lastColumn="0" w:oddVBand="1" w:evenVBand="0" w:oddHBand="0" w:evenHBand="0" w:firstRowFirstColumn="0" w:firstRowLastColumn="0" w:lastRowFirstColumn="0" w:lastRowLastColumn="0"/>
-            <w:tcW w:w="467" w:type="dxa"/>
-          </w:tcPr>
-          <w:p>
-            <w:r>
-              <w:t>U</w:t>
-            </w:r>
-          </w:p>
-        </w:tc>
-        <w:tc>
-          <w:tcPr>
-            <w:tcW w:w="467" w:type="dxa"/>
-          </w:tcPr>
-          <w:p>
-            <w:pPr>
-              <w:cnfStyle w:val="000000000000" w:firstRow="0" w:lastRow="0" w:firstColumn="0" w:lastColumn="0" w:oddVBand="0" w:evenVBand="0" w:oddHBand="0" w:evenHBand="0" w:firstRowFirstColumn="0" w:firstRowLastColumn="0" w:lastRowFirstColumn="0" w:lastRowLastColumn="0"/>
-            </w:pPr>
-            <w:r>
-              <w:t>D</w:t>
-            </w:r>
+            <w:tcW w:w="467" w:type="dxa"/>
+          </w:tcPr>
+          <w:p>
+            <w:pPr>
+              <w:cnfStyle w:val="000000000000" w:firstRow="0" w:lastRow="0" w:firstColumn="0" w:lastColumn="0" w:oddVBand="0" w:evenVBand="0" w:oddHBand="0" w:evenHBand="0" w:firstRowFirstColumn="0" w:firstRowLastColumn="0" w:lastRowFirstColumn="0" w:lastRowLastColumn="0"/>
+            </w:pPr>
           </w:p>
         </w:tc>
       </w:tr>
@@ -14219,32 +14222,20 @@
         </w:tc>
         <w:tc>
           <w:tcPr>
-            <w:tcW w:w="493" w:type="dxa"/>
-          </w:tcPr>
-          <w:p>
-            <w:pPr>
-              <w:cnfStyle w:val="000000000000" w:firstRow="0" w:lastRow="0" w:firstColumn="0" w:lastColumn="0" w:oddVBand="0" w:evenVBand="0" w:oddHBand="0" w:evenHBand="0" w:firstRowFirstColumn="0" w:firstRowLastColumn="0" w:lastRowFirstColumn="0" w:lastRowLastColumn="0"/>
-            </w:pPr>
-            <w:r>
-              <w:t>R</w:t>
-            </w:r>
-          </w:p>
-        </w:tc>
-        <w:tc>
-          <w:tcPr>
-            <w:cnfStyle w:val="000010000000" w:firstRow="0" w:lastRow="0" w:firstColumn="0" w:lastColumn="0" w:oddVBand="1" w:evenVBand="0" w:oddHBand="0" w:evenHBand="0" w:firstRowFirstColumn="0" w:firstRowLastColumn="0" w:lastRowFirstColumn="0" w:lastRowLastColumn="0"/>
-            <w:tcW w:w="467" w:type="dxa"/>
-          </w:tcPr>
-          <w:p/>
-        </w:tc>
-        <w:tc>
-          <w:tcPr>
-            <w:tcW w:w="467" w:type="dxa"/>
-          </w:tcPr>
-          <w:p>
-            <w:pPr>
-              <w:cnfStyle w:val="000000000000" w:firstRow="0" w:lastRow="0" w:firstColumn="0" w:lastColumn="0" w:oddVBand="0" w:evenVBand="0" w:oddHBand="0" w:evenHBand="0" w:firstRowFirstColumn="0" w:firstRowLastColumn="0" w:lastRowFirstColumn="0" w:lastRowLastColumn="0"/>
-            </w:pPr>
+            <w:tcW w:w="467" w:type="dxa"/>
+          </w:tcPr>
+          <w:p>
+            <w:pPr>
+              <w:cnfStyle w:val="000000000000" w:firstRow="0" w:lastRow="0" w:firstColumn="0" w:lastColumn="0" w:oddVBand="0" w:evenVBand="0" w:oddHBand="0" w:evenHBand="0" w:firstRowFirstColumn="0" w:firstRowLastColumn="0" w:lastRowFirstColumn="0" w:lastRowLastColumn="0"/>
+            </w:pPr>
+          </w:p>
+        </w:tc>
+        <w:tc>
+          <w:tcPr>
+            <w:cnfStyle w:val="000010000000" w:firstRow="0" w:lastRow="0" w:firstColumn="0" w:lastColumn="0" w:oddVBand="1" w:evenVBand="0" w:oddHBand="0" w:evenHBand="0" w:firstRowFirstColumn="0" w:firstRowLastColumn="0" w:lastRowFirstColumn="0" w:lastRowLastColumn="0"/>
+            <w:tcW w:w="467" w:type="dxa"/>
+          </w:tcPr>
+          <w:p>
             <w:r>
               <w:t>D</w:t>
             </w:r>
@@ -14252,10 +14243,12 @@
         </w:tc>
         <w:tc>
           <w:tcPr>
-            <w:cnfStyle w:val="000010000000" w:firstRow="0" w:lastRow="0" w:firstColumn="0" w:lastColumn="0" w:oddVBand="1" w:evenVBand="0" w:oddHBand="0" w:evenHBand="0" w:firstRowFirstColumn="0" w:firstRowLastColumn="0" w:lastRowFirstColumn="0" w:lastRowLastColumn="0"/>
-            <w:tcW w:w="467" w:type="dxa"/>
-          </w:tcPr>
-          <w:p>
+            <w:tcW w:w="467" w:type="dxa"/>
+          </w:tcPr>
+          <w:p>
+            <w:pPr>
+              <w:cnfStyle w:val="000000000000" w:firstRow="0" w:lastRow="0" w:firstColumn="0" w:lastColumn="0" w:oddVBand="0" w:evenVBand="0" w:oddHBand="0" w:evenHBand="0" w:firstRowFirstColumn="0" w:firstRowLastColumn="0" w:lastRowFirstColumn="0" w:lastRowLastColumn="0"/>
+            </w:pPr>
             <w:r>
               <w:t>U</w:t>
             </w:r>
@@ -14263,15 +14256,23 @@
         </w:tc>
         <w:tc>
           <w:tcPr>
-            <w:tcW w:w="467" w:type="dxa"/>
-          </w:tcPr>
-          <w:p>
-            <w:pPr>
-              <w:cnfStyle w:val="000000000000" w:firstRow="0" w:lastRow="0" w:firstColumn="0" w:lastColumn="0" w:oddVBand="0" w:evenVBand="0" w:oddHBand="0" w:evenHBand="0" w:firstRowFirstColumn="0" w:firstRowLastColumn="0" w:lastRowFirstColumn="0" w:lastRowLastColumn="0"/>
-            </w:pPr>
+            <w:cnfStyle w:val="000010000000" w:firstRow="0" w:lastRow="0" w:firstColumn="0" w:lastColumn="0" w:oddVBand="1" w:evenVBand="0" w:oddHBand="0" w:evenHBand="0" w:firstRowFirstColumn="0" w:firstRowLastColumn="0" w:lastRowFirstColumn="0" w:lastRowLastColumn="0"/>
+            <w:tcW w:w="467" w:type="dxa"/>
+          </w:tcPr>
+          <w:p>
             <w:r>
               <w:t>D</w:t>
             </w:r>
+          </w:p>
+        </w:tc>
+        <w:tc>
+          <w:tcPr>
+            <w:tcW w:w="467" w:type="dxa"/>
+          </w:tcPr>
+          <w:p>
+            <w:pPr>
+              <w:cnfStyle w:val="000000000000" w:firstRow="0" w:lastRow="0" w:firstColumn="0" w:lastColumn="0" w:oddVBand="0" w:evenVBand="0" w:oddHBand="0" w:evenHBand="0" w:firstRowFirstColumn="0" w:firstRowLastColumn="0" w:lastRowFirstColumn="0" w:lastRowLastColumn="0"/>
+            </w:pPr>
           </w:p>
         </w:tc>
       </w:tr>
@@ -14297,14 +14298,7 @@
                 <w:b w:val="0"/>
                 <w:bCs w:val="0"/>
               </w:rPr>
-              <w:t>Game</w:t>
-            </w:r>
-            <w:r>
-              <w:rPr>
-                <w:b w:val="0"/>
-                <w:bCs w:val="0"/>
-              </w:rPr>
-              <w:t>Name</w:t>
+              <w:t>GameName</w:t>
             </w:r>
             <w:proofErr w:type="spellEnd"/>
           </w:p>
@@ -14431,32 +14425,20 @@
         </w:tc>
         <w:tc>
           <w:tcPr>
-            <w:tcW w:w="493" w:type="dxa"/>
-          </w:tcPr>
-          <w:p>
-            <w:pPr>
-              <w:cnfStyle w:val="000000000000" w:firstRow="0" w:lastRow="0" w:firstColumn="0" w:lastColumn="0" w:oddVBand="0" w:evenVBand="0" w:oddHBand="0" w:evenHBand="0" w:firstRowFirstColumn="0" w:firstRowLastColumn="0" w:lastRowFirstColumn="0" w:lastRowLastColumn="0"/>
-            </w:pPr>
-            <w:r>
-              <w:t>R</w:t>
-            </w:r>
-          </w:p>
-        </w:tc>
-        <w:tc>
-          <w:tcPr>
-            <w:cnfStyle w:val="000010000000" w:firstRow="0" w:lastRow="0" w:firstColumn="0" w:lastColumn="0" w:oddVBand="1" w:evenVBand="0" w:oddHBand="0" w:evenHBand="0" w:firstRowFirstColumn="0" w:firstRowLastColumn="0" w:lastRowFirstColumn="0" w:lastRowLastColumn="0"/>
-            <w:tcW w:w="467" w:type="dxa"/>
-          </w:tcPr>
-          <w:p/>
-        </w:tc>
-        <w:tc>
-          <w:tcPr>
-            <w:tcW w:w="467" w:type="dxa"/>
-          </w:tcPr>
-          <w:p>
-            <w:pPr>
-              <w:cnfStyle w:val="000000000000" w:firstRow="0" w:lastRow="0" w:firstColumn="0" w:lastColumn="0" w:oddVBand="0" w:evenVBand="0" w:oddHBand="0" w:evenHBand="0" w:firstRowFirstColumn="0" w:firstRowLastColumn="0" w:lastRowFirstColumn="0" w:lastRowLastColumn="0"/>
-            </w:pPr>
+            <w:tcW w:w="467" w:type="dxa"/>
+          </w:tcPr>
+          <w:p>
+            <w:pPr>
+              <w:cnfStyle w:val="000000000000" w:firstRow="0" w:lastRow="0" w:firstColumn="0" w:lastColumn="0" w:oddVBand="0" w:evenVBand="0" w:oddHBand="0" w:evenHBand="0" w:firstRowFirstColumn="0" w:firstRowLastColumn="0" w:lastRowFirstColumn="0" w:lastRowLastColumn="0"/>
+            </w:pPr>
+          </w:p>
+        </w:tc>
+        <w:tc>
+          <w:tcPr>
+            <w:cnfStyle w:val="000010000000" w:firstRow="0" w:lastRow="0" w:firstColumn="0" w:lastColumn="0" w:oddVBand="1" w:evenVBand="0" w:oddHBand="0" w:evenHBand="0" w:firstRowFirstColumn="0" w:firstRowLastColumn="0" w:lastRowFirstColumn="0" w:lastRowLastColumn="0"/>
+            <w:tcW w:w="467" w:type="dxa"/>
+          </w:tcPr>
+          <w:p>
             <w:r>
               <w:t>D</w:t>
             </w:r>
@@ -14464,22 +14446,33 @@
         </w:tc>
         <w:tc>
           <w:tcPr>
-            <w:cnfStyle w:val="000010000000" w:firstRow="0" w:lastRow="0" w:firstColumn="0" w:lastColumn="0" w:oddVBand="1" w:evenVBand="0" w:oddHBand="0" w:evenHBand="0" w:firstRowFirstColumn="0" w:firstRowLastColumn="0" w:lastRowFirstColumn="0" w:lastRowLastColumn="0"/>
-            <w:tcW w:w="467" w:type="dxa"/>
-          </w:tcPr>
-          <w:p/>
-        </w:tc>
-        <w:tc>
-          <w:tcPr>
-            <w:tcW w:w="467" w:type="dxa"/>
-          </w:tcPr>
-          <w:p>
-            <w:pPr>
-              <w:cnfStyle w:val="000000000000" w:firstRow="0" w:lastRow="0" w:firstColumn="0" w:lastColumn="0" w:oddVBand="0" w:evenVBand="0" w:oddHBand="0" w:evenHBand="0" w:firstRowFirstColumn="0" w:firstRowLastColumn="0" w:lastRowFirstColumn="0" w:lastRowLastColumn="0"/>
-            </w:pPr>
+            <w:tcW w:w="467" w:type="dxa"/>
+          </w:tcPr>
+          <w:p>
+            <w:pPr>
+              <w:cnfStyle w:val="000000000000" w:firstRow="0" w:lastRow="0" w:firstColumn="0" w:lastColumn="0" w:oddVBand="0" w:evenVBand="0" w:oddHBand="0" w:evenHBand="0" w:firstRowFirstColumn="0" w:firstRowLastColumn="0" w:lastRowFirstColumn="0" w:lastRowLastColumn="0"/>
+            </w:pPr>
+          </w:p>
+        </w:tc>
+        <w:tc>
+          <w:tcPr>
+            <w:cnfStyle w:val="000010000000" w:firstRow="0" w:lastRow="0" w:firstColumn="0" w:lastColumn="0" w:oddVBand="1" w:evenVBand="0" w:oddHBand="0" w:evenHBand="0" w:firstRowFirstColumn="0" w:firstRowLastColumn="0" w:lastRowFirstColumn="0" w:lastRowLastColumn="0"/>
+            <w:tcW w:w="467" w:type="dxa"/>
+          </w:tcPr>
+          <w:p>
             <w:r>
               <w:t>D</w:t>
             </w:r>
+          </w:p>
+        </w:tc>
+        <w:tc>
+          <w:tcPr>
+            <w:tcW w:w="467" w:type="dxa"/>
+          </w:tcPr>
+          <w:p>
+            <w:pPr>
+              <w:cnfStyle w:val="000000000000" w:firstRow="0" w:lastRow="0" w:firstColumn="0" w:lastColumn="0" w:oddVBand="0" w:evenVBand="0" w:oddHBand="0" w:evenHBand="0" w:firstRowFirstColumn="0" w:firstRowLastColumn="0" w:lastRowFirstColumn="0" w:lastRowLastColumn="0"/>
+            </w:pPr>
           </w:p>
         </w:tc>
       </w:tr>
@@ -14632,29 +14625,20 @@
         </w:tc>
         <w:tc>
           <w:tcPr>
-            <w:tcW w:w="493" w:type="dxa"/>
-          </w:tcPr>
-          <w:p>
-            <w:pPr>
-              <w:cnfStyle w:val="000000000000" w:firstRow="0" w:lastRow="0" w:firstColumn="0" w:lastColumn="0" w:oddVBand="0" w:evenVBand="0" w:oddHBand="0" w:evenHBand="0" w:firstRowFirstColumn="0" w:firstRowLastColumn="0" w:lastRowFirstColumn="0" w:lastRowLastColumn="0"/>
-            </w:pPr>
-          </w:p>
-        </w:tc>
-        <w:tc>
-          <w:tcPr>
-            <w:cnfStyle w:val="000010000000" w:firstRow="0" w:lastRow="0" w:firstColumn="0" w:lastColumn="0" w:oddVBand="1" w:evenVBand="0" w:oddHBand="0" w:evenHBand="0" w:firstRowFirstColumn="0" w:firstRowLastColumn="0" w:lastRowFirstColumn="0" w:lastRowLastColumn="0"/>
-            <w:tcW w:w="467" w:type="dxa"/>
-          </w:tcPr>
-          <w:p/>
-        </w:tc>
-        <w:tc>
-          <w:tcPr>
-            <w:tcW w:w="467" w:type="dxa"/>
-          </w:tcPr>
-          <w:p>
-            <w:pPr>
-              <w:cnfStyle w:val="000000000000" w:firstRow="0" w:lastRow="0" w:firstColumn="0" w:lastColumn="0" w:oddVBand="0" w:evenVBand="0" w:oddHBand="0" w:evenHBand="0" w:firstRowFirstColumn="0" w:firstRowLastColumn="0" w:lastRowFirstColumn="0" w:lastRowLastColumn="0"/>
-            </w:pPr>
+            <w:tcW w:w="467" w:type="dxa"/>
+          </w:tcPr>
+          <w:p>
+            <w:pPr>
+              <w:cnfStyle w:val="000000000000" w:firstRow="0" w:lastRow="0" w:firstColumn="0" w:lastColumn="0" w:oddVBand="0" w:evenVBand="0" w:oddHBand="0" w:evenHBand="0" w:firstRowFirstColumn="0" w:firstRowLastColumn="0" w:lastRowFirstColumn="0" w:lastRowLastColumn="0"/>
+            </w:pPr>
+          </w:p>
+        </w:tc>
+        <w:tc>
+          <w:tcPr>
+            <w:cnfStyle w:val="000010000000" w:firstRow="0" w:lastRow="0" w:firstColumn="0" w:lastColumn="0" w:oddVBand="1" w:evenVBand="0" w:oddHBand="0" w:evenHBand="0" w:firstRowFirstColumn="0" w:firstRowLastColumn="0" w:lastRowFirstColumn="0" w:lastRowLastColumn="0"/>
+            <w:tcW w:w="467" w:type="dxa"/>
+          </w:tcPr>
+          <w:p>
             <w:r>
               <w:t>D</w:t>
             </w:r>
@@ -14662,22 +14646,33 @@
         </w:tc>
         <w:tc>
           <w:tcPr>
-            <w:cnfStyle w:val="000010000000" w:firstRow="0" w:lastRow="0" w:firstColumn="0" w:lastColumn="0" w:oddVBand="1" w:evenVBand="0" w:oddHBand="0" w:evenHBand="0" w:firstRowFirstColumn="0" w:firstRowLastColumn="0" w:lastRowFirstColumn="0" w:lastRowLastColumn="0"/>
-            <w:tcW w:w="467" w:type="dxa"/>
-          </w:tcPr>
-          <w:p/>
-        </w:tc>
-        <w:tc>
-          <w:tcPr>
-            <w:tcW w:w="467" w:type="dxa"/>
-          </w:tcPr>
-          <w:p>
-            <w:pPr>
-              <w:cnfStyle w:val="000000000000" w:firstRow="0" w:lastRow="0" w:firstColumn="0" w:lastColumn="0" w:oddVBand="0" w:evenVBand="0" w:oddHBand="0" w:evenHBand="0" w:firstRowFirstColumn="0" w:firstRowLastColumn="0" w:lastRowFirstColumn="0" w:lastRowLastColumn="0"/>
-            </w:pPr>
+            <w:tcW w:w="467" w:type="dxa"/>
+          </w:tcPr>
+          <w:p>
+            <w:pPr>
+              <w:cnfStyle w:val="000000000000" w:firstRow="0" w:lastRow="0" w:firstColumn="0" w:lastColumn="0" w:oddVBand="0" w:evenVBand="0" w:oddHBand="0" w:evenHBand="0" w:firstRowFirstColumn="0" w:firstRowLastColumn="0" w:lastRowFirstColumn="0" w:lastRowLastColumn="0"/>
+            </w:pPr>
+          </w:p>
+        </w:tc>
+        <w:tc>
+          <w:tcPr>
+            <w:cnfStyle w:val="000010000000" w:firstRow="0" w:lastRow="0" w:firstColumn="0" w:lastColumn="0" w:oddVBand="1" w:evenVBand="0" w:oddHBand="0" w:evenHBand="0" w:firstRowFirstColumn="0" w:firstRowLastColumn="0" w:lastRowFirstColumn="0" w:lastRowLastColumn="0"/>
+            <w:tcW w:w="467" w:type="dxa"/>
+          </w:tcPr>
+          <w:p>
             <w:r>
               <w:t>D</w:t>
             </w:r>
+          </w:p>
+        </w:tc>
+        <w:tc>
+          <w:tcPr>
+            <w:tcW w:w="467" w:type="dxa"/>
+          </w:tcPr>
+          <w:p>
+            <w:pPr>
+              <w:cnfStyle w:val="000000000000" w:firstRow="0" w:lastRow="0" w:firstColumn="0" w:lastColumn="0" w:oddVBand="0" w:evenVBand="0" w:oddHBand="0" w:evenHBand="0" w:firstRowFirstColumn="0" w:firstRowLastColumn="0" w:lastRowFirstColumn="0" w:lastRowLastColumn="0"/>
+            </w:pPr>
           </w:p>
         </w:tc>
       </w:tr>
@@ -14830,29 +14825,20 @@
         </w:tc>
         <w:tc>
           <w:tcPr>
-            <w:tcW w:w="493" w:type="dxa"/>
-          </w:tcPr>
-          <w:p>
-            <w:pPr>
-              <w:cnfStyle w:val="000000000000" w:firstRow="0" w:lastRow="0" w:firstColumn="0" w:lastColumn="0" w:oddVBand="0" w:evenVBand="0" w:oddHBand="0" w:evenHBand="0" w:firstRowFirstColumn="0" w:firstRowLastColumn="0" w:lastRowFirstColumn="0" w:lastRowLastColumn="0"/>
-            </w:pPr>
-          </w:p>
-        </w:tc>
-        <w:tc>
-          <w:tcPr>
-            <w:cnfStyle w:val="000010000000" w:firstRow="0" w:lastRow="0" w:firstColumn="0" w:lastColumn="0" w:oddVBand="1" w:evenVBand="0" w:oddHBand="0" w:evenHBand="0" w:firstRowFirstColumn="0" w:firstRowLastColumn="0" w:lastRowFirstColumn="0" w:lastRowLastColumn="0"/>
-            <w:tcW w:w="467" w:type="dxa"/>
-          </w:tcPr>
-          <w:p/>
-        </w:tc>
-        <w:tc>
-          <w:tcPr>
-            <w:tcW w:w="467" w:type="dxa"/>
-          </w:tcPr>
-          <w:p>
-            <w:pPr>
-              <w:cnfStyle w:val="000000000000" w:firstRow="0" w:lastRow="0" w:firstColumn="0" w:lastColumn="0" w:oddVBand="0" w:evenVBand="0" w:oddHBand="0" w:evenHBand="0" w:firstRowFirstColumn="0" w:firstRowLastColumn="0" w:lastRowFirstColumn="0" w:lastRowLastColumn="0"/>
-            </w:pPr>
+            <w:tcW w:w="467" w:type="dxa"/>
+          </w:tcPr>
+          <w:p>
+            <w:pPr>
+              <w:cnfStyle w:val="000000000000" w:firstRow="0" w:lastRow="0" w:firstColumn="0" w:lastColumn="0" w:oddVBand="0" w:evenVBand="0" w:oddHBand="0" w:evenHBand="0" w:firstRowFirstColumn="0" w:firstRowLastColumn="0" w:lastRowFirstColumn="0" w:lastRowLastColumn="0"/>
+            </w:pPr>
+          </w:p>
+        </w:tc>
+        <w:tc>
+          <w:tcPr>
+            <w:cnfStyle w:val="000010000000" w:firstRow="0" w:lastRow="0" w:firstColumn="0" w:lastColumn="0" w:oddVBand="1" w:evenVBand="0" w:oddHBand="0" w:evenHBand="0" w:firstRowFirstColumn="0" w:firstRowLastColumn="0" w:lastRowFirstColumn="0" w:lastRowLastColumn="0"/>
+            <w:tcW w:w="467" w:type="dxa"/>
+          </w:tcPr>
+          <w:p>
             <w:r>
               <w:t>D</w:t>
             </w:r>
@@ -14860,22 +14846,33 @@
         </w:tc>
         <w:tc>
           <w:tcPr>
-            <w:cnfStyle w:val="000010000000" w:firstRow="0" w:lastRow="0" w:firstColumn="0" w:lastColumn="0" w:oddVBand="1" w:evenVBand="0" w:oddHBand="0" w:evenHBand="0" w:firstRowFirstColumn="0" w:firstRowLastColumn="0" w:lastRowFirstColumn="0" w:lastRowLastColumn="0"/>
-            <w:tcW w:w="467" w:type="dxa"/>
-          </w:tcPr>
-          <w:p/>
-        </w:tc>
-        <w:tc>
-          <w:tcPr>
-            <w:tcW w:w="467" w:type="dxa"/>
-          </w:tcPr>
-          <w:p>
-            <w:pPr>
-              <w:cnfStyle w:val="000000000000" w:firstRow="0" w:lastRow="0" w:firstColumn="0" w:lastColumn="0" w:oddVBand="0" w:evenVBand="0" w:oddHBand="0" w:evenHBand="0" w:firstRowFirstColumn="0" w:firstRowLastColumn="0" w:lastRowFirstColumn="0" w:lastRowLastColumn="0"/>
-            </w:pPr>
+            <w:tcW w:w="467" w:type="dxa"/>
+          </w:tcPr>
+          <w:p>
+            <w:pPr>
+              <w:cnfStyle w:val="000000000000" w:firstRow="0" w:lastRow="0" w:firstColumn="0" w:lastColumn="0" w:oddVBand="0" w:evenVBand="0" w:oddHBand="0" w:evenHBand="0" w:firstRowFirstColumn="0" w:firstRowLastColumn="0" w:lastRowFirstColumn="0" w:lastRowLastColumn="0"/>
+            </w:pPr>
+          </w:p>
+        </w:tc>
+        <w:tc>
+          <w:tcPr>
+            <w:cnfStyle w:val="000010000000" w:firstRow="0" w:lastRow="0" w:firstColumn="0" w:lastColumn="0" w:oddVBand="1" w:evenVBand="0" w:oddHBand="0" w:evenHBand="0" w:firstRowFirstColumn="0" w:firstRowLastColumn="0" w:lastRowFirstColumn="0" w:lastRowLastColumn="0"/>
+            <w:tcW w:w="467" w:type="dxa"/>
+          </w:tcPr>
+          <w:p>
             <w:r>
               <w:t>D</w:t>
             </w:r>
+          </w:p>
+        </w:tc>
+        <w:tc>
+          <w:tcPr>
+            <w:tcW w:w="467" w:type="dxa"/>
+          </w:tcPr>
+          <w:p>
+            <w:pPr>
+              <w:cnfStyle w:val="000000000000" w:firstRow="0" w:lastRow="0" w:firstColumn="0" w:lastColumn="0" w:oddVBand="0" w:evenVBand="0" w:oddHBand="0" w:evenHBand="0" w:firstRowFirstColumn="0" w:firstRowLastColumn="0" w:lastRowFirstColumn="0" w:lastRowLastColumn="0"/>
+            </w:pPr>
           </w:p>
         </w:tc>
       </w:tr>
@@ -15003,10 +15000,7 @@
           </w:tcPr>
           <w:p>
             <w:r>
-              <w:t>R</w:t>
-            </w:r>
-            <w:r>
-              <w:t>U</w:t>
+              <w:t>RU</w:t>
             </w:r>
           </w:p>
         </w:tc>
@@ -15032,32 +15026,20 @@
         </w:tc>
         <w:tc>
           <w:tcPr>
-            <w:tcW w:w="493" w:type="dxa"/>
-          </w:tcPr>
-          <w:p>
-            <w:pPr>
-              <w:cnfStyle w:val="000000000000" w:firstRow="0" w:lastRow="0" w:firstColumn="0" w:lastColumn="0" w:oddVBand="0" w:evenVBand="0" w:oddHBand="0" w:evenHBand="0" w:firstRowFirstColumn="0" w:firstRowLastColumn="0" w:lastRowFirstColumn="0" w:lastRowLastColumn="0"/>
-            </w:pPr>
-            <w:r>
-              <w:t>RU</w:t>
-            </w:r>
-          </w:p>
-        </w:tc>
-        <w:tc>
-          <w:tcPr>
-            <w:cnfStyle w:val="000010000000" w:firstRow="0" w:lastRow="0" w:firstColumn="0" w:lastColumn="0" w:oddVBand="1" w:evenVBand="0" w:oddHBand="0" w:evenHBand="0" w:firstRowFirstColumn="0" w:firstRowLastColumn="0" w:lastRowFirstColumn="0" w:lastRowLastColumn="0"/>
-            <w:tcW w:w="467" w:type="dxa"/>
-          </w:tcPr>
-          <w:p/>
-        </w:tc>
-        <w:tc>
-          <w:tcPr>
-            <w:tcW w:w="467" w:type="dxa"/>
-          </w:tcPr>
-          <w:p>
-            <w:pPr>
-              <w:cnfStyle w:val="000000000000" w:firstRow="0" w:lastRow="0" w:firstColumn="0" w:lastColumn="0" w:oddVBand="0" w:evenVBand="0" w:oddHBand="0" w:evenHBand="0" w:firstRowFirstColumn="0" w:firstRowLastColumn="0" w:lastRowFirstColumn="0" w:lastRowLastColumn="0"/>
-            </w:pPr>
+            <w:tcW w:w="467" w:type="dxa"/>
+          </w:tcPr>
+          <w:p>
+            <w:pPr>
+              <w:cnfStyle w:val="000000000000" w:firstRow="0" w:lastRow="0" w:firstColumn="0" w:lastColumn="0" w:oddVBand="0" w:evenVBand="0" w:oddHBand="0" w:evenHBand="0" w:firstRowFirstColumn="0" w:firstRowLastColumn="0" w:lastRowFirstColumn="0" w:lastRowLastColumn="0"/>
+            </w:pPr>
+          </w:p>
+        </w:tc>
+        <w:tc>
+          <w:tcPr>
+            <w:cnfStyle w:val="000010000000" w:firstRow="0" w:lastRow="0" w:firstColumn="0" w:lastColumn="0" w:oddVBand="1" w:evenVBand="0" w:oddHBand="0" w:evenHBand="0" w:firstRowFirstColumn="0" w:firstRowLastColumn="0" w:lastRowFirstColumn="0" w:lastRowLastColumn="0"/>
+            <w:tcW w:w="467" w:type="dxa"/>
+          </w:tcPr>
+          <w:p>
             <w:r>
               <w:t>D</w:t>
             </w:r>
@@ -15065,22 +15047,33 @@
         </w:tc>
         <w:tc>
           <w:tcPr>
-            <w:cnfStyle w:val="000010000000" w:firstRow="0" w:lastRow="0" w:firstColumn="0" w:lastColumn="0" w:oddVBand="1" w:evenVBand="0" w:oddHBand="0" w:evenHBand="0" w:firstRowFirstColumn="0" w:firstRowLastColumn="0" w:lastRowFirstColumn="0" w:lastRowLastColumn="0"/>
-            <w:tcW w:w="467" w:type="dxa"/>
-          </w:tcPr>
-          <w:p/>
-        </w:tc>
-        <w:tc>
-          <w:tcPr>
-            <w:tcW w:w="467" w:type="dxa"/>
-          </w:tcPr>
-          <w:p>
-            <w:pPr>
-              <w:cnfStyle w:val="000000000000" w:firstRow="0" w:lastRow="0" w:firstColumn="0" w:lastColumn="0" w:oddVBand="0" w:evenVBand="0" w:oddHBand="0" w:evenHBand="0" w:firstRowFirstColumn="0" w:firstRowLastColumn="0" w:lastRowFirstColumn="0" w:lastRowLastColumn="0"/>
-            </w:pPr>
+            <w:tcW w:w="467" w:type="dxa"/>
+          </w:tcPr>
+          <w:p>
+            <w:pPr>
+              <w:cnfStyle w:val="000000000000" w:firstRow="0" w:lastRow="0" w:firstColumn="0" w:lastColumn="0" w:oddVBand="0" w:evenVBand="0" w:oddHBand="0" w:evenHBand="0" w:firstRowFirstColumn="0" w:firstRowLastColumn="0" w:lastRowFirstColumn="0" w:lastRowLastColumn="0"/>
+            </w:pPr>
+          </w:p>
+        </w:tc>
+        <w:tc>
+          <w:tcPr>
+            <w:cnfStyle w:val="000010000000" w:firstRow="0" w:lastRow="0" w:firstColumn="0" w:lastColumn="0" w:oddVBand="1" w:evenVBand="0" w:oddHBand="0" w:evenHBand="0" w:firstRowFirstColumn="0" w:firstRowLastColumn="0" w:lastRowFirstColumn="0" w:lastRowLastColumn="0"/>
+            <w:tcW w:w="467" w:type="dxa"/>
+          </w:tcPr>
+          <w:p>
             <w:r>
               <w:t>D</w:t>
             </w:r>
+          </w:p>
+        </w:tc>
+        <w:tc>
+          <w:tcPr>
+            <w:tcW w:w="467" w:type="dxa"/>
+          </w:tcPr>
+          <w:p>
+            <w:pPr>
+              <w:cnfStyle w:val="000000000000" w:firstRow="0" w:lastRow="0" w:firstColumn="0" w:lastColumn="0" w:oddVBand="0" w:evenVBand="0" w:oddHBand="0" w:evenHBand="0" w:firstRowFirstColumn="0" w:firstRowLastColumn="0" w:lastRowFirstColumn="0" w:lastRowLastColumn="0"/>
+            </w:pPr>
           </w:p>
         </w:tc>
       </w:tr>
@@ -15236,32 +15229,20 @@
         </w:tc>
         <w:tc>
           <w:tcPr>
-            <w:tcW w:w="493" w:type="dxa"/>
-          </w:tcPr>
-          <w:p>
-            <w:pPr>
-              <w:cnfStyle w:val="000000000000" w:firstRow="0" w:lastRow="0" w:firstColumn="0" w:lastColumn="0" w:oddVBand="0" w:evenVBand="0" w:oddHBand="0" w:evenHBand="0" w:firstRowFirstColumn="0" w:firstRowLastColumn="0" w:lastRowFirstColumn="0" w:lastRowLastColumn="0"/>
-            </w:pPr>
-            <w:r>
-              <w:t>R</w:t>
-            </w:r>
-          </w:p>
-        </w:tc>
-        <w:tc>
-          <w:tcPr>
-            <w:cnfStyle w:val="000010000000" w:firstRow="0" w:lastRow="0" w:firstColumn="0" w:lastColumn="0" w:oddVBand="1" w:evenVBand="0" w:oddHBand="0" w:evenHBand="0" w:firstRowFirstColumn="0" w:firstRowLastColumn="0" w:lastRowFirstColumn="0" w:lastRowLastColumn="0"/>
-            <w:tcW w:w="467" w:type="dxa"/>
-          </w:tcPr>
-          <w:p/>
-        </w:tc>
-        <w:tc>
-          <w:tcPr>
-            <w:tcW w:w="467" w:type="dxa"/>
-          </w:tcPr>
-          <w:p>
-            <w:pPr>
-              <w:cnfStyle w:val="000000000000" w:firstRow="0" w:lastRow="0" w:firstColumn="0" w:lastColumn="0" w:oddVBand="0" w:evenVBand="0" w:oddHBand="0" w:evenHBand="0" w:firstRowFirstColumn="0" w:firstRowLastColumn="0" w:lastRowFirstColumn="0" w:lastRowLastColumn="0"/>
-            </w:pPr>
+            <w:tcW w:w="467" w:type="dxa"/>
+          </w:tcPr>
+          <w:p>
+            <w:pPr>
+              <w:cnfStyle w:val="000000000000" w:firstRow="0" w:lastRow="0" w:firstColumn="0" w:lastColumn="0" w:oddVBand="0" w:evenVBand="0" w:oddHBand="0" w:evenHBand="0" w:firstRowFirstColumn="0" w:firstRowLastColumn="0" w:lastRowFirstColumn="0" w:lastRowLastColumn="0"/>
+            </w:pPr>
+          </w:p>
+        </w:tc>
+        <w:tc>
+          <w:tcPr>
+            <w:cnfStyle w:val="000010000000" w:firstRow="0" w:lastRow="0" w:firstColumn="0" w:lastColumn="0" w:oddVBand="1" w:evenVBand="0" w:oddHBand="0" w:evenHBand="0" w:firstRowFirstColumn="0" w:firstRowLastColumn="0" w:lastRowFirstColumn="0" w:lastRowLastColumn="0"/>
+            <w:tcW w:w="467" w:type="dxa"/>
+          </w:tcPr>
+          <w:p>
             <w:r>
               <w:t>D</w:t>
             </w:r>
@@ -15269,22 +15250,33 @@
         </w:tc>
         <w:tc>
           <w:tcPr>
-            <w:cnfStyle w:val="000010000000" w:firstRow="0" w:lastRow="0" w:firstColumn="0" w:lastColumn="0" w:oddVBand="1" w:evenVBand="0" w:oddHBand="0" w:evenHBand="0" w:firstRowFirstColumn="0" w:firstRowLastColumn="0" w:lastRowFirstColumn="0" w:lastRowLastColumn="0"/>
-            <w:tcW w:w="467" w:type="dxa"/>
-          </w:tcPr>
-          <w:p/>
-        </w:tc>
-        <w:tc>
-          <w:tcPr>
-            <w:tcW w:w="467" w:type="dxa"/>
-          </w:tcPr>
-          <w:p>
-            <w:pPr>
-              <w:cnfStyle w:val="000000000000" w:firstRow="0" w:lastRow="0" w:firstColumn="0" w:lastColumn="0" w:oddVBand="0" w:evenVBand="0" w:oddHBand="0" w:evenHBand="0" w:firstRowFirstColumn="0" w:firstRowLastColumn="0" w:lastRowFirstColumn="0" w:lastRowLastColumn="0"/>
-            </w:pPr>
+            <w:tcW w:w="467" w:type="dxa"/>
+          </w:tcPr>
+          <w:p>
+            <w:pPr>
+              <w:cnfStyle w:val="000000000000" w:firstRow="0" w:lastRow="0" w:firstColumn="0" w:lastColumn="0" w:oddVBand="0" w:evenVBand="0" w:oddHBand="0" w:evenHBand="0" w:firstRowFirstColumn="0" w:firstRowLastColumn="0" w:lastRowFirstColumn="0" w:lastRowLastColumn="0"/>
+            </w:pPr>
+          </w:p>
+        </w:tc>
+        <w:tc>
+          <w:tcPr>
+            <w:cnfStyle w:val="000010000000" w:firstRow="0" w:lastRow="0" w:firstColumn="0" w:lastColumn="0" w:oddVBand="1" w:evenVBand="0" w:oddHBand="0" w:evenHBand="0" w:firstRowFirstColumn="0" w:firstRowLastColumn="0" w:lastRowFirstColumn="0" w:lastRowLastColumn="0"/>
+            <w:tcW w:w="467" w:type="dxa"/>
+          </w:tcPr>
+          <w:p>
             <w:r>
               <w:t>D</w:t>
             </w:r>
+          </w:p>
+        </w:tc>
+        <w:tc>
+          <w:tcPr>
+            <w:tcW w:w="467" w:type="dxa"/>
+          </w:tcPr>
+          <w:p>
+            <w:pPr>
+              <w:cnfStyle w:val="000000000000" w:firstRow="0" w:lastRow="0" w:firstColumn="0" w:lastColumn="0" w:oddVBand="0" w:evenVBand="0" w:oddHBand="0" w:evenHBand="0" w:firstRowFirstColumn="0" w:firstRowLastColumn="0" w:lastRowFirstColumn="0" w:lastRowLastColumn="0"/>
+            </w:pPr>
           </w:p>
         </w:tc>
       </w:tr>
@@ -15434,29 +15426,20 @@
         </w:tc>
         <w:tc>
           <w:tcPr>
-            <w:tcW w:w="493" w:type="dxa"/>
-          </w:tcPr>
-          <w:p>
-            <w:pPr>
-              <w:cnfStyle w:val="000000000000" w:firstRow="0" w:lastRow="0" w:firstColumn="0" w:lastColumn="0" w:oddVBand="0" w:evenVBand="0" w:oddHBand="0" w:evenHBand="0" w:firstRowFirstColumn="0" w:firstRowLastColumn="0" w:lastRowFirstColumn="0" w:lastRowLastColumn="0"/>
-            </w:pPr>
-          </w:p>
-        </w:tc>
-        <w:tc>
-          <w:tcPr>
-            <w:cnfStyle w:val="000010000000" w:firstRow="0" w:lastRow="0" w:firstColumn="0" w:lastColumn="0" w:oddVBand="1" w:evenVBand="0" w:oddHBand="0" w:evenHBand="0" w:firstRowFirstColumn="0" w:firstRowLastColumn="0" w:lastRowFirstColumn="0" w:lastRowLastColumn="0"/>
-            <w:tcW w:w="467" w:type="dxa"/>
-          </w:tcPr>
-          <w:p/>
-        </w:tc>
-        <w:tc>
-          <w:tcPr>
-            <w:tcW w:w="467" w:type="dxa"/>
-          </w:tcPr>
-          <w:p>
-            <w:pPr>
-              <w:cnfStyle w:val="000000000000" w:firstRow="0" w:lastRow="0" w:firstColumn="0" w:lastColumn="0" w:oddVBand="0" w:evenVBand="0" w:oddHBand="0" w:evenHBand="0" w:firstRowFirstColumn="0" w:firstRowLastColumn="0" w:lastRowFirstColumn="0" w:lastRowLastColumn="0"/>
-            </w:pPr>
+            <w:tcW w:w="467" w:type="dxa"/>
+          </w:tcPr>
+          <w:p>
+            <w:pPr>
+              <w:cnfStyle w:val="000000000000" w:firstRow="0" w:lastRow="0" w:firstColumn="0" w:lastColumn="0" w:oddVBand="0" w:evenVBand="0" w:oddHBand="0" w:evenHBand="0" w:firstRowFirstColumn="0" w:firstRowLastColumn="0" w:lastRowFirstColumn="0" w:lastRowLastColumn="0"/>
+            </w:pPr>
+          </w:p>
+        </w:tc>
+        <w:tc>
+          <w:tcPr>
+            <w:cnfStyle w:val="000010000000" w:firstRow="0" w:lastRow="0" w:firstColumn="0" w:lastColumn="0" w:oddVBand="1" w:evenVBand="0" w:oddHBand="0" w:evenHBand="0" w:firstRowFirstColumn="0" w:firstRowLastColumn="0" w:lastRowFirstColumn="0" w:lastRowLastColumn="0"/>
+            <w:tcW w:w="467" w:type="dxa"/>
+          </w:tcPr>
+          <w:p>
             <w:r>
               <w:t>D</w:t>
             </w:r>
@@ -15464,22 +15447,33 @@
         </w:tc>
         <w:tc>
           <w:tcPr>
-            <w:cnfStyle w:val="000010000000" w:firstRow="0" w:lastRow="0" w:firstColumn="0" w:lastColumn="0" w:oddVBand="1" w:evenVBand="0" w:oddHBand="0" w:evenHBand="0" w:firstRowFirstColumn="0" w:firstRowLastColumn="0" w:lastRowFirstColumn="0" w:lastRowLastColumn="0"/>
-            <w:tcW w:w="467" w:type="dxa"/>
-          </w:tcPr>
-          <w:p/>
-        </w:tc>
-        <w:tc>
-          <w:tcPr>
-            <w:tcW w:w="467" w:type="dxa"/>
-          </w:tcPr>
-          <w:p>
-            <w:pPr>
-              <w:cnfStyle w:val="000000000000" w:firstRow="0" w:lastRow="0" w:firstColumn="0" w:lastColumn="0" w:oddVBand="0" w:evenVBand="0" w:oddHBand="0" w:evenHBand="0" w:firstRowFirstColumn="0" w:firstRowLastColumn="0" w:lastRowFirstColumn="0" w:lastRowLastColumn="0"/>
-            </w:pPr>
+            <w:tcW w:w="467" w:type="dxa"/>
+          </w:tcPr>
+          <w:p>
+            <w:pPr>
+              <w:cnfStyle w:val="000000000000" w:firstRow="0" w:lastRow="0" w:firstColumn="0" w:lastColumn="0" w:oddVBand="0" w:evenVBand="0" w:oddHBand="0" w:evenHBand="0" w:firstRowFirstColumn="0" w:firstRowLastColumn="0" w:lastRowFirstColumn="0" w:lastRowLastColumn="0"/>
+            </w:pPr>
+          </w:p>
+        </w:tc>
+        <w:tc>
+          <w:tcPr>
+            <w:cnfStyle w:val="000010000000" w:firstRow="0" w:lastRow="0" w:firstColumn="0" w:lastColumn="0" w:oddVBand="1" w:evenVBand="0" w:oddHBand="0" w:evenHBand="0" w:firstRowFirstColumn="0" w:firstRowLastColumn="0" w:lastRowFirstColumn="0" w:lastRowLastColumn="0"/>
+            <w:tcW w:w="467" w:type="dxa"/>
+          </w:tcPr>
+          <w:p>
             <w:r>
               <w:t>D</w:t>
             </w:r>
+          </w:p>
+        </w:tc>
+        <w:tc>
+          <w:tcPr>
+            <w:tcW w:w="467" w:type="dxa"/>
+          </w:tcPr>
+          <w:p>
+            <w:pPr>
+              <w:cnfStyle w:val="000000000000" w:firstRow="0" w:lastRow="0" w:firstColumn="0" w:lastColumn="0" w:oddVBand="0" w:evenVBand="0" w:oddHBand="0" w:evenHBand="0" w:firstRowFirstColumn="0" w:firstRowLastColumn="0" w:lastRowFirstColumn="0" w:lastRowLastColumn="0"/>
+            </w:pPr>
           </w:p>
         </w:tc>
       </w:tr>
@@ -15604,7 +15598,7 @@
           </w:tcPr>
           <w:p>
             <w:r>
-              <w:t>R</w:t>
+              <w:t>RU</w:t>
             </w:r>
           </w:p>
         </w:tc>
@@ -15630,52 +15624,50 @@
         </w:tc>
         <w:tc>
           <w:tcPr>
-            <w:tcW w:w="493" w:type="dxa"/>
-          </w:tcPr>
-          <w:p>
-            <w:pPr>
-              <w:cnfStyle w:val="000000000000" w:firstRow="0" w:lastRow="0" w:firstColumn="0" w:lastColumn="0" w:oddVBand="0" w:evenVBand="0" w:oddHBand="0" w:evenHBand="0" w:firstRowFirstColumn="0" w:firstRowLastColumn="0" w:lastRowFirstColumn="0" w:lastRowLastColumn="0"/>
-            </w:pPr>
-            <w:r>
-              <w:t>U</w:t>
-            </w:r>
-          </w:p>
-        </w:tc>
-        <w:tc>
-          <w:tcPr>
-            <w:cnfStyle w:val="000010000000" w:firstRow="0" w:lastRow="0" w:firstColumn="0" w:lastColumn="0" w:oddVBand="1" w:evenVBand="0" w:oddHBand="0" w:evenHBand="0" w:firstRowFirstColumn="0" w:firstRowLastColumn="0" w:lastRowFirstColumn="0" w:lastRowLastColumn="0"/>
-            <w:tcW w:w="467" w:type="dxa"/>
-          </w:tcPr>
-          <w:p/>
-        </w:tc>
-        <w:tc>
-          <w:tcPr>
-            <w:tcW w:w="467" w:type="dxa"/>
-          </w:tcPr>
-          <w:p>
-            <w:pPr>
-              <w:cnfStyle w:val="000000000000" w:firstRow="0" w:lastRow="0" w:firstColumn="0" w:lastColumn="0" w:oddVBand="0" w:evenVBand="0" w:oddHBand="0" w:evenHBand="0" w:firstRowFirstColumn="0" w:firstRowLastColumn="0" w:lastRowFirstColumn="0" w:lastRowLastColumn="0"/>
-            </w:pPr>
-          </w:p>
-        </w:tc>
-        <w:tc>
-          <w:tcPr>
-            <w:cnfStyle w:val="000010000000" w:firstRow="0" w:lastRow="0" w:firstColumn="0" w:lastColumn="0" w:oddVBand="1" w:evenVBand="0" w:oddHBand="0" w:evenHBand="0" w:firstRowFirstColumn="0" w:firstRowLastColumn="0" w:lastRowFirstColumn="0" w:lastRowLastColumn="0"/>
-            <w:tcW w:w="467" w:type="dxa"/>
-          </w:tcPr>
-          <w:p/>
-        </w:tc>
-        <w:tc>
-          <w:tcPr>
-            <w:tcW w:w="467" w:type="dxa"/>
-          </w:tcPr>
-          <w:p>
-            <w:pPr>
-              <w:cnfStyle w:val="000000000000" w:firstRow="0" w:lastRow="0" w:firstColumn="0" w:lastColumn="0" w:oddVBand="0" w:evenVBand="0" w:oddHBand="0" w:evenHBand="0" w:firstRowFirstColumn="0" w:firstRowLastColumn="0" w:lastRowFirstColumn="0" w:lastRowLastColumn="0"/>
-            </w:pPr>
+            <w:tcW w:w="467" w:type="dxa"/>
+          </w:tcPr>
+          <w:p>
+            <w:pPr>
+              <w:cnfStyle w:val="000000000000" w:firstRow="0" w:lastRow="0" w:firstColumn="0" w:lastColumn="0" w:oddVBand="0" w:evenVBand="0" w:oddHBand="0" w:evenHBand="0" w:firstRowFirstColumn="0" w:firstRowLastColumn="0" w:lastRowFirstColumn="0" w:lastRowLastColumn="0"/>
+            </w:pPr>
+          </w:p>
+        </w:tc>
+        <w:tc>
+          <w:tcPr>
+            <w:cnfStyle w:val="000010000000" w:firstRow="0" w:lastRow="0" w:firstColumn="0" w:lastColumn="0" w:oddVBand="1" w:evenVBand="0" w:oddHBand="0" w:evenHBand="0" w:firstRowFirstColumn="0" w:firstRowLastColumn="0" w:lastRowFirstColumn="0" w:lastRowLastColumn="0"/>
+            <w:tcW w:w="467" w:type="dxa"/>
+          </w:tcPr>
+          <w:p/>
+        </w:tc>
+        <w:tc>
+          <w:tcPr>
+            <w:tcW w:w="467" w:type="dxa"/>
+          </w:tcPr>
+          <w:p>
+            <w:pPr>
+              <w:cnfStyle w:val="000000000000" w:firstRow="0" w:lastRow="0" w:firstColumn="0" w:lastColumn="0" w:oddVBand="0" w:evenVBand="0" w:oddHBand="0" w:evenHBand="0" w:firstRowFirstColumn="0" w:firstRowLastColumn="0" w:lastRowFirstColumn="0" w:lastRowLastColumn="0"/>
+            </w:pPr>
+          </w:p>
+        </w:tc>
+        <w:tc>
+          <w:tcPr>
+            <w:cnfStyle w:val="000010000000" w:firstRow="0" w:lastRow="0" w:firstColumn="0" w:lastColumn="0" w:oddVBand="1" w:evenVBand="0" w:oddHBand="0" w:evenHBand="0" w:firstRowFirstColumn="0" w:firstRowLastColumn="0" w:lastRowFirstColumn="0" w:lastRowLastColumn="0"/>
+            <w:tcW w:w="467" w:type="dxa"/>
+          </w:tcPr>
+          <w:p>
             <w:r>
               <w:t>D</w:t>
             </w:r>
+          </w:p>
+        </w:tc>
+        <w:tc>
+          <w:tcPr>
+            <w:tcW w:w="467" w:type="dxa"/>
+          </w:tcPr>
+          <w:p>
+            <w:pPr>
+              <w:cnfStyle w:val="000000000000" w:firstRow="0" w:lastRow="0" w:firstColumn="0" w:lastColumn="0" w:oddVBand="0" w:evenVBand="0" w:oddHBand="0" w:evenHBand="0" w:firstRowFirstColumn="0" w:firstRowLastColumn="0" w:lastRowFirstColumn="0" w:lastRowLastColumn="0"/>
+            </w:pPr>
           </w:p>
         </w:tc>
       </w:tr>
@@ -15824,49 +15816,50 @@
         </w:tc>
         <w:tc>
           <w:tcPr>
-            <w:tcW w:w="493" w:type="dxa"/>
-          </w:tcPr>
-          <w:p>
-            <w:pPr>
-              <w:cnfStyle w:val="000000000000" w:firstRow="0" w:lastRow="0" w:firstColumn="0" w:lastColumn="0" w:oddVBand="0" w:evenVBand="0" w:oddHBand="0" w:evenHBand="0" w:firstRowFirstColumn="0" w:firstRowLastColumn="0" w:lastRowFirstColumn="0" w:lastRowLastColumn="0"/>
-            </w:pPr>
-          </w:p>
-        </w:tc>
-        <w:tc>
-          <w:tcPr>
-            <w:cnfStyle w:val="000010000000" w:firstRow="0" w:lastRow="0" w:firstColumn="0" w:lastColumn="0" w:oddVBand="1" w:evenVBand="0" w:oddHBand="0" w:evenHBand="0" w:firstRowFirstColumn="0" w:firstRowLastColumn="0" w:lastRowFirstColumn="0" w:lastRowLastColumn="0"/>
-            <w:tcW w:w="467" w:type="dxa"/>
-          </w:tcPr>
-          <w:p/>
-        </w:tc>
-        <w:tc>
-          <w:tcPr>
-            <w:tcW w:w="467" w:type="dxa"/>
-          </w:tcPr>
-          <w:p>
-            <w:pPr>
-              <w:cnfStyle w:val="000000000000" w:firstRow="0" w:lastRow="0" w:firstColumn="0" w:lastColumn="0" w:oddVBand="0" w:evenVBand="0" w:oddHBand="0" w:evenHBand="0" w:firstRowFirstColumn="0" w:firstRowLastColumn="0" w:lastRowFirstColumn="0" w:lastRowLastColumn="0"/>
-            </w:pPr>
-          </w:p>
-        </w:tc>
-        <w:tc>
-          <w:tcPr>
-            <w:cnfStyle w:val="000010000000" w:firstRow="0" w:lastRow="0" w:firstColumn="0" w:lastColumn="0" w:oddVBand="1" w:evenVBand="0" w:oddHBand="0" w:evenHBand="0" w:firstRowFirstColumn="0" w:firstRowLastColumn="0" w:lastRowFirstColumn="0" w:lastRowLastColumn="0"/>
-            <w:tcW w:w="467" w:type="dxa"/>
-          </w:tcPr>
-          <w:p/>
-        </w:tc>
-        <w:tc>
-          <w:tcPr>
-            <w:tcW w:w="467" w:type="dxa"/>
-          </w:tcPr>
-          <w:p>
-            <w:pPr>
-              <w:cnfStyle w:val="000000000000" w:firstRow="0" w:lastRow="0" w:firstColumn="0" w:lastColumn="0" w:oddVBand="0" w:evenVBand="0" w:oddHBand="0" w:evenHBand="0" w:firstRowFirstColumn="0" w:firstRowLastColumn="0" w:lastRowFirstColumn="0" w:lastRowLastColumn="0"/>
-            </w:pPr>
+            <w:tcW w:w="467" w:type="dxa"/>
+          </w:tcPr>
+          <w:p>
+            <w:pPr>
+              <w:cnfStyle w:val="000000000000" w:firstRow="0" w:lastRow="0" w:firstColumn="0" w:lastColumn="0" w:oddVBand="0" w:evenVBand="0" w:oddHBand="0" w:evenHBand="0" w:firstRowFirstColumn="0" w:firstRowLastColumn="0" w:lastRowFirstColumn="0" w:lastRowLastColumn="0"/>
+            </w:pPr>
+          </w:p>
+        </w:tc>
+        <w:tc>
+          <w:tcPr>
+            <w:cnfStyle w:val="000010000000" w:firstRow="0" w:lastRow="0" w:firstColumn="0" w:lastColumn="0" w:oddVBand="1" w:evenVBand="0" w:oddHBand="0" w:evenHBand="0" w:firstRowFirstColumn="0" w:firstRowLastColumn="0" w:lastRowFirstColumn="0" w:lastRowLastColumn="0"/>
+            <w:tcW w:w="467" w:type="dxa"/>
+          </w:tcPr>
+          <w:p/>
+        </w:tc>
+        <w:tc>
+          <w:tcPr>
+            <w:tcW w:w="467" w:type="dxa"/>
+          </w:tcPr>
+          <w:p>
+            <w:pPr>
+              <w:cnfStyle w:val="000000000000" w:firstRow="0" w:lastRow="0" w:firstColumn="0" w:lastColumn="0" w:oddVBand="0" w:evenVBand="0" w:oddHBand="0" w:evenHBand="0" w:firstRowFirstColumn="0" w:firstRowLastColumn="0" w:lastRowFirstColumn="0" w:lastRowLastColumn="0"/>
+            </w:pPr>
+          </w:p>
+        </w:tc>
+        <w:tc>
+          <w:tcPr>
+            <w:cnfStyle w:val="000010000000" w:firstRow="0" w:lastRow="0" w:firstColumn="0" w:lastColumn="0" w:oddVBand="1" w:evenVBand="0" w:oddHBand="0" w:evenHBand="0" w:firstRowFirstColumn="0" w:firstRowLastColumn="0" w:lastRowFirstColumn="0" w:lastRowLastColumn="0"/>
+            <w:tcW w:w="467" w:type="dxa"/>
+          </w:tcPr>
+          <w:p>
             <w:r>
               <w:t>D</w:t>
             </w:r>
+          </w:p>
+        </w:tc>
+        <w:tc>
+          <w:tcPr>
+            <w:tcW w:w="467" w:type="dxa"/>
+          </w:tcPr>
+          <w:p>
+            <w:pPr>
+              <w:cnfStyle w:val="000000000000" w:firstRow="0" w:lastRow="0" w:firstColumn="0" w:lastColumn="0" w:oddVBand="0" w:evenVBand="0" w:oddHBand="0" w:evenHBand="0" w:firstRowFirstColumn="0" w:firstRowLastColumn="0" w:lastRowFirstColumn="0" w:lastRowLastColumn="0"/>
+            </w:pPr>
           </w:p>
         </w:tc>
       </w:tr>
@@ -16015,49 +16008,50 @@
         </w:tc>
         <w:tc>
           <w:tcPr>
-            <w:tcW w:w="493" w:type="dxa"/>
-          </w:tcPr>
-          <w:p>
-            <w:pPr>
-              <w:cnfStyle w:val="000000000000" w:firstRow="0" w:lastRow="0" w:firstColumn="0" w:lastColumn="0" w:oddVBand="0" w:evenVBand="0" w:oddHBand="0" w:evenHBand="0" w:firstRowFirstColumn="0" w:firstRowLastColumn="0" w:lastRowFirstColumn="0" w:lastRowLastColumn="0"/>
-            </w:pPr>
-          </w:p>
-        </w:tc>
-        <w:tc>
-          <w:tcPr>
-            <w:cnfStyle w:val="000010000000" w:firstRow="0" w:lastRow="0" w:firstColumn="0" w:lastColumn="0" w:oddVBand="1" w:evenVBand="0" w:oddHBand="0" w:evenHBand="0" w:firstRowFirstColumn="0" w:firstRowLastColumn="0" w:lastRowFirstColumn="0" w:lastRowLastColumn="0"/>
-            <w:tcW w:w="467" w:type="dxa"/>
-          </w:tcPr>
-          <w:p/>
-        </w:tc>
-        <w:tc>
-          <w:tcPr>
-            <w:tcW w:w="467" w:type="dxa"/>
-          </w:tcPr>
-          <w:p>
-            <w:pPr>
-              <w:cnfStyle w:val="000000000000" w:firstRow="0" w:lastRow="0" w:firstColumn="0" w:lastColumn="0" w:oddVBand="0" w:evenVBand="0" w:oddHBand="0" w:evenHBand="0" w:firstRowFirstColumn="0" w:firstRowLastColumn="0" w:lastRowFirstColumn="0" w:lastRowLastColumn="0"/>
-            </w:pPr>
-          </w:p>
-        </w:tc>
-        <w:tc>
-          <w:tcPr>
-            <w:cnfStyle w:val="000010000000" w:firstRow="0" w:lastRow="0" w:firstColumn="0" w:lastColumn="0" w:oddVBand="1" w:evenVBand="0" w:oddHBand="0" w:evenHBand="0" w:firstRowFirstColumn="0" w:firstRowLastColumn="0" w:lastRowFirstColumn="0" w:lastRowLastColumn="0"/>
-            <w:tcW w:w="467" w:type="dxa"/>
-          </w:tcPr>
-          <w:p/>
-        </w:tc>
-        <w:tc>
-          <w:tcPr>
-            <w:tcW w:w="467" w:type="dxa"/>
-          </w:tcPr>
-          <w:p>
-            <w:pPr>
-              <w:cnfStyle w:val="000000000000" w:firstRow="0" w:lastRow="0" w:firstColumn="0" w:lastColumn="0" w:oddVBand="0" w:evenVBand="0" w:oddHBand="0" w:evenHBand="0" w:firstRowFirstColumn="0" w:firstRowLastColumn="0" w:lastRowFirstColumn="0" w:lastRowLastColumn="0"/>
-            </w:pPr>
+            <w:tcW w:w="467" w:type="dxa"/>
+          </w:tcPr>
+          <w:p>
+            <w:pPr>
+              <w:cnfStyle w:val="000000000000" w:firstRow="0" w:lastRow="0" w:firstColumn="0" w:lastColumn="0" w:oddVBand="0" w:evenVBand="0" w:oddHBand="0" w:evenHBand="0" w:firstRowFirstColumn="0" w:firstRowLastColumn="0" w:lastRowFirstColumn="0" w:lastRowLastColumn="0"/>
+            </w:pPr>
+          </w:p>
+        </w:tc>
+        <w:tc>
+          <w:tcPr>
+            <w:cnfStyle w:val="000010000000" w:firstRow="0" w:lastRow="0" w:firstColumn="0" w:lastColumn="0" w:oddVBand="1" w:evenVBand="0" w:oddHBand="0" w:evenHBand="0" w:firstRowFirstColumn="0" w:firstRowLastColumn="0" w:lastRowFirstColumn="0" w:lastRowLastColumn="0"/>
+            <w:tcW w:w="467" w:type="dxa"/>
+          </w:tcPr>
+          <w:p/>
+        </w:tc>
+        <w:tc>
+          <w:tcPr>
+            <w:tcW w:w="467" w:type="dxa"/>
+          </w:tcPr>
+          <w:p>
+            <w:pPr>
+              <w:cnfStyle w:val="000000000000" w:firstRow="0" w:lastRow="0" w:firstColumn="0" w:lastColumn="0" w:oddVBand="0" w:evenVBand="0" w:oddHBand="0" w:evenHBand="0" w:firstRowFirstColumn="0" w:firstRowLastColumn="0" w:lastRowFirstColumn="0" w:lastRowLastColumn="0"/>
+            </w:pPr>
+          </w:p>
+        </w:tc>
+        <w:tc>
+          <w:tcPr>
+            <w:cnfStyle w:val="000010000000" w:firstRow="0" w:lastRow="0" w:firstColumn="0" w:lastColumn="0" w:oddVBand="1" w:evenVBand="0" w:oddHBand="0" w:evenHBand="0" w:firstRowFirstColumn="0" w:firstRowLastColumn="0" w:lastRowFirstColumn="0" w:lastRowLastColumn="0"/>
+            <w:tcW w:w="467" w:type="dxa"/>
+          </w:tcPr>
+          <w:p>
             <w:r>
               <w:t>D</w:t>
             </w:r>
+          </w:p>
+        </w:tc>
+        <w:tc>
+          <w:tcPr>
+            <w:tcW w:w="467" w:type="dxa"/>
+          </w:tcPr>
+          <w:p>
+            <w:pPr>
+              <w:cnfStyle w:val="000000000000" w:firstRow="0" w:lastRow="0" w:firstColumn="0" w:lastColumn="0" w:oddVBand="0" w:evenVBand="0" w:oddHBand="0" w:evenHBand="0" w:firstRowFirstColumn="0" w:firstRowLastColumn="0" w:lastRowFirstColumn="0" w:lastRowLastColumn="0"/>
+            </w:pPr>
           </w:p>
         </w:tc>
       </w:tr>
@@ -16206,49 +16200,50 @@
         </w:tc>
         <w:tc>
           <w:tcPr>
-            <w:tcW w:w="493" w:type="dxa"/>
-          </w:tcPr>
-          <w:p>
-            <w:pPr>
-              <w:cnfStyle w:val="000000000000" w:firstRow="0" w:lastRow="0" w:firstColumn="0" w:lastColumn="0" w:oddVBand="0" w:evenVBand="0" w:oddHBand="0" w:evenHBand="0" w:firstRowFirstColumn="0" w:firstRowLastColumn="0" w:lastRowFirstColumn="0" w:lastRowLastColumn="0"/>
-            </w:pPr>
-          </w:p>
-        </w:tc>
-        <w:tc>
-          <w:tcPr>
-            <w:cnfStyle w:val="000010000000" w:firstRow="0" w:lastRow="0" w:firstColumn="0" w:lastColumn="0" w:oddVBand="1" w:evenVBand="0" w:oddHBand="0" w:evenHBand="0" w:firstRowFirstColumn="0" w:firstRowLastColumn="0" w:lastRowFirstColumn="0" w:lastRowLastColumn="0"/>
-            <w:tcW w:w="467" w:type="dxa"/>
-          </w:tcPr>
-          <w:p/>
-        </w:tc>
-        <w:tc>
-          <w:tcPr>
-            <w:tcW w:w="467" w:type="dxa"/>
-          </w:tcPr>
-          <w:p>
-            <w:pPr>
-              <w:cnfStyle w:val="000000000000" w:firstRow="0" w:lastRow="0" w:firstColumn="0" w:lastColumn="0" w:oddVBand="0" w:evenVBand="0" w:oddHBand="0" w:evenHBand="0" w:firstRowFirstColumn="0" w:firstRowLastColumn="0" w:lastRowFirstColumn="0" w:lastRowLastColumn="0"/>
-            </w:pPr>
-          </w:p>
-        </w:tc>
-        <w:tc>
-          <w:tcPr>
-            <w:cnfStyle w:val="000010000000" w:firstRow="0" w:lastRow="0" w:firstColumn="0" w:lastColumn="0" w:oddVBand="1" w:evenVBand="0" w:oddHBand="0" w:evenHBand="0" w:firstRowFirstColumn="0" w:firstRowLastColumn="0" w:lastRowFirstColumn="0" w:lastRowLastColumn="0"/>
-            <w:tcW w:w="467" w:type="dxa"/>
-          </w:tcPr>
-          <w:p/>
-        </w:tc>
-        <w:tc>
-          <w:tcPr>
-            <w:tcW w:w="467" w:type="dxa"/>
-          </w:tcPr>
-          <w:p>
-            <w:pPr>
-              <w:cnfStyle w:val="000000000000" w:firstRow="0" w:lastRow="0" w:firstColumn="0" w:lastColumn="0" w:oddVBand="0" w:evenVBand="0" w:oddHBand="0" w:evenHBand="0" w:firstRowFirstColumn="0" w:firstRowLastColumn="0" w:lastRowFirstColumn="0" w:lastRowLastColumn="0"/>
-            </w:pPr>
+            <w:tcW w:w="467" w:type="dxa"/>
+          </w:tcPr>
+          <w:p>
+            <w:pPr>
+              <w:cnfStyle w:val="000000000000" w:firstRow="0" w:lastRow="0" w:firstColumn="0" w:lastColumn="0" w:oddVBand="0" w:evenVBand="0" w:oddHBand="0" w:evenHBand="0" w:firstRowFirstColumn="0" w:firstRowLastColumn="0" w:lastRowFirstColumn="0" w:lastRowLastColumn="0"/>
+            </w:pPr>
+          </w:p>
+        </w:tc>
+        <w:tc>
+          <w:tcPr>
+            <w:cnfStyle w:val="000010000000" w:firstRow="0" w:lastRow="0" w:firstColumn="0" w:lastColumn="0" w:oddVBand="1" w:evenVBand="0" w:oddHBand="0" w:evenHBand="0" w:firstRowFirstColumn="0" w:firstRowLastColumn="0" w:lastRowFirstColumn="0" w:lastRowLastColumn="0"/>
+            <w:tcW w:w="467" w:type="dxa"/>
+          </w:tcPr>
+          <w:p/>
+        </w:tc>
+        <w:tc>
+          <w:tcPr>
+            <w:tcW w:w="467" w:type="dxa"/>
+          </w:tcPr>
+          <w:p>
+            <w:pPr>
+              <w:cnfStyle w:val="000000000000" w:firstRow="0" w:lastRow="0" w:firstColumn="0" w:lastColumn="0" w:oddVBand="0" w:evenVBand="0" w:oddHBand="0" w:evenHBand="0" w:firstRowFirstColumn="0" w:firstRowLastColumn="0" w:lastRowFirstColumn="0" w:lastRowLastColumn="0"/>
+            </w:pPr>
+          </w:p>
+        </w:tc>
+        <w:tc>
+          <w:tcPr>
+            <w:cnfStyle w:val="000010000000" w:firstRow="0" w:lastRow="0" w:firstColumn="0" w:lastColumn="0" w:oddVBand="1" w:evenVBand="0" w:oddHBand="0" w:evenHBand="0" w:firstRowFirstColumn="0" w:firstRowLastColumn="0" w:lastRowFirstColumn="0" w:lastRowLastColumn="0"/>
+            <w:tcW w:w="467" w:type="dxa"/>
+          </w:tcPr>
+          <w:p>
             <w:r>
               <w:t>D</w:t>
             </w:r>
+          </w:p>
+        </w:tc>
+        <w:tc>
+          <w:tcPr>
+            <w:tcW w:w="467" w:type="dxa"/>
+          </w:tcPr>
+          <w:p>
+            <w:pPr>
+              <w:cnfStyle w:val="000000000000" w:firstRow="0" w:lastRow="0" w:firstColumn="0" w:lastColumn="0" w:oddVBand="0" w:evenVBand="0" w:oddHBand="0" w:evenHBand="0" w:firstRowFirstColumn="0" w:firstRowLastColumn="0" w:lastRowFirstColumn="0" w:lastRowLastColumn="0"/>
+            </w:pPr>
           </w:p>
         </w:tc>
       </w:tr>
@@ -16369,7 +16364,11 @@
             <w:cnfStyle w:val="000010000000" w:firstRow="0" w:lastRow="0" w:firstColumn="0" w:lastColumn="0" w:oddVBand="1" w:evenVBand="0" w:oddHBand="0" w:evenHBand="0" w:firstRowFirstColumn="0" w:firstRowLastColumn="0" w:lastRowFirstColumn="0" w:lastRowLastColumn="0"/>
             <w:tcW w:w="425" w:type="dxa"/>
           </w:tcPr>
-          <w:p/>
+          <w:p>
+            <w:r>
+              <w:t>U</w:t>
+            </w:r>
+          </w:p>
         </w:tc>
         <w:tc>
           <w:tcPr>
@@ -16393,52 +16392,50 @@
         </w:tc>
         <w:tc>
           <w:tcPr>
-            <w:tcW w:w="493" w:type="dxa"/>
-          </w:tcPr>
-          <w:p>
-            <w:pPr>
-              <w:cnfStyle w:val="000000000000" w:firstRow="0" w:lastRow="0" w:firstColumn="0" w:lastColumn="0" w:oddVBand="0" w:evenVBand="0" w:oddHBand="0" w:evenHBand="0" w:firstRowFirstColumn="0" w:firstRowLastColumn="0" w:lastRowFirstColumn="0" w:lastRowLastColumn="0"/>
-            </w:pPr>
-            <w:r>
-              <w:t>U</w:t>
-            </w:r>
-          </w:p>
-        </w:tc>
-        <w:tc>
-          <w:tcPr>
-            <w:cnfStyle w:val="000010000000" w:firstRow="0" w:lastRow="0" w:firstColumn="0" w:lastColumn="0" w:oddVBand="1" w:evenVBand="0" w:oddHBand="0" w:evenHBand="0" w:firstRowFirstColumn="0" w:firstRowLastColumn="0" w:lastRowFirstColumn="0" w:lastRowLastColumn="0"/>
-            <w:tcW w:w="467" w:type="dxa"/>
-          </w:tcPr>
-          <w:p/>
-        </w:tc>
-        <w:tc>
-          <w:tcPr>
-            <w:tcW w:w="467" w:type="dxa"/>
-          </w:tcPr>
-          <w:p>
-            <w:pPr>
-              <w:cnfStyle w:val="000000000000" w:firstRow="0" w:lastRow="0" w:firstColumn="0" w:lastColumn="0" w:oddVBand="0" w:evenVBand="0" w:oddHBand="0" w:evenHBand="0" w:firstRowFirstColumn="0" w:firstRowLastColumn="0" w:lastRowFirstColumn="0" w:lastRowLastColumn="0"/>
-            </w:pPr>
-          </w:p>
-        </w:tc>
-        <w:tc>
-          <w:tcPr>
-            <w:cnfStyle w:val="000010000000" w:firstRow="0" w:lastRow="0" w:firstColumn="0" w:lastColumn="0" w:oddVBand="1" w:evenVBand="0" w:oddHBand="0" w:evenHBand="0" w:firstRowFirstColumn="0" w:firstRowLastColumn="0" w:lastRowFirstColumn="0" w:lastRowLastColumn="0"/>
-            <w:tcW w:w="467" w:type="dxa"/>
-          </w:tcPr>
-          <w:p/>
-        </w:tc>
-        <w:tc>
-          <w:tcPr>
-            <w:tcW w:w="467" w:type="dxa"/>
-          </w:tcPr>
-          <w:p>
-            <w:pPr>
-              <w:cnfStyle w:val="000000000000" w:firstRow="0" w:lastRow="0" w:firstColumn="0" w:lastColumn="0" w:oddVBand="0" w:evenVBand="0" w:oddHBand="0" w:evenHBand="0" w:firstRowFirstColumn="0" w:firstRowLastColumn="0" w:lastRowFirstColumn="0" w:lastRowLastColumn="0"/>
-            </w:pPr>
+            <w:tcW w:w="467" w:type="dxa"/>
+          </w:tcPr>
+          <w:p>
+            <w:pPr>
+              <w:cnfStyle w:val="000000000000" w:firstRow="0" w:lastRow="0" w:firstColumn="0" w:lastColumn="0" w:oddVBand="0" w:evenVBand="0" w:oddHBand="0" w:evenHBand="0" w:firstRowFirstColumn="0" w:firstRowLastColumn="0" w:lastRowFirstColumn="0" w:lastRowLastColumn="0"/>
+            </w:pPr>
+          </w:p>
+        </w:tc>
+        <w:tc>
+          <w:tcPr>
+            <w:cnfStyle w:val="000010000000" w:firstRow="0" w:lastRow="0" w:firstColumn="0" w:lastColumn="0" w:oddVBand="1" w:evenVBand="0" w:oddHBand="0" w:evenHBand="0" w:firstRowFirstColumn="0" w:firstRowLastColumn="0" w:lastRowFirstColumn="0" w:lastRowLastColumn="0"/>
+            <w:tcW w:w="467" w:type="dxa"/>
+          </w:tcPr>
+          <w:p/>
+        </w:tc>
+        <w:tc>
+          <w:tcPr>
+            <w:tcW w:w="467" w:type="dxa"/>
+          </w:tcPr>
+          <w:p>
+            <w:pPr>
+              <w:cnfStyle w:val="000000000000" w:firstRow="0" w:lastRow="0" w:firstColumn="0" w:lastColumn="0" w:oddVBand="0" w:evenVBand="0" w:oddHBand="0" w:evenHBand="0" w:firstRowFirstColumn="0" w:firstRowLastColumn="0" w:lastRowFirstColumn="0" w:lastRowLastColumn="0"/>
+            </w:pPr>
+          </w:p>
+        </w:tc>
+        <w:tc>
+          <w:tcPr>
+            <w:cnfStyle w:val="000010000000" w:firstRow="0" w:lastRow="0" w:firstColumn="0" w:lastColumn="0" w:oddVBand="1" w:evenVBand="0" w:oddHBand="0" w:evenHBand="0" w:firstRowFirstColumn="0" w:firstRowLastColumn="0" w:lastRowFirstColumn="0" w:lastRowLastColumn="0"/>
+            <w:tcW w:w="467" w:type="dxa"/>
+          </w:tcPr>
+          <w:p>
             <w:r>
               <w:t>D</w:t>
             </w:r>
+          </w:p>
+        </w:tc>
+        <w:tc>
+          <w:tcPr>
+            <w:tcW w:w="467" w:type="dxa"/>
+          </w:tcPr>
+          <w:p>
+            <w:pPr>
+              <w:cnfStyle w:val="000000000000" w:firstRow="0" w:lastRow="0" w:firstColumn="0" w:lastColumn="0" w:oddVBand="0" w:evenVBand="0" w:oddHBand="0" w:evenHBand="0" w:firstRowFirstColumn="0" w:firstRowLastColumn="0" w:lastRowFirstColumn="0" w:lastRowLastColumn="0"/>
+            </w:pPr>
           </w:p>
         </w:tc>
       </w:tr>
@@ -16581,7 +16578,7 @@
         </w:tc>
         <w:tc>
           <w:tcPr>
-            <w:tcW w:w="493" w:type="dxa"/>
+            <w:tcW w:w="467" w:type="dxa"/>
           </w:tcPr>
           <w:p>
             <w:pPr>
@@ -16770,7 +16767,7 @@
         </w:tc>
         <w:tc>
           <w:tcPr>
-            <w:tcW w:w="493" w:type="dxa"/>
+            <w:tcW w:w="467" w:type="dxa"/>
           </w:tcPr>
           <w:p>
             <w:pPr>
@@ -16959,7 +16956,7 @@
         </w:tc>
         <w:tc>
           <w:tcPr>
-            <w:tcW w:w="493" w:type="dxa"/>
+            <w:tcW w:w="467" w:type="dxa"/>
           </w:tcPr>
           <w:p>
             <w:pPr>
@@ -17024,6 +17021,7 @@
                 <w:b w:val="0"/>
                 <w:bCs w:val="0"/>
               </w:rPr>
+              <w:lastRenderedPageBreak/>
               <w:t>GameName</w:t>
             </w:r>
             <w:proofErr w:type="spellEnd"/>
@@ -17148,7 +17146,7 @@
         </w:tc>
         <w:tc>
           <w:tcPr>
-            <w:tcW w:w="493" w:type="dxa"/>
+            <w:tcW w:w="467" w:type="dxa"/>
           </w:tcPr>
           <w:p>
             <w:pPr>
@@ -17193,6 +17191,7 @@
       </w:tr>
       <w:tr>
         <w:trPr>
+          <w:trHeight w:val="70"/>
           <w:jc w:val="center"/>
         </w:trPr>
         <w:tc>
@@ -17213,7 +17212,6 @@
                 <w:b w:val="0"/>
                 <w:bCs w:val="0"/>
               </w:rPr>
-              <w:lastRenderedPageBreak/>
               <w:t>xValue</w:t>
             </w:r>
             <w:proofErr w:type="spellEnd"/>
@@ -17338,7 +17336,7 @@
         </w:tc>
         <w:tc>
           <w:tcPr>
-            <w:tcW w:w="493" w:type="dxa"/>
+            <w:tcW w:w="467" w:type="dxa"/>
           </w:tcPr>
           <w:p>
             <w:pPr>
@@ -17685,7 +17683,7 @@
         </w:tc>
         <w:tc>
           <w:tcPr>
-            <w:tcW w:w="493" w:type="dxa"/>
+            <w:tcW w:w="467" w:type="dxa"/>
             <w:textDirection w:val="btLr"/>
           </w:tcPr>
           <w:p>
@@ -17701,7 +17699,7 @@
                 <w:b/>
                 <w:bCs/>
               </w:rPr>
-              <w:t>Use Item</w:t>
+              <w:t>Admin Access</w:t>
             </w:r>
           </w:p>
         </w:tc>
@@ -17723,7 +17721,7 @@
                 <w:b/>
                 <w:bCs/>
               </w:rPr>
-              <w:t>Admin Access</w:t>
+              <w:t>Delete Account</w:t>
             </w:r>
           </w:p>
         </w:tc>
@@ -17745,7 +17743,7 @@
                 <w:b/>
                 <w:bCs/>
               </w:rPr>
-              <w:t>Delete Account</w:t>
+              <w:t>Edit Account</w:t>
             </w:r>
           </w:p>
         </w:tc>
@@ -17767,7 +17765,7 @@
                 <w:b/>
                 <w:bCs/>
               </w:rPr>
-              <w:t>Edit Account</w:t>
+              <w:t>Delete Game</w:t>
             </w:r>
           </w:p>
         </w:tc>
@@ -17784,13 +17782,6 @@
                 <w:bCs/>
               </w:rPr>
             </w:pPr>
-            <w:r>
-              <w:rPr>
-                <w:b/>
-                <w:bCs/>
-              </w:rPr>
-              <w:t>Delete Game</w:t>
-            </w:r>
           </w:p>
         </w:tc>
       </w:tr>
@@ -17936,49 +17927,50 @@
         </w:tc>
         <w:tc>
           <w:tcPr>
-            <w:tcW w:w="493" w:type="dxa"/>
-          </w:tcPr>
-          <w:p>
-            <w:pPr>
-              <w:cnfStyle w:val="000000000000" w:firstRow="0" w:lastRow="0" w:firstColumn="0" w:lastColumn="0" w:oddVBand="0" w:evenVBand="0" w:oddHBand="0" w:evenHBand="0" w:firstRowFirstColumn="0" w:firstRowLastColumn="0" w:lastRowFirstColumn="0" w:lastRowLastColumn="0"/>
-            </w:pPr>
-          </w:p>
-        </w:tc>
-        <w:tc>
-          <w:tcPr>
-            <w:cnfStyle w:val="000010000000" w:firstRow="0" w:lastRow="0" w:firstColumn="0" w:lastColumn="0" w:oddVBand="1" w:evenVBand="0" w:oddHBand="0" w:evenHBand="0" w:firstRowFirstColumn="0" w:firstRowLastColumn="0" w:lastRowFirstColumn="0" w:lastRowLastColumn="0"/>
-            <w:tcW w:w="467" w:type="dxa"/>
-          </w:tcPr>
-          <w:p/>
-        </w:tc>
-        <w:tc>
-          <w:tcPr>
-            <w:tcW w:w="467" w:type="dxa"/>
-          </w:tcPr>
-          <w:p>
-            <w:pPr>
-              <w:cnfStyle w:val="000000000000" w:firstRow="0" w:lastRow="0" w:firstColumn="0" w:lastColumn="0" w:oddVBand="0" w:evenVBand="0" w:oddHBand="0" w:evenHBand="0" w:firstRowFirstColumn="0" w:firstRowLastColumn="0" w:lastRowFirstColumn="0" w:lastRowLastColumn="0"/>
-            </w:pPr>
-          </w:p>
-        </w:tc>
-        <w:tc>
-          <w:tcPr>
-            <w:cnfStyle w:val="000010000000" w:firstRow="0" w:lastRow="0" w:firstColumn="0" w:lastColumn="0" w:oddVBand="1" w:evenVBand="0" w:oddHBand="0" w:evenHBand="0" w:firstRowFirstColumn="0" w:firstRowLastColumn="0" w:lastRowFirstColumn="0" w:lastRowLastColumn="0"/>
-            <w:tcW w:w="467" w:type="dxa"/>
-          </w:tcPr>
-          <w:p/>
-        </w:tc>
-        <w:tc>
-          <w:tcPr>
-            <w:tcW w:w="467" w:type="dxa"/>
-          </w:tcPr>
-          <w:p>
-            <w:pPr>
-              <w:cnfStyle w:val="000000000000" w:firstRow="0" w:lastRow="0" w:firstColumn="0" w:lastColumn="0" w:oddVBand="0" w:evenVBand="0" w:oddHBand="0" w:evenHBand="0" w:firstRowFirstColumn="0" w:firstRowLastColumn="0" w:lastRowFirstColumn="0" w:lastRowLastColumn="0"/>
-            </w:pPr>
+            <w:tcW w:w="467" w:type="dxa"/>
+          </w:tcPr>
+          <w:p>
+            <w:pPr>
+              <w:cnfStyle w:val="000000000000" w:firstRow="0" w:lastRow="0" w:firstColumn="0" w:lastColumn="0" w:oddVBand="0" w:evenVBand="0" w:oddHBand="0" w:evenHBand="0" w:firstRowFirstColumn="0" w:firstRowLastColumn="0" w:lastRowFirstColumn="0" w:lastRowLastColumn="0"/>
+            </w:pPr>
+          </w:p>
+        </w:tc>
+        <w:tc>
+          <w:tcPr>
+            <w:cnfStyle w:val="000010000000" w:firstRow="0" w:lastRow="0" w:firstColumn="0" w:lastColumn="0" w:oddVBand="1" w:evenVBand="0" w:oddHBand="0" w:evenHBand="0" w:firstRowFirstColumn="0" w:firstRowLastColumn="0" w:lastRowFirstColumn="0" w:lastRowLastColumn="0"/>
+            <w:tcW w:w="467" w:type="dxa"/>
+          </w:tcPr>
+          <w:p/>
+        </w:tc>
+        <w:tc>
+          <w:tcPr>
+            <w:tcW w:w="467" w:type="dxa"/>
+          </w:tcPr>
+          <w:p>
+            <w:pPr>
+              <w:cnfStyle w:val="000000000000" w:firstRow="0" w:lastRow="0" w:firstColumn="0" w:lastColumn="0" w:oddVBand="0" w:evenVBand="0" w:oddHBand="0" w:evenHBand="0" w:firstRowFirstColumn="0" w:firstRowLastColumn="0" w:lastRowFirstColumn="0" w:lastRowLastColumn="0"/>
+            </w:pPr>
+          </w:p>
+        </w:tc>
+        <w:tc>
+          <w:tcPr>
+            <w:cnfStyle w:val="000010000000" w:firstRow="0" w:lastRow="0" w:firstColumn="0" w:lastColumn="0" w:oddVBand="1" w:evenVBand="0" w:oddHBand="0" w:evenHBand="0" w:firstRowFirstColumn="0" w:firstRowLastColumn="0" w:lastRowFirstColumn="0" w:lastRowLastColumn="0"/>
+            <w:tcW w:w="467" w:type="dxa"/>
+          </w:tcPr>
+          <w:p>
             <w:r>
               <w:t>D</w:t>
             </w:r>
+          </w:p>
+        </w:tc>
+        <w:tc>
+          <w:tcPr>
+            <w:tcW w:w="467" w:type="dxa"/>
+          </w:tcPr>
+          <w:p>
+            <w:pPr>
+              <w:cnfStyle w:val="000000000000" w:firstRow="0" w:lastRow="0" w:firstColumn="0" w:lastColumn="0" w:oddVBand="0" w:evenVBand="0" w:oddHBand="0" w:evenHBand="0" w:firstRowFirstColumn="0" w:firstRowLastColumn="0" w:lastRowFirstColumn="0" w:lastRowLastColumn="0"/>
+            </w:pPr>
           </w:p>
         </w:tc>
       </w:tr>
@@ -18126,7 +18118,7 @@
         </w:tc>
         <w:tc>
           <w:tcPr>
-            <w:tcW w:w="493" w:type="dxa"/>
+            <w:tcW w:w="467" w:type="dxa"/>
           </w:tcPr>
           <w:p>
             <w:pPr>
@@ -18315,7 +18307,7 @@
         </w:tc>
         <w:tc>
           <w:tcPr>
-            <w:tcW w:w="493" w:type="dxa"/>
+            <w:tcW w:w="467" w:type="dxa"/>
           </w:tcPr>
           <w:p>
             <w:pPr>
@@ -18502,7 +18494,7 @@
         </w:tc>
         <w:tc>
           <w:tcPr>
-            <w:tcW w:w="493" w:type="dxa"/>
+            <w:tcW w:w="467" w:type="dxa"/>
           </w:tcPr>
           <w:p>
             <w:pPr>
@@ -18688,49 +18680,50 @@
         </w:tc>
         <w:tc>
           <w:tcPr>
-            <w:tcW w:w="493" w:type="dxa"/>
-          </w:tcPr>
-          <w:p>
-            <w:pPr>
-              <w:cnfStyle w:val="000000000000" w:firstRow="0" w:lastRow="0" w:firstColumn="0" w:lastColumn="0" w:oddVBand="0" w:evenVBand="0" w:oddHBand="0" w:evenHBand="0" w:firstRowFirstColumn="0" w:firstRowLastColumn="0" w:lastRowFirstColumn="0" w:lastRowLastColumn="0"/>
-            </w:pPr>
-          </w:p>
-        </w:tc>
-        <w:tc>
-          <w:tcPr>
-            <w:cnfStyle w:val="000010000000" w:firstRow="0" w:lastRow="0" w:firstColumn="0" w:lastColumn="0" w:oddVBand="1" w:evenVBand="0" w:oddHBand="0" w:evenHBand="0" w:firstRowFirstColumn="0" w:firstRowLastColumn="0" w:lastRowFirstColumn="0" w:lastRowLastColumn="0"/>
-            <w:tcW w:w="467" w:type="dxa"/>
-          </w:tcPr>
-          <w:p/>
-        </w:tc>
-        <w:tc>
-          <w:tcPr>
-            <w:tcW w:w="467" w:type="dxa"/>
-          </w:tcPr>
-          <w:p>
-            <w:pPr>
-              <w:cnfStyle w:val="000000000000" w:firstRow="0" w:lastRow="0" w:firstColumn="0" w:lastColumn="0" w:oddVBand="0" w:evenVBand="0" w:oddHBand="0" w:evenHBand="0" w:firstRowFirstColumn="0" w:firstRowLastColumn="0" w:lastRowFirstColumn="0" w:lastRowLastColumn="0"/>
-            </w:pPr>
-          </w:p>
-        </w:tc>
-        <w:tc>
-          <w:tcPr>
-            <w:cnfStyle w:val="000010000000" w:firstRow="0" w:lastRow="0" w:firstColumn="0" w:lastColumn="0" w:oddVBand="1" w:evenVBand="0" w:oddHBand="0" w:evenHBand="0" w:firstRowFirstColumn="0" w:firstRowLastColumn="0" w:lastRowFirstColumn="0" w:lastRowLastColumn="0"/>
-            <w:tcW w:w="467" w:type="dxa"/>
-          </w:tcPr>
-          <w:p/>
-        </w:tc>
-        <w:tc>
-          <w:tcPr>
-            <w:tcW w:w="467" w:type="dxa"/>
-          </w:tcPr>
-          <w:p>
-            <w:pPr>
-              <w:cnfStyle w:val="000000000000" w:firstRow="0" w:lastRow="0" w:firstColumn="0" w:lastColumn="0" w:oddVBand="0" w:evenVBand="0" w:oddHBand="0" w:evenHBand="0" w:firstRowFirstColumn="0" w:firstRowLastColumn="0" w:lastRowFirstColumn="0" w:lastRowLastColumn="0"/>
-            </w:pPr>
+            <w:tcW w:w="467" w:type="dxa"/>
+          </w:tcPr>
+          <w:p>
+            <w:pPr>
+              <w:cnfStyle w:val="000000000000" w:firstRow="0" w:lastRow="0" w:firstColumn="0" w:lastColumn="0" w:oddVBand="0" w:evenVBand="0" w:oddHBand="0" w:evenHBand="0" w:firstRowFirstColumn="0" w:firstRowLastColumn="0" w:lastRowFirstColumn="0" w:lastRowLastColumn="0"/>
+            </w:pPr>
+          </w:p>
+        </w:tc>
+        <w:tc>
+          <w:tcPr>
+            <w:cnfStyle w:val="000010000000" w:firstRow="0" w:lastRow="0" w:firstColumn="0" w:lastColumn="0" w:oddVBand="1" w:evenVBand="0" w:oddHBand="0" w:evenHBand="0" w:firstRowFirstColumn="0" w:firstRowLastColumn="0" w:lastRowFirstColumn="0" w:lastRowLastColumn="0"/>
+            <w:tcW w:w="467" w:type="dxa"/>
+          </w:tcPr>
+          <w:p/>
+        </w:tc>
+        <w:tc>
+          <w:tcPr>
+            <w:tcW w:w="467" w:type="dxa"/>
+          </w:tcPr>
+          <w:p>
+            <w:pPr>
+              <w:cnfStyle w:val="000000000000" w:firstRow="0" w:lastRow="0" w:firstColumn="0" w:lastColumn="0" w:oddVBand="0" w:evenVBand="0" w:oddHBand="0" w:evenHBand="0" w:firstRowFirstColumn="0" w:firstRowLastColumn="0" w:lastRowFirstColumn="0" w:lastRowLastColumn="0"/>
+            </w:pPr>
+          </w:p>
+        </w:tc>
+        <w:tc>
+          <w:tcPr>
+            <w:cnfStyle w:val="000010000000" w:firstRow="0" w:lastRow="0" w:firstColumn="0" w:lastColumn="0" w:oddVBand="1" w:evenVBand="0" w:oddHBand="0" w:evenHBand="0" w:firstRowFirstColumn="0" w:firstRowLastColumn="0" w:lastRowFirstColumn="0" w:lastRowLastColumn="0"/>
+            <w:tcW w:w="467" w:type="dxa"/>
+          </w:tcPr>
+          <w:p>
             <w:r>
               <w:t>D</w:t>
             </w:r>
+          </w:p>
+        </w:tc>
+        <w:tc>
+          <w:tcPr>
+            <w:tcW w:w="467" w:type="dxa"/>
+          </w:tcPr>
+          <w:p>
+            <w:pPr>
+              <w:cnfStyle w:val="000000000000" w:firstRow="0" w:lastRow="0" w:firstColumn="0" w:lastColumn="0" w:oddVBand="0" w:evenVBand="0" w:oddHBand="0" w:evenHBand="0" w:firstRowFirstColumn="0" w:firstRowLastColumn="0" w:lastRowFirstColumn="0" w:lastRowLastColumn="0"/>
+            </w:pPr>
           </w:p>
         </w:tc>
       </w:tr>
@@ -18879,49 +18872,50 @@
         </w:tc>
         <w:tc>
           <w:tcPr>
-            <w:tcW w:w="493" w:type="dxa"/>
-          </w:tcPr>
-          <w:p>
-            <w:pPr>
-              <w:cnfStyle w:val="000000000000" w:firstRow="0" w:lastRow="0" w:firstColumn="0" w:lastColumn="0" w:oddVBand="0" w:evenVBand="0" w:oddHBand="0" w:evenHBand="0" w:firstRowFirstColumn="0" w:firstRowLastColumn="0" w:lastRowFirstColumn="0" w:lastRowLastColumn="0"/>
-            </w:pPr>
-          </w:p>
-        </w:tc>
-        <w:tc>
-          <w:tcPr>
-            <w:cnfStyle w:val="000010000000" w:firstRow="0" w:lastRow="0" w:firstColumn="0" w:lastColumn="0" w:oddVBand="1" w:evenVBand="0" w:oddHBand="0" w:evenHBand="0" w:firstRowFirstColumn="0" w:firstRowLastColumn="0" w:lastRowFirstColumn="0" w:lastRowLastColumn="0"/>
-            <w:tcW w:w="467" w:type="dxa"/>
-          </w:tcPr>
-          <w:p/>
-        </w:tc>
-        <w:tc>
-          <w:tcPr>
-            <w:tcW w:w="467" w:type="dxa"/>
-          </w:tcPr>
-          <w:p>
-            <w:pPr>
-              <w:cnfStyle w:val="000000000000" w:firstRow="0" w:lastRow="0" w:firstColumn="0" w:lastColumn="0" w:oddVBand="0" w:evenVBand="0" w:oddHBand="0" w:evenHBand="0" w:firstRowFirstColumn="0" w:firstRowLastColumn="0" w:lastRowFirstColumn="0" w:lastRowLastColumn="0"/>
-            </w:pPr>
-          </w:p>
-        </w:tc>
-        <w:tc>
-          <w:tcPr>
-            <w:cnfStyle w:val="000010000000" w:firstRow="0" w:lastRow="0" w:firstColumn="0" w:lastColumn="0" w:oddVBand="1" w:evenVBand="0" w:oddHBand="0" w:evenHBand="0" w:firstRowFirstColumn="0" w:firstRowLastColumn="0" w:lastRowFirstColumn="0" w:lastRowLastColumn="0"/>
-            <w:tcW w:w="467" w:type="dxa"/>
-          </w:tcPr>
-          <w:p/>
-        </w:tc>
-        <w:tc>
-          <w:tcPr>
-            <w:tcW w:w="467" w:type="dxa"/>
-          </w:tcPr>
-          <w:p>
-            <w:pPr>
-              <w:cnfStyle w:val="000000000000" w:firstRow="0" w:lastRow="0" w:firstColumn="0" w:lastColumn="0" w:oddVBand="0" w:evenVBand="0" w:oddHBand="0" w:evenHBand="0" w:firstRowFirstColumn="0" w:firstRowLastColumn="0" w:lastRowFirstColumn="0" w:lastRowLastColumn="0"/>
-            </w:pPr>
+            <w:tcW w:w="467" w:type="dxa"/>
+          </w:tcPr>
+          <w:p>
+            <w:pPr>
+              <w:cnfStyle w:val="000000000000" w:firstRow="0" w:lastRow="0" w:firstColumn="0" w:lastColumn="0" w:oddVBand="0" w:evenVBand="0" w:oddHBand="0" w:evenHBand="0" w:firstRowFirstColumn="0" w:firstRowLastColumn="0" w:lastRowFirstColumn="0" w:lastRowLastColumn="0"/>
+            </w:pPr>
+          </w:p>
+        </w:tc>
+        <w:tc>
+          <w:tcPr>
+            <w:cnfStyle w:val="000010000000" w:firstRow="0" w:lastRow="0" w:firstColumn="0" w:lastColumn="0" w:oddVBand="1" w:evenVBand="0" w:oddHBand="0" w:evenHBand="0" w:firstRowFirstColumn="0" w:firstRowLastColumn="0" w:lastRowFirstColumn="0" w:lastRowLastColumn="0"/>
+            <w:tcW w:w="467" w:type="dxa"/>
+          </w:tcPr>
+          <w:p/>
+        </w:tc>
+        <w:tc>
+          <w:tcPr>
+            <w:tcW w:w="467" w:type="dxa"/>
+          </w:tcPr>
+          <w:p>
+            <w:pPr>
+              <w:cnfStyle w:val="000000000000" w:firstRow="0" w:lastRow="0" w:firstColumn="0" w:lastColumn="0" w:oddVBand="0" w:evenVBand="0" w:oddHBand="0" w:evenHBand="0" w:firstRowFirstColumn="0" w:firstRowLastColumn="0" w:lastRowFirstColumn="0" w:lastRowLastColumn="0"/>
+            </w:pPr>
+          </w:p>
+        </w:tc>
+        <w:tc>
+          <w:tcPr>
+            <w:cnfStyle w:val="000010000000" w:firstRow="0" w:lastRow="0" w:firstColumn="0" w:lastColumn="0" w:oddVBand="1" w:evenVBand="0" w:oddHBand="0" w:evenHBand="0" w:firstRowFirstColumn="0" w:firstRowLastColumn="0" w:lastRowFirstColumn="0" w:lastRowLastColumn="0"/>
+            <w:tcW w:w="467" w:type="dxa"/>
+          </w:tcPr>
+          <w:p>
             <w:r>
               <w:t>D</w:t>
             </w:r>
+          </w:p>
+        </w:tc>
+        <w:tc>
+          <w:tcPr>
+            <w:tcW w:w="467" w:type="dxa"/>
+          </w:tcPr>
+          <w:p>
+            <w:pPr>
+              <w:cnfStyle w:val="000000000000" w:firstRow="0" w:lastRow="0" w:firstColumn="0" w:lastColumn="0" w:oddVBand="0" w:evenVBand="0" w:oddHBand="0" w:evenHBand="0" w:firstRowFirstColumn="0" w:firstRowLastColumn="0" w:lastRowFirstColumn="0" w:lastRowLastColumn="0"/>
+            </w:pPr>
           </w:p>
         </w:tc>
       </w:tr>
@@ -19070,49 +19064,50 @@
         </w:tc>
         <w:tc>
           <w:tcPr>
-            <w:tcW w:w="493" w:type="dxa"/>
-          </w:tcPr>
-          <w:p>
-            <w:pPr>
-              <w:cnfStyle w:val="000000000000" w:firstRow="0" w:lastRow="0" w:firstColumn="0" w:lastColumn="0" w:oddVBand="0" w:evenVBand="0" w:oddHBand="0" w:evenHBand="0" w:firstRowFirstColumn="0" w:firstRowLastColumn="0" w:lastRowFirstColumn="0" w:lastRowLastColumn="0"/>
-            </w:pPr>
-          </w:p>
-        </w:tc>
-        <w:tc>
-          <w:tcPr>
-            <w:cnfStyle w:val="000010000000" w:firstRow="0" w:lastRow="0" w:firstColumn="0" w:lastColumn="0" w:oddVBand="1" w:evenVBand="0" w:oddHBand="0" w:evenHBand="0" w:firstRowFirstColumn="0" w:firstRowLastColumn="0" w:lastRowFirstColumn="0" w:lastRowLastColumn="0"/>
-            <w:tcW w:w="467" w:type="dxa"/>
-          </w:tcPr>
-          <w:p/>
-        </w:tc>
-        <w:tc>
-          <w:tcPr>
-            <w:tcW w:w="467" w:type="dxa"/>
-          </w:tcPr>
-          <w:p>
-            <w:pPr>
-              <w:cnfStyle w:val="000000000000" w:firstRow="0" w:lastRow="0" w:firstColumn="0" w:lastColumn="0" w:oddVBand="0" w:evenVBand="0" w:oddHBand="0" w:evenHBand="0" w:firstRowFirstColumn="0" w:firstRowLastColumn="0" w:lastRowFirstColumn="0" w:lastRowLastColumn="0"/>
-            </w:pPr>
-          </w:p>
-        </w:tc>
-        <w:tc>
-          <w:tcPr>
-            <w:cnfStyle w:val="000010000000" w:firstRow="0" w:lastRow="0" w:firstColumn="0" w:lastColumn="0" w:oddVBand="1" w:evenVBand="0" w:oddHBand="0" w:evenHBand="0" w:firstRowFirstColumn="0" w:firstRowLastColumn="0" w:lastRowFirstColumn="0" w:lastRowLastColumn="0"/>
-            <w:tcW w:w="467" w:type="dxa"/>
-          </w:tcPr>
-          <w:p/>
-        </w:tc>
-        <w:tc>
-          <w:tcPr>
-            <w:tcW w:w="467" w:type="dxa"/>
-          </w:tcPr>
-          <w:p>
-            <w:pPr>
-              <w:cnfStyle w:val="000000000000" w:firstRow="0" w:lastRow="0" w:firstColumn="0" w:lastColumn="0" w:oddVBand="0" w:evenVBand="0" w:oddHBand="0" w:evenHBand="0" w:firstRowFirstColumn="0" w:firstRowLastColumn="0" w:lastRowFirstColumn="0" w:lastRowLastColumn="0"/>
-            </w:pPr>
+            <w:tcW w:w="467" w:type="dxa"/>
+          </w:tcPr>
+          <w:p>
+            <w:pPr>
+              <w:cnfStyle w:val="000000000000" w:firstRow="0" w:lastRow="0" w:firstColumn="0" w:lastColumn="0" w:oddVBand="0" w:evenVBand="0" w:oddHBand="0" w:evenHBand="0" w:firstRowFirstColumn="0" w:firstRowLastColumn="0" w:lastRowFirstColumn="0" w:lastRowLastColumn="0"/>
+            </w:pPr>
+          </w:p>
+        </w:tc>
+        <w:tc>
+          <w:tcPr>
+            <w:cnfStyle w:val="000010000000" w:firstRow="0" w:lastRow="0" w:firstColumn="0" w:lastColumn="0" w:oddVBand="1" w:evenVBand="0" w:oddHBand="0" w:evenHBand="0" w:firstRowFirstColumn="0" w:firstRowLastColumn="0" w:lastRowFirstColumn="0" w:lastRowLastColumn="0"/>
+            <w:tcW w:w="467" w:type="dxa"/>
+          </w:tcPr>
+          <w:p/>
+        </w:tc>
+        <w:tc>
+          <w:tcPr>
+            <w:tcW w:w="467" w:type="dxa"/>
+          </w:tcPr>
+          <w:p>
+            <w:pPr>
+              <w:cnfStyle w:val="000000000000" w:firstRow="0" w:lastRow="0" w:firstColumn="0" w:lastColumn="0" w:oddVBand="0" w:evenVBand="0" w:oddHBand="0" w:evenHBand="0" w:firstRowFirstColumn="0" w:firstRowLastColumn="0" w:lastRowFirstColumn="0" w:lastRowLastColumn="0"/>
+            </w:pPr>
+          </w:p>
+        </w:tc>
+        <w:tc>
+          <w:tcPr>
+            <w:cnfStyle w:val="000010000000" w:firstRow="0" w:lastRow="0" w:firstColumn="0" w:lastColumn="0" w:oddVBand="1" w:evenVBand="0" w:oddHBand="0" w:evenHBand="0" w:firstRowFirstColumn="0" w:firstRowLastColumn="0" w:lastRowFirstColumn="0" w:lastRowLastColumn="0"/>
+            <w:tcW w:w="467" w:type="dxa"/>
+          </w:tcPr>
+          <w:p>
             <w:r>
               <w:t>D</w:t>
             </w:r>
+          </w:p>
+        </w:tc>
+        <w:tc>
+          <w:tcPr>
+            <w:tcW w:w="467" w:type="dxa"/>
+          </w:tcPr>
+          <w:p>
+            <w:pPr>
+              <w:cnfStyle w:val="000000000000" w:firstRow="0" w:lastRow="0" w:firstColumn="0" w:lastColumn="0" w:oddVBand="0" w:evenVBand="0" w:oddHBand="0" w:evenHBand="0" w:firstRowFirstColumn="0" w:firstRowLastColumn="0" w:lastRowFirstColumn="0" w:lastRowLastColumn="0"/>
+            </w:pPr>
           </w:p>
         </w:tc>
       </w:tr>
@@ -19261,49 +19256,50 @@
         </w:tc>
         <w:tc>
           <w:tcPr>
-            <w:tcW w:w="493" w:type="dxa"/>
-          </w:tcPr>
-          <w:p>
-            <w:pPr>
-              <w:cnfStyle w:val="000000000000" w:firstRow="0" w:lastRow="0" w:firstColumn="0" w:lastColumn="0" w:oddVBand="0" w:evenVBand="0" w:oddHBand="0" w:evenHBand="0" w:firstRowFirstColumn="0" w:firstRowLastColumn="0" w:lastRowFirstColumn="0" w:lastRowLastColumn="0"/>
-            </w:pPr>
-          </w:p>
-        </w:tc>
-        <w:tc>
-          <w:tcPr>
-            <w:cnfStyle w:val="000010000000" w:firstRow="0" w:lastRow="0" w:firstColumn="0" w:lastColumn="0" w:oddVBand="1" w:evenVBand="0" w:oddHBand="0" w:evenHBand="0" w:firstRowFirstColumn="0" w:firstRowLastColumn="0" w:lastRowFirstColumn="0" w:lastRowLastColumn="0"/>
-            <w:tcW w:w="467" w:type="dxa"/>
-          </w:tcPr>
-          <w:p/>
-        </w:tc>
-        <w:tc>
-          <w:tcPr>
-            <w:tcW w:w="467" w:type="dxa"/>
-          </w:tcPr>
-          <w:p>
-            <w:pPr>
-              <w:cnfStyle w:val="000000000000" w:firstRow="0" w:lastRow="0" w:firstColumn="0" w:lastColumn="0" w:oddVBand="0" w:evenVBand="0" w:oddHBand="0" w:evenHBand="0" w:firstRowFirstColumn="0" w:firstRowLastColumn="0" w:lastRowFirstColumn="0" w:lastRowLastColumn="0"/>
-            </w:pPr>
-          </w:p>
-        </w:tc>
-        <w:tc>
-          <w:tcPr>
-            <w:cnfStyle w:val="000010000000" w:firstRow="0" w:lastRow="0" w:firstColumn="0" w:lastColumn="0" w:oddVBand="1" w:evenVBand="0" w:oddHBand="0" w:evenHBand="0" w:firstRowFirstColumn="0" w:firstRowLastColumn="0" w:lastRowFirstColumn="0" w:lastRowLastColumn="0"/>
-            <w:tcW w:w="467" w:type="dxa"/>
-          </w:tcPr>
-          <w:p/>
-        </w:tc>
-        <w:tc>
-          <w:tcPr>
-            <w:tcW w:w="467" w:type="dxa"/>
-          </w:tcPr>
-          <w:p>
-            <w:pPr>
-              <w:cnfStyle w:val="000000000000" w:firstRow="0" w:lastRow="0" w:firstColumn="0" w:lastColumn="0" w:oddVBand="0" w:evenVBand="0" w:oddHBand="0" w:evenHBand="0" w:firstRowFirstColumn="0" w:firstRowLastColumn="0" w:lastRowFirstColumn="0" w:lastRowLastColumn="0"/>
-            </w:pPr>
+            <w:tcW w:w="467" w:type="dxa"/>
+          </w:tcPr>
+          <w:p>
+            <w:pPr>
+              <w:cnfStyle w:val="000000000000" w:firstRow="0" w:lastRow="0" w:firstColumn="0" w:lastColumn="0" w:oddVBand="0" w:evenVBand="0" w:oddHBand="0" w:evenHBand="0" w:firstRowFirstColumn="0" w:firstRowLastColumn="0" w:lastRowFirstColumn="0" w:lastRowLastColumn="0"/>
+            </w:pPr>
+          </w:p>
+        </w:tc>
+        <w:tc>
+          <w:tcPr>
+            <w:cnfStyle w:val="000010000000" w:firstRow="0" w:lastRow="0" w:firstColumn="0" w:lastColumn="0" w:oddVBand="1" w:evenVBand="0" w:oddHBand="0" w:evenHBand="0" w:firstRowFirstColumn="0" w:firstRowLastColumn="0" w:lastRowFirstColumn="0" w:lastRowLastColumn="0"/>
+            <w:tcW w:w="467" w:type="dxa"/>
+          </w:tcPr>
+          <w:p/>
+        </w:tc>
+        <w:tc>
+          <w:tcPr>
+            <w:tcW w:w="467" w:type="dxa"/>
+          </w:tcPr>
+          <w:p>
+            <w:pPr>
+              <w:cnfStyle w:val="000000000000" w:firstRow="0" w:lastRow="0" w:firstColumn="0" w:lastColumn="0" w:oddVBand="0" w:evenVBand="0" w:oddHBand="0" w:evenHBand="0" w:firstRowFirstColumn="0" w:firstRowLastColumn="0" w:lastRowFirstColumn="0" w:lastRowLastColumn="0"/>
+            </w:pPr>
+          </w:p>
+        </w:tc>
+        <w:tc>
+          <w:tcPr>
+            <w:cnfStyle w:val="000010000000" w:firstRow="0" w:lastRow="0" w:firstColumn="0" w:lastColumn="0" w:oddVBand="1" w:evenVBand="0" w:oddHBand="0" w:evenHBand="0" w:firstRowFirstColumn="0" w:firstRowLastColumn="0" w:lastRowFirstColumn="0" w:lastRowLastColumn="0"/>
+            <w:tcW w:w="467" w:type="dxa"/>
+          </w:tcPr>
+          <w:p>
             <w:r>
               <w:t>D</w:t>
             </w:r>
+          </w:p>
+        </w:tc>
+        <w:tc>
+          <w:tcPr>
+            <w:tcW w:w="467" w:type="dxa"/>
+          </w:tcPr>
+          <w:p>
+            <w:pPr>
+              <w:cnfStyle w:val="000000000000" w:firstRow="0" w:lastRow="0" w:firstColumn="0" w:lastColumn="0" w:oddVBand="0" w:evenVBand="0" w:oddHBand="0" w:evenHBand="0" w:firstRowFirstColumn="0" w:firstRowLastColumn="0" w:lastRowFirstColumn="0" w:lastRowLastColumn="0"/>
+            </w:pPr>
           </w:p>
         </w:tc>
       </w:tr>
@@ -19450,49 +19446,50 @@
         </w:tc>
         <w:tc>
           <w:tcPr>
-            <w:tcW w:w="493" w:type="dxa"/>
-          </w:tcPr>
-          <w:p>
-            <w:pPr>
-              <w:cnfStyle w:val="000000000000" w:firstRow="0" w:lastRow="0" w:firstColumn="0" w:lastColumn="0" w:oddVBand="0" w:evenVBand="0" w:oddHBand="0" w:evenHBand="0" w:firstRowFirstColumn="0" w:firstRowLastColumn="0" w:lastRowFirstColumn="0" w:lastRowLastColumn="0"/>
-            </w:pPr>
-          </w:p>
-        </w:tc>
-        <w:tc>
-          <w:tcPr>
-            <w:cnfStyle w:val="000010000000" w:firstRow="0" w:lastRow="0" w:firstColumn="0" w:lastColumn="0" w:oddVBand="1" w:evenVBand="0" w:oddHBand="0" w:evenHBand="0" w:firstRowFirstColumn="0" w:firstRowLastColumn="0" w:lastRowFirstColumn="0" w:lastRowLastColumn="0"/>
-            <w:tcW w:w="467" w:type="dxa"/>
-          </w:tcPr>
-          <w:p/>
-        </w:tc>
-        <w:tc>
-          <w:tcPr>
-            <w:tcW w:w="467" w:type="dxa"/>
-          </w:tcPr>
-          <w:p>
-            <w:pPr>
-              <w:cnfStyle w:val="000000000000" w:firstRow="0" w:lastRow="0" w:firstColumn="0" w:lastColumn="0" w:oddVBand="0" w:evenVBand="0" w:oddHBand="0" w:evenHBand="0" w:firstRowFirstColumn="0" w:firstRowLastColumn="0" w:lastRowFirstColumn="0" w:lastRowLastColumn="0"/>
-            </w:pPr>
-          </w:p>
-        </w:tc>
-        <w:tc>
-          <w:tcPr>
-            <w:cnfStyle w:val="000010000000" w:firstRow="0" w:lastRow="0" w:firstColumn="0" w:lastColumn="0" w:oddVBand="1" w:evenVBand="0" w:oddHBand="0" w:evenHBand="0" w:firstRowFirstColumn="0" w:firstRowLastColumn="0" w:lastRowFirstColumn="0" w:lastRowLastColumn="0"/>
-            <w:tcW w:w="467" w:type="dxa"/>
-          </w:tcPr>
-          <w:p/>
-        </w:tc>
-        <w:tc>
-          <w:tcPr>
-            <w:tcW w:w="467" w:type="dxa"/>
-          </w:tcPr>
-          <w:p>
-            <w:pPr>
-              <w:cnfStyle w:val="000000000000" w:firstRow="0" w:lastRow="0" w:firstColumn="0" w:lastColumn="0" w:oddVBand="0" w:evenVBand="0" w:oddHBand="0" w:evenHBand="0" w:firstRowFirstColumn="0" w:firstRowLastColumn="0" w:lastRowFirstColumn="0" w:lastRowLastColumn="0"/>
-            </w:pPr>
+            <w:tcW w:w="467" w:type="dxa"/>
+          </w:tcPr>
+          <w:p>
+            <w:pPr>
+              <w:cnfStyle w:val="000000000000" w:firstRow="0" w:lastRow="0" w:firstColumn="0" w:lastColumn="0" w:oddVBand="0" w:evenVBand="0" w:oddHBand="0" w:evenHBand="0" w:firstRowFirstColumn="0" w:firstRowLastColumn="0" w:lastRowFirstColumn="0" w:lastRowLastColumn="0"/>
+            </w:pPr>
+          </w:p>
+        </w:tc>
+        <w:tc>
+          <w:tcPr>
+            <w:cnfStyle w:val="000010000000" w:firstRow="0" w:lastRow="0" w:firstColumn="0" w:lastColumn="0" w:oddVBand="1" w:evenVBand="0" w:oddHBand="0" w:evenHBand="0" w:firstRowFirstColumn="0" w:firstRowLastColumn="0" w:lastRowFirstColumn="0" w:lastRowLastColumn="0"/>
+            <w:tcW w:w="467" w:type="dxa"/>
+          </w:tcPr>
+          <w:p/>
+        </w:tc>
+        <w:tc>
+          <w:tcPr>
+            <w:tcW w:w="467" w:type="dxa"/>
+          </w:tcPr>
+          <w:p>
+            <w:pPr>
+              <w:cnfStyle w:val="000000000000" w:firstRow="0" w:lastRow="0" w:firstColumn="0" w:lastColumn="0" w:oddVBand="0" w:evenVBand="0" w:oddHBand="0" w:evenHBand="0" w:firstRowFirstColumn="0" w:firstRowLastColumn="0" w:lastRowFirstColumn="0" w:lastRowLastColumn="0"/>
+            </w:pPr>
+          </w:p>
+        </w:tc>
+        <w:tc>
+          <w:tcPr>
+            <w:cnfStyle w:val="000010000000" w:firstRow="0" w:lastRow="0" w:firstColumn="0" w:lastColumn="0" w:oddVBand="1" w:evenVBand="0" w:oddHBand="0" w:evenHBand="0" w:firstRowFirstColumn="0" w:firstRowLastColumn="0" w:lastRowFirstColumn="0" w:lastRowLastColumn="0"/>
+            <w:tcW w:w="467" w:type="dxa"/>
+          </w:tcPr>
+          <w:p>
             <w:r>
               <w:t>D</w:t>
             </w:r>
+          </w:p>
+        </w:tc>
+        <w:tc>
+          <w:tcPr>
+            <w:tcW w:w="467" w:type="dxa"/>
+          </w:tcPr>
+          <w:p>
+            <w:pPr>
+              <w:cnfStyle w:val="000000000000" w:firstRow="0" w:lastRow="0" w:firstColumn="0" w:lastColumn="0" w:oddVBand="0" w:evenVBand="0" w:oddHBand="0" w:evenHBand="0" w:firstRowFirstColumn="0" w:firstRowLastColumn="0" w:lastRowFirstColumn="0" w:lastRowLastColumn="0"/>
+            </w:pPr>
           </w:p>
         </w:tc>
       </w:tr>
@@ -19615,29 +19612,60 @@
           </w:tcPr>
           <w:p>
             <w:r>
+              <w:t>UD</w:t>
+            </w:r>
+          </w:p>
+        </w:tc>
+        <w:tc>
+          <w:tcPr>
+            <w:tcW w:w="425" w:type="dxa"/>
+          </w:tcPr>
+          <w:p>
+            <w:pPr>
+              <w:cnfStyle w:val="000000000000" w:firstRow="0" w:lastRow="0" w:firstColumn="0" w:lastColumn="0" w:oddVBand="0" w:evenVBand="0" w:oddHBand="0" w:evenHBand="0" w:firstRowFirstColumn="0" w:firstRowLastColumn="0" w:lastRowFirstColumn="0" w:lastRowLastColumn="0"/>
+            </w:pPr>
+          </w:p>
+        </w:tc>
+        <w:tc>
+          <w:tcPr>
+            <w:cnfStyle w:val="000010000000" w:firstRow="0" w:lastRow="0" w:firstColumn="0" w:lastColumn="0" w:oddVBand="1" w:evenVBand="0" w:oddHBand="0" w:evenHBand="0" w:firstRowFirstColumn="0" w:firstRowLastColumn="0" w:lastRowFirstColumn="0" w:lastRowLastColumn="0"/>
+            <w:tcW w:w="567" w:type="dxa"/>
+          </w:tcPr>
+          <w:p>
+            <w:r>
+              <w:t>CU</w:t>
+            </w:r>
+          </w:p>
+        </w:tc>
+        <w:tc>
+          <w:tcPr>
+            <w:tcW w:w="467" w:type="dxa"/>
+          </w:tcPr>
+          <w:p>
+            <w:pPr>
+              <w:cnfStyle w:val="000000000000" w:firstRow="0" w:lastRow="0" w:firstColumn="0" w:lastColumn="0" w:oddVBand="0" w:evenVBand="0" w:oddHBand="0" w:evenHBand="0" w:firstRowFirstColumn="0" w:firstRowLastColumn="0" w:lastRowFirstColumn="0" w:lastRowLastColumn="0"/>
+            </w:pPr>
+          </w:p>
+        </w:tc>
+        <w:tc>
+          <w:tcPr>
+            <w:cnfStyle w:val="000010000000" w:firstRow="0" w:lastRow="0" w:firstColumn="0" w:lastColumn="0" w:oddVBand="1" w:evenVBand="0" w:oddHBand="0" w:evenHBand="0" w:firstRowFirstColumn="0" w:firstRowLastColumn="0" w:lastRowFirstColumn="0" w:lastRowLastColumn="0"/>
+            <w:tcW w:w="467" w:type="dxa"/>
+          </w:tcPr>
+          <w:p>
+            <w:r>
               <w:t>D</w:t>
             </w:r>
           </w:p>
         </w:tc>
         <w:tc>
           <w:tcPr>
-            <w:tcW w:w="425" w:type="dxa"/>
-          </w:tcPr>
-          <w:p>
-            <w:pPr>
-              <w:cnfStyle w:val="000000000000" w:firstRow="0" w:lastRow="0" w:firstColumn="0" w:lastColumn="0" w:oddVBand="0" w:evenVBand="0" w:oddHBand="0" w:evenHBand="0" w:firstRowFirstColumn="0" w:firstRowLastColumn="0" w:lastRowFirstColumn="0" w:lastRowLastColumn="0"/>
-            </w:pPr>
-          </w:p>
-        </w:tc>
-        <w:tc>
-          <w:tcPr>
-            <w:cnfStyle w:val="000010000000" w:firstRow="0" w:lastRow="0" w:firstColumn="0" w:lastColumn="0" w:oddVBand="1" w:evenVBand="0" w:oddHBand="0" w:evenHBand="0" w:firstRowFirstColumn="0" w:firstRowLastColumn="0" w:lastRowFirstColumn="0" w:lastRowLastColumn="0"/>
-            <w:tcW w:w="567" w:type="dxa"/>
-          </w:tcPr>
-          <w:p>
-            <w:r>
-              <w:t>C</w:t>
-            </w:r>
+            <w:tcW w:w="467" w:type="dxa"/>
+          </w:tcPr>
+          <w:p>
+            <w:pPr>
+              <w:cnfStyle w:val="000000000000" w:firstRow="0" w:lastRow="0" w:firstColumn="0" w:lastColumn="0" w:oddVBand="0" w:evenVBand="0" w:oddHBand="0" w:evenHBand="0" w:firstRowFirstColumn="0" w:firstRowLastColumn="0" w:lastRowFirstColumn="0" w:lastRowLastColumn="0"/>
+            </w:pPr>
             <w:r>
               <w:t>U</w:t>
             </w:r>
@@ -19645,32 +19673,10 @@
         </w:tc>
         <w:tc>
           <w:tcPr>
-            <w:tcW w:w="493" w:type="dxa"/>
-          </w:tcPr>
-          <w:p>
-            <w:pPr>
-              <w:cnfStyle w:val="000000000000" w:firstRow="0" w:lastRow="0" w:firstColumn="0" w:lastColumn="0" w:oddVBand="0" w:evenVBand="0" w:oddHBand="0" w:evenHBand="0" w:firstRowFirstColumn="0" w:firstRowLastColumn="0" w:lastRowFirstColumn="0" w:lastRowLastColumn="0"/>
-            </w:pPr>
-            <w:r>
-              <w:t>DU</w:t>
-            </w:r>
-          </w:p>
-        </w:tc>
-        <w:tc>
-          <w:tcPr>
-            <w:cnfStyle w:val="000010000000" w:firstRow="0" w:lastRow="0" w:firstColumn="0" w:lastColumn="0" w:oddVBand="1" w:evenVBand="0" w:oddHBand="0" w:evenHBand="0" w:firstRowFirstColumn="0" w:firstRowLastColumn="0" w:lastRowFirstColumn="0" w:lastRowLastColumn="0"/>
-            <w:tcW w:w="467" w:type="dxa"/>
-          </w:tcPr>
-          <w:p/>
-        </w:tc>
-        <w:tc>
-          <w:tcPr>
-            <w:tcW w:w="467" w:type="dxa"/>
-          </w:tcPr>
-          <w:p>
-            <w:pPr>
-              <w:cnfStyle w:val="000000000000" w:firstRow="0" w:lastRow="0" w:firstColumn="0" w:lastColumn="0" w:oddVBand="0" w:evenVBand="0" w:oddHBand="0" w:evenHBand="0" w:firstRowFirstColumn="0" w:firstRowLastColumn="0" w:lastRowFirstColumn="0" w:lastRowLastColumn="0"/>
-            </w:pPr>
+            <w:cnfStyle w:val="000010000000" w:firstRow="0" w:lastRow="0" w:firstColumn="0" w:lastColumn="0" w:oddVBand="1" w:evenVBand="0" w:oddHBand="0" w:evenHBand="0" w:firstRowFirstColumn="0" w:firstRowLastColumn="0" w:lastRowFirstColumn="0" w:lastRowLastColumn="0"/>
+            <w:tcW w:w="467" w:type="dxa"/>
+          </w:tcPr>
+          <w:p>
             <w:r>
               <w:t>D</w:t>
             </w:r>
@@ -19678,26 +19684,12 @@
         </w:tc>
         <w:tc>
           <w:tcPr>
-            <w:cnfStyle w:val="000010000000" w:firstRow="0" w:lastRow="0" w:firstColumn="0" w:lastColumn="0" w:oddVBand="1" w:evenVBand="0" w:oddHBand="0" w:evenHBand="0" w:firstRowFirstColumn="0" w:firstRowLastColumn="0" w:lastRowFirstColumn="0" w:lastRowLastColumn="0"/>
-            <w:tcW w:w="467" w:type="dxa"/>
-          </w:tcPr>
-          <w:p>
-            <w:r>
-              <w:t>U</w:t>
-            </w:r>
-          </w:p>
-        </w:tc>
-        <w:tc>
-          <w:tcPr>
-            <w:tcW w:w="467" w:type="dxa"/>
-          </w:tcPr>
-          <w:p>
-            <w:pPr>
-              <w:cnfStyle w:val="000000000000" w:firstRow="0" w:lastRow="0" w:firstColumn="0" w:lastColumn="0" w:oddVBand="0" w:evenVBand="0" w:oddHBand="0" w:evenHBand="0" w:firstRowFirstColumn="0" w:firstRowLastColumn="0" w:lastRowFirstColumn="0" w:lastRowLastColumn="0"/>
-            </w:pPr>
-            <w:r>
-              <w:t>D</w:t>
-            </w:r>
+            <w:tcW w:w="467" w:type="dxa"/>
+          </w:tcPr>
+          <w:p>
+            <w:pPr>
+              <w:cnfStyle w:val="000000000000" w:firstRow="0" w:lastRow="0" w:firstColumn="0" w:lastColumn="0" w:oddVBand="0" w:evenVBand="0" w:oddHBand="0" w:evenHBand="0" w:firstRowFirstColumn="0" w:firstRowLastColumn="0" w:lastRowFirstColumn="0" w:lastRowLastColumn="0"/>
+            </w:pPr>
           </w:p>
         </w:tc>
       </w:tr>
@@ -19847,32 +19839,20 @@
         </w:tc>
         <w:tc>
           <w:tcPr>
-            <w:tcW w:w="493" w:type="dxa"/>
-          </w:tcPr>
-          <w:p>
-            <w:pPr>
-              <w:cnfStyle w:val="000000000000" w:firstRow="0" w:lastRow="0" w:firstColumn="0" w:lastColumn="0" w:oddVBand="0" w:evenVBand="0" w:oddHBand="0" w:evenHBand="0" w:firstRowFirstColumn="0" w:firstRowLastColumn="0" w:lastRowFirstColumn="0" w:lastRowLastColumn="0"/>
-            </w:pPr>
-            <w:r>
-              <w:t>DU</w:t>
-            </w:r>
-          </w:p>
-        </w:tc>
-        <w:tc>
-          <w:tcPr>
-            <w:cnfStyle w:val="000010000000" w:firstRow="0" w:lastRow="0" w:firstColumn="0" w:lastColumn="0" w:oddVBand="1" w:evenVBand="0" w:oddHBand="0" w:evenHBand="0" w:firstRowFirstColumn="0" w:firstRowLastColumn="0" w:lastRowFirstColumn="0" w:lastRowLastColumn="0"/>
-            <w:tcW w:w="467" w:type="dxa"/>
-          </w:tcPr>
-          <w:p/>
-        </w:tc>
-        <w:tc>
-          <w:tcPr>
-            <w:tcW w:w="467" w:type="dxa"/>
-          </w:tcPr>
-          <w:p>
-            <w:pPr>
-              <w:cnfStyle w:val="000000000000" w:firstRow="0" w:lastRow="0" w:firstColumn="0" w:lastColumn="0" w:oddVBand="0" w:evenVBand="0" w:oddHBand="0" w:evenHBand="0" w:firstRowFirstColumn="0" w:firstRowLastColumn="0" w:lastRowFirstColumn="0" w:lastRowLastColumn="0"/>
-            </w:pPr>
+            <w:tcW w:w="467" w:type="dxa"/>
+          </w:tcPr>
+          <w:p>
+            <w:pPr>
+              <w:cnfStyle w:val="000000000000" w:firstRow="0" w:lastRow="0" w:firstColumn="0" w:lastColumn="0" w:oddVBand="0" w:evenVBand="0" w:oddHBand="0" w:evenHBand="0" w:firstRowFirstColumn="0" w:firstRowLastColumn="0" w:lastRowFirstColumn="0" w:lastRowLastColumn="0"/>
+            </w:pPr>
+          </w:p>
+        </w:tc>
+        <w:tc>
+          <w:tcPr>
+            <w:cnfStyle w:val="000010000000" w:firstRow="0" w:lastRow="0" w:firstColumn="0" w:lastColumn="0" w:oddVBand="1" w:evenVBand="0" w:oddHBand="0" w:evenHBand="0" w:firstRowFirstColumn="0" w:firstRowLastColumn="0" w:lastRowFirstColumn="0" w:lastRowLastColumn="0"/>
+            <w:tcW w:w="467" w:type="dxa"/>
+          </w:tcPr>
+          <w:p>
             <w:r>
               <w:t>D</w:t>
             </w:r>
@@ -19880,10 +19860,12 @@
         </w:tc>
         <w:tc>
           <w:tcPr>
-            <w:cnfStyle w:val="000010000000" w:firstRow="0" w:lastRow="0" w:firstColumn="0" w:lastColumn="0" w:oddVBand="1" w:evenVBand="0" w:oddHBand="0" w:evenHBand="0" w:firstRowFirstColumn="0" w:firstRowLastColumn="0" w:lastRowFirstColumn="0" w:lastRowLastColumn="0"/>
-            <w:tcW w:w="467" w:type="dxa"/>
-          </w:tcPr>
-          <w:p>
+            <w:tcW w:w="467" w:type="dxa"/>
+          </w:tcPr>
+          <w:p>
+            <w:pPr>
+              <w:cnfStyle w:val="000000000000" w:firstRow="0" w:lastRow="0" w:firstColumn="0" w:lastColumn="0" w:oddVBand="0" w:evenVBand="0" w:oddHBand="0" w:evenHBand="0" w:firstRowFirstColumn="0" w:firstRowLastColumn="0" w:lastRowFirstColumn="0" w:lastRowLastColumn="0"/>
+            </w:pPr>
             <w:r>
               <w:t>U</w:t>
             </w:r>
@@ -19891,15 +19873,23 @@
         </w:tc>
         <w:tc>
           <w:tcPr>
-            <w:tcW w:w="467" w:type="dxa"/>
-          </w:tcPr>
-          <w:p>
-            <w:pPr>
-              <w:cnfStyle w:val="000000000000" w:firstRow="0" w:lastRow="0" w:firstColumn="0" w:lastColumn="0" w:oddVBand="0" w:evenVBand="0" w:oddHBand="0" w:evenHBand="0" w:firstRowFirstColumn="0" w:firstRowLastColumn="0" w:lastRowFirstColumn="0" w:lastRowLastColumn="0"/>
-            </w:pPr>
+            <w:cnfStyle w:val="000010000000" w:firstRow="0" w:lastRow="0" w:firstColumn="0" w:lastColumn="0" w:oddVBand="1" w:evenVBand="0" w:oddHBand="0" w:evenHBand="0" w:firstRowFirstColumn="0" w:firstRowLastColumn="0" w:lastRowFirstColumn="0" w:lastRowLastColumn="0"/>
+            <w:tcW w:w="467" w:type="dxa"/>
+          </w:tcPr>
+          <w:p>
             <w:r>
               <w:t>D</w:t>
             </w:r>
+          </w:p>
+        </w:tc>
+        <w:tc>
+          <w:tcPr>
+            <w:tcW w:w="467" w:type="dxa"/>
+          </w:tcPr>
+          <w:p>
+            <w:pPr>
+              <w:cnfStyle w:val="000000000000" w:firstRow="0" w:lastRow="0" w:firstColumn="0" w:lastColumn="0" w:oddVBand="0" w:evenVBand="0" w:oddHBand="0" w:evenHBand="0" w:firstRowFirstColumn="0" w:firstRowLastColumn="0" w:lastRowFirstColumn="0" w:lastRowLastColumn="0"/>
+            </w:pPr>
           </w:p>
         </w:tc>
       </w:tr>
@@ -19925,14 +19915,7 @@
                 <w:b w:val="0"/>
                 <w:bCs w:val="0"/>
               </w:rPr>
-              <w:t>Game</w:t>
-            </w:r>
-            <w:r>
-              <w:rPr>
-                <w:b w:val="0"/>
-                <w:bCs w:val="0"/>
-              </w:rPr>
-              <w:t>Name</w:t>
+              <w:t>GameName</w:t>
             </w:r>
             <w:proofErr w:type="spellEnd"/>
           </w:p>
@@ -20056,32 +20039,20 @@
         </w:tc>
         <w:tc>
           <w:tcPr>
-            <w:tcW w:w="493" w:type="dxa"/>
-          </w:tcPr>
-          <w:p>
-            <w:pPr>
-              <w:cnfStyle w:val="000000000000" w:firstRow="0" w:lastRow="0" w:firstColumn="0" w:lastColumn="0" w:oddVBand="0" w:evenVBand="0" w:oddHBand="0" w:evenHBand="0" w:firstRowFirstColumn="0" w:firstRowLastColumn="0" w:lastRowFirstColumn="0" w:lastRowLastColumn="0"/>
-            </w:pPr>
-            <w:r>
-              <w:t>DU</w:t>
-            </w:r>
-          </w:p>
-        </w:tc>
-        <w:tc>
-          <w:tcPr>
-            <w:cnfStyle w:val="000010000000" w:firstRow="0" w:lastRow="0" w:firstColumn="0" w:lastColumn="0" w:oddVBand="1" w:evenVBand="0" w:oddHBand="0" w:evenHBand="0" w:firstRowFirstColumn="0" w:firstRowLastColumn="0" w:lastRowFirstColumn="0" w:lastRowLastColumn="0"/>
-            <w:tcW w:w="467" w:type="dxa"/>
-          </w:tcPr>
-          <w:p/>
-        </w:tc>
-        <w:tc>
-          <w:tcPr>
-            <w:tcW w:w="467" w:type="dxa"/>
-          </w:tcPr>
-          <w:p>
-            <w:pPr>
-              <w:cnfStyle w:val="000000000000" w:firstRow="0" w:lastRow="0" w:firstColumn="0" w:lastColumn="0" w:oddVBand="0" w:evenVBand="0" w:oddHBand="0" w:evenHBand="0" w:firstRowFirstColumn="0" w:firstRowLastColumn="0" w:lastRowFirstColumn="0" w:lastRowLastColumn="0"/>
-            </w:pPr>
+            <w:tcW w:w="467" w:type="dxa"/>
+          </w:tcPr>
+          <w:p>
+            <w:pPr>
+              <w:cnfStyle w:val="000000000000" w:firstRow="0" w:lastRow="0" w:firstColumn="0" w:lastColumn="0" w:oddVBand="0" w:evenVBand="0" w:oddHBand="0" w:evenHBand="0" w:firstRowFirstColumn="0" w:firstRowLastColumn="0" w:lastRowFirstColumn="0" w:lastRowLastColumn="0"/>
+            </w:pPr>
+          </w:p>
+        </w:tc>
+        <w:tc>
+          <w:tcPr>
+            <w:cnfStyle w:val="000010000000" w:firstRow="0" w:lastRow="0" w:firstColumn="0" w:lastColumn="0" w:oddVBand="1" w:evenVBand="0" w:oddHBand="0" w:evenHBand="0" w:firstRowFirstColumn="0" w:firstRowLastColumn="0" w:lastRowFirstColumn="0" w:lastRowLastColumn="0"/>
+            <w:tcW w:w="467" w:type="dxa"/>
+          </w:tcPr>
+          <w:p>
             <w:r>
               <w:t>D</w:t>
             </w:r>
@@ -20089,22 +20060,33 @@
         </w:tc>
         <w:tc>
           <w:tcPr>
-            <w:cnfStyle w:val="000010000000" w:firstRow="0" w:lastRow="0" w:firstColumn="0" w:lastColumn="0" w:oddVBand="1" w:evenVBand="0" w:oddHBand="0" w:evenHBand="0" w:firstRowFirstColumn="0" w:firstRowLastColumn="0" w:lastRowFirstColumn="0" w:lastRowLastColumn="0"/>
-            <w:tcW w:w="467" w:type="dxa"/>
-          </w:tcPr>
-          <w:p/>
-        </w:tc>
-        <w:tc>
-          <w:tcPr>
-            <w:tcW w:w="467" w:type="dxa"/>
-          </w:tcPr>
-          <w:p>
-            <w:pPr>
-              <w:cnfStyle w:val="000000000000" w:firstRow="0" w:lastRow="0" w:firstColumn="0" w:lastColumn="0" w:oddVBand="0" w:evenVBand="0" w:oddHBand="0" w:evenHBand="0" w:firstRowFirstColumn="0" w:firstRowLastColumn="0" w:lastRowFirstColumn="0" w:lastRowLastColumn="0"/>
-            </w:pPr>
+            <w:tcW w:w="467" w:type="dxa"/>
+          </w:tcPr>
+          <w:p>
+            <w:pPr>
+              <w:cnfStyle w:val="000000000000" w:firstRow="0" w:lastRow="0" w:firstColumn="0" w:lastColumn="0" w:oddVBand="0" w:evenVBand="0" w:oddHBand="0" w:evenHBand="0" w:firstRowFirstColumn="0" w:firstRowLastColumn="0" w:lastRowFirstColumn="0" w:lastRowLastColumn="0"/>
+            </w:pPr>
+          </w:p>
+        </w:tc>
+        <w:tc>
+          <w:tcPr>
+            <w:cnfStyle w:val="000010000000" w:firstRow="0" w:lastRow="0" w:firstColumn="0" w:lastColumn="0" w:oddVBand="1" w:evenVBand="0" w:oddHBand="0" w:evenHBand="0" w:firstRowFirstColumn="0" w:firstRowLastColumn="0" w:lastRowFirstColumn="0" w:lastRowLastColumn="0"/>
+            <w:tcW w:w="467" w:type="dxa"/>
+          </w:tcPr>
+          <w:p>
             <w:r>
               <w:t>D</w:t>
             </w:r>
+          </w:p>
+        </w:tc>
+        <w:tc>
+          <w:tcPr>
+            <w:tcW w:w="467" w:type="dxa"/>
+          </w:tcPr>
+          <w:p>
+            <w:pPr>
+              <w:cnfStyle w:val="000000000000" w:firstRow="0" w:lastRow="0" w:firstColumn="0" w:lastColumn="0" w:oddVBand="0" w:evenVBand="0" w:oddHBand="0" w:evenHBand="0" w:firstRowFirstColumn="0" w:firstRowLastColumn="0" w:lastRowFirstColumn="0" w:lastRowLastColumn="0"/>
+            </w:pPr>
           </w:p>
         </w:tc>
       </w:tr>
@@ -20254,32 +20236,20 @@
         </w:tc>
         <w:tc>
           <w:tcPr>
-            <w:tcW w:w="493" w:type="dxa"/>
-          </w:tcPr>
-          <w:p>
-            <w:pPr>
-              <w:cnfStyle w:val="000000000000" w:firstRow="0" w:lastRow="0" w:firstColumn="0" w:lastColumn="0" w:oddVBand="0" w:evenVBand="0" w:oddHBand="0" w:evenHBand="0" w:firstRowFirstColumn="0" w:firstRowLastColumn="0" w:lastRowFirstColumn="0" w:lastRowLastColumn="0"/>
-            </w:pPr>
-            <w:r>
-              <w:t>DU</w:t>
-            </w:r>
-          </w:p>
-        </w:tc>
-        <w:tc>
-          <w:tcPr>
-            <w:cnfStyle w:val="000010000000" w:firstRow="0" w:lastRow="0" w:firstColumn="0" w:lastColumn="0" w:oddVBand="1" w:evenVBand="0" w:oddHBand="0" w:evenHBand="0" w:firstRowFirstColumn="0" w:firstRowLastColumn="0" w:lastRowFirstColumn="0" w:lastRowLastColumn="0"/>
-            <w:tcW w:w="467" w:type="dxa"/>
-          </w:tcPr>
-          <w:p/>
-        </w:tc>
-        <w:tc>
-          <w:tcPr>
-            <w:tcW w:w="467" w:type="dxa"/>
-          </w:tcPr>
-          <w:p>
-            <w:pPr>
-              <w:cnfStyle w:val="000000000000" w:firstRow="0" w:lastRow="0" w:firstColumn="0" w:lastColumn="0" w:oddVBand="0" w:evenVBand="0" w:oddHBand="0" w:evenHBand="0" w:firstRowFirstColumn="0" w:firstRowLastColumn="0" w:lastRowFirstColumn="0" w:lastRowLastColumn="0"/>
-            </w:pPr>
+            <w:tcW w:w="467" w:type="dxa"/>
+          </w:tcPr>
+          <w:p>
+            <w:pPr>
+              <w:cnfStyle w:val="000000000000" w:firstRow="0" w:lastRow="0" w:firstColumn="0" w:lastColumn="0" w:oddVBand="0" w:evenVBand="0" w:oddHBand="0" w:evenHBand="0" w:firstRowFirstColumn="0" w:firstRowLastColumn="0" w:lastRowFirstColumn="0" w:lastRowLastColumn="0"/>
+            </w:pPr>
+          </w:p>
+        </w:tc>
+        <w:tc>
+          <w:tcPr>
+            <w:cnfStyle w:val="000010000000" w:firstRow="0" w:lastRow="0" w:firstColumn="0" w:lastColumn="0" w:oddVBand="1" w:evenVBand="0" w:oddHBand="0" w:evenHBand="0" w:firstRowFirstColumn="0" w:firstRowLastColumn="0" w:lastRowFirstColumn="0" w:lastRowLastColumn="0"/>
+            <w:tcW w:w="467" w:type="dxa"/>
+          </w:tcPr>
+          <w:p>
             <w:r>
               <w:t>D</w:t>
             </w:r>
@@ -20287,22 +20257,33 @@
         </w:tc>
         <w:tc>
           <w:tcPr>
-            <w:cnfStyle w:val="000010000000" w:firstRow="0" w:lastRow="0" w:firstColumn="0" w:lastColumn="0" w:oddVBand="1" w:evenVBand="0" w:oddHBand="0" w:evenHBand="0" w:firstRowFirstColumn="0" w:firstRowLastColumn="0" w:lastRowFirstColumn="0" w:lastRowLastColumn="0"/>
-            <w:tcW w:w="467" w:type="dxa"/>
-          </w:tcPr>
-          <w:p/>
-        </w:tc>
-        <w:tc>
-          <w:tcPr>
-            <w:tcW w:w="467" w:type="dxa"/>
-          </w:tcPr>
-          <w:p>
-            <w:pPr>
-              <w:cnfStyle w:val="000000000000" w:firstRow="0" w:lastRow="0" w:firstColumn="0" w:lastColumn="0" w:oddVBand="0" w:evenVBand="0" w:oddHBand="0" w:evenHBand="0" w:firstRowFirstColumn="0" w:firstRowLastColumn="0" w:lastRowFirstColumn="0" w:lastRowLastColumn="0"/>
-            </w:pPr>
+            <w:tcW w:w="467" w:type="dxa"/>
+          </w:tcPr>
+          <w:p>
+            <w:pPr>
+              <w:cnfStyle w:val="000000000000" w:firstRow="0" w:lastRow="0" w:firstColumn="0" w:lastColumn="0" w:oddVBand="0" w:evenVBand="0" w:oddHBand="0" w:evenHBand="0" w:firstRowFirstColumn="0" w:firstRowLastColumn="0" w:lastRowFirstColumn="0" w:lastRowLastColumn="0"/>
+            </w:pPr>
+          </w:p>
+        </w:tc>
+        <w:tc>
+          <w:tcPr>
+            <w:cnfStyle w:val="000010000000" w:firstRow="0" w:lastRow="0" w:firstColumn="0" w:lastColumn="0" w:oddVBand="1" w:evenVBand="0" w:oddHBand="0" w:evenHBand="0" w:firstRowFirstColumn="0" w:firstRowLastColumn="0" w:lastRowFirstColumn="0" w:lastRowLastColumn="0"/>
+            <w:tcW w:w="467" w:type="dxa"/>
+          </w:tcPr>
+          <w:p>
             <w:r>
               <w:t>D</w:t>
             </w:r>
+          </w:p>
+        </w:tc>
+        <w:tc>
+          <w:tcPr>
+            <w:tcW w:w="467" w:type="dxa"/>
+          </w:tcPr>
+          <w:p>
+            <w:pPr>
+              <w:cnfStyle w:val="000000000000" w:firstRow="0" w:lastRow="0" w:firstColumn="0" w:lastColumn="0" w:oddVBand="0" w:evenVBand="0" w:oddHBand="0" w:evenHBand="0" w:firstRowFirstColumn="0" w:firstRowLastColumn="0" w:lastRowFirstColumn="0" w:lastRowLastColumn="0"/>
+            </w:pPr>
           </w:p>
         </w:tc>
       </w:tr>
@@ -20421,7 +20402,11 @@
             <w:cnfStyle w:val="000010000000" w:firstRow="0" w:lastRow="0" w:firstColumn="0" w:lastColumn="0" w:oddVBand="1" w:evenVBand="0" w:oddHBand="0" w:evenHBand="0" w:firstRowFirstColumn="0" w:firstRowLastColumn="0" w:lastRowFirstColumn="0" w:lastRowLastColumn="0"/>
             <w:tcW w:w="425" w:type="dxa"/>
           </w:tcPr>
-          <w:p/>
+          <w:p>
+            <w:r>
+              <w:t>UD</w:t>
+            </w:r>
+          </w:p>
         </w:tc>
         <w:tc>
           <w:tcPr>
@@ -20446,32 +20431,20 @@
         </w:tc>
         <w:tc>
           <w:tcPr>
-            <w:tcW w:w="493" w:type="dxa"/>
-          </w:tcPr>
-          <w:p>
-            <w:pPr>
-              <w:cnfStyle w:val="000000000000" w:firstRow="0" w:lastRow="0" w:firstColumn="0" w:lastColumn="0" w:oddVBand="0" w:evenVBand="0" w:oddHBand="0" w:evenHBand="0" w:firstRowFirstColumn="0" w:firstRowLastColumn="0" w:lastRowFirstColumn="0" w:lastRowLastColumn="0"/>
-            </w:pPr>
-            <w:r>
-              <w:t>DU</w:t>
-            </w:r>
-          </w:p>
-        </w:tc>
-        <w:tc>
-          <w:tcPr>
-            <w:cnfStyle w:val="000010000000" w:firstRow="0" w:lastRow="0" w:firstColumn="0" w:lastColumn="0" w:oddVBand="1" w:evenVBand="0" w:oddHBand="0" w:evenHBand="0" w:firstRowFirstColumn="0" w:firstRowLastColumn="0" w:lastRowFirstColumn="0" w:lastRowLastColumn="0"/>
-            <w:tcW w:w="467" w:type="dxa"/>
-          </w:tcPr>
-          <w:p/>
-        </w:tc>
-        <w:tc>
-          <w:tcPr>
-            <w:tcW w:w="467" w:type="dxa"/>
-          </w:tcPr>
-          <w:p>
-            <w:pPr>
-              <w:cnfStyle w:val="000000000000" w:firstRow="0" w:lastRow="0" w:firstColumn="0" w:lastColumn="0" w:oddVBand="0" w:evenVBand="0" w:oddHBand="0" w:evenHBand="0" w:firstRowFirstColumn="0" w:firstRowLastColumn="0" w:lastRowFirstColumn="0" w:lastRowLastColumn="0"/>
-            </w:pPr>
+            <w:tcW w:w="467" w:type="dxa"/>
+          </w:tcPr>
+          <w:p>
+            <w:pPr>
+              <w:cnfStyle w:val="000000000000" w:firstRow="0" w:lastRow="0" w:firstColumn="0" w:lastColumn="0" w:oddVBand="0" w:evenVBand="0" w:oddHBand="0" w:evenHBand="0" w:firstRowFirstColumn="0" w:firstRowLastColumn="0" w:lastRowFirstColumn="0" w:lastRowLastColumn="0"/>
+            </w:pPr>
+          </w:p>
+        </w:tc>
+        <w:tc>
+          <w:tcPr>
+            <w:cnfStyle w:val="000010000000" w:firstRow="0" w:lastRow="0" w:firstColumn="0" w:lastColumn="0" w:oddVBand="1" w:evenVBand="0" w:oddHBand="0" w:evenHBand="0" w:firstRowFirstColumn="0" w:firstRowLastColumn="0" w:lastRowFirstColumn="0" w:lastRowLastColumn="0"/>
+            <w:tcW w:w="467" w:type="dxa"/>
+          </w:tcPr>
+          <w:p>
             <w:r>
               <w:t>D</w:t>
             </w:r>
@@ -20479,22 +20452,33 @@
         </w:tc>
         <w:tc>
           <w:tcPr>
-            <w:cnfStyle w:val="000010000000" w:firstRow="0" w:lastRow="0" w:firstColumn="0" w:lastColumn="0" w:oddVBand="1" w:evenVBand="0" w:oddHBand="0" w:evenHBand="0" w:firstRowFirstColumn="0" w:firstRowLastColumn="0" w:lastRowFirstColumn="0" w:lastRowLastColumn="0"/>
-            <w:tcW w:w="467" w:type="dxa"/>
-          </w:tcPr>
-          <w:p/>
-        </w:tc>
-        <w:tc>
-          <w:tcPr>
-            <w:tcW w:w="467" w:type="dxa"/>
-          </w:tcPr>
-          <w:p>
-            <w:pPr>
-              <w:cnfStyle w:val="000000000000" w:firstRow="0" w:lastRow="0" w:firstColumn="0" w:lastColumn="0" w:oddVBand="0" w:evenVBand="0" w:oddHBand="0" w:evenHBand="0" w:firstRowFirstColumn="0" w:firstRowLastColumn="0" w:lastRowFirstColumn="0" w:lastRowLastColumn="0"/>
-            </w:pPr>
+            <w:tcW w:w="467" w:type="dxa"/>
+          </w:tcPr>
+          <w:p>
+            <w:pPr>
+              <w:cnfStyle w:val="000000000000" w:firstRow="0" w:lastRow="0" w:firstColumn="0" w:lastColumn="0" w:oddVBand="0" w:evenVBand="0" w:oddHBand="0" w:evenHBand="0" w:firstRowFirstColumn="0" w:firstRowLastColumn="0" w:lastRowFirstColumn="0" w:lastRowLastColumn="0"/>
+            </w:pPr>
+          </w:p>
+        </w:tc>
+        <w:tc>
+          <w:tcPr>
+            <w:cnfStyle w:val="000010000000" w:firstRow="0" w:lastRow="0" w:firstColumn="0" w:lastColumn="0" w:oddVBand="1" w:evenVBand="0" w:oddHBand="0" w:evenHBand="0" w:firstRowFirstColumn="0" w:firstRowLastColumn="0" w:lastRowFirstColumn="0" w:lastRowLastColumn="0"/>
+            <w:tcW w:w="467" w:type="dxa"/>
+          </w:tcPr>
+          <w:p>
             <w:r>
               <w:t>D</w:t>
             </w:r>
+          </w:p>
+        </w:tc>
+        <w:tc>
+          <w:tcPr>
+            <w:tcW w:w="467" w:type="dxa"/>
+          </w:tcPr>
+          <w:p>
+            <w:pPr>
+              <w:cnfStyle w:val="000000000000" w:firstRow="0" w:lastRow="0" w:firstColumn="0" w:lastColumn="0" w:oddVBand="0" w:evenVBand="0" w:oddHBand="0" w:evenHBand="0" w:firstRowFirstColumn="0" w:firstRowLastColumn="0" w:lastRowFirstColumn="0" w:lastRowLastColumn="0"/>
+            </w:pPr>
           </w:p>
         </w:tc>
       </w:tr>
@@ -20639,48 +20623,52 @@
         </w:tc>
         <w:tc>
           <w:tcPr>
-            <w:tcW w:w="493" w:type="dxa"/>
-          </w:tcPr>
-          <w:p>
-            <w:pPr>
-              <w:cnfStyle w:val="000000000000" w:firstRow="0" w:lastRow="0" w:firstColumn="0" w:lastColumn="0" w:oddVBand="0" w:evenVBand="0" w:oddHBand="0" w:evenHBand="0" w:firstRowFirstColumn="0" w:firstRowLastColumn="0" w:lastRowFirstColumn="0" w:lastRowLastColumn="0"/>
-            </w:pPr>
-          </w:p>
-        </w:tc>
-        <w:tc>
-          <w:tcPr>
-            <w:cnfStyle w:val="000010000000" w:firstRow="0" w:lastRow="0" w:firstColumn="0" w:lastColumn="0" w:oddVBand="1" w:evenVBand="0" w:oddHBand="0" w:evenHBand="0" w:firstRowFirstColumn="0" w:firstRowLastColumn="0" w:lastRowFirstColumn="0" w:lastRowLastColumn="0"/>
-            <w:tcW w:w="467" w:type="dxa"/>
-          </w:tcPr>
-          <w:p/>
-        </w:tc>
-        <w:tc>
-          <w:tcPr>
-            <w:tcW w:w="467" w:type="dxa"/>
-          </w:tcPr>
-          <w:p>
-            <w:pPr>
-              <w:cnfStyle w:val="000000000000" w:firstRow="0" w:lastRow="0" w:firstColumn="0" w:lastColumn="0" w:oddVBand="0" w:evenVBand="0" w:oddHBand="0" w:evenHBand="0" w:firstRowFirstColumn="0" w:firstRowLastColumn="0" w:lastRowFirstColumn="0" w:lastRowLastColumn="0"/>
-            </w:pPr>
-          </w:p>
-        </w:tc>
-        <w:tc>
-          <w:tcPr>
-            <w:cnfStyle w:val="000010000000" w:firstRow="0" w:lastRow="0" w:firstColumn="0" w:lastColumn="0" w:oddVBand="1" w:evenVBand="0" w:oddHBand="0" w:evenHBand="0" w:firstRowFirstColumn="0" w:firstRowLastColumn="0" w:lastRowFirstColumn="0" w:lastRowLastColumn="0"/>
-            <w:tcW w:w="467" w:type="dxa"/>
-          </w:tcPr>
-          <w:p/>
-        </w:tc>
-        <w:tc>
-          <w:tcPr>
-            <w:tcW w:w="467" w:type="dxa"/>
-          </w:tcPr>
-          <w:p>
-            <w:pPr>
-              <w:cnfStyle w:val="000000000000" w:firstRow="0" w:lastRow="0" w:firstColumn="0" w:lastColumn="0" w:oddVBand="0" w:evenVBand="0" w:oddHBand="0" w:evenHBand="0" w:firstRowFirstColumn="0" w:firstRowLastColumn="0" w:lastRowFirstColumn="0" w:lastRowLastColumn="0"/>
-            </w:pPr>
+            <w:tcW w:w="467" w:type="dxa"/>
+          </w:tcPr>
+          <w:p>
+            <w:pPr>
+              <w:cnfStyle w:val="000000000000" w:firstRow="0" w:lastRow="0" w:firstColumn="0" w:lastColumn="0" w:oddVBand="0" w:evenVBand="0" w:oddHBand="0" w:evenHBand="0" w:firstRowFirstColumn="0" w:firstRowLastColumn="0" w:lastRowFirstColumn="0" w:lastRowLastColumn="0"/>
+            </w:pPr>
+          </w:p>
+        </w:tc>
+        <w:tc>
+          <w:tcPr>
+            <w:cnfStyle w:val="000010000000" w:firstRow="0" w:lastRow="0" w:firstColumn="0" w:lastColumn="0" w:oddVBand="1" w:evenVBand="0" w:oddHBand="0" w:evenHBand="0" w:firstRowFirstColumn="0" w:firstRowLastColumn="0" w:lastRowFirstColumn="0" w:lastRowLastColumn="0"/>
+            <w:tcW w:w="467" w:type="dxa"/>
+          </w:tcPr>
+          <w:p/>
+        </w:tc>
+        <w:tc>
+          <w:tcPr>
+            <w:tcW w:w="467" w:type="dxa"/>
+          </w:tcPr>
+          <w:p>
+            <w:pPr>
+              <w:cnfStyle w:val="000000000000" w:firstRow="0" w:lastRow="0" w:firstColumn="0" w:lastColumn="0" w:oddVBand="0" w:evenVBand="0" w:oddHBand="0" w:evenHBand="0" w:firstRowFirstColumn="0" w:firstRowLastColumn="0" w:lastRowFirstColumn="0" w:lastRowLastColumn="0"/>
+            </w:pPr>
+          </w:p>
+        </w:tc>
+        <w:tc>
+          <w:tcPr>
+            <w:cnfStyle w:val="000010000000" w:firstRow="0" w:lastRow="0" w:firstColumn="0" w:lastColumn="0" w:oddVBand="1" w:evenVBand="0" w:oddHBand="0" w:evenHBand="0" w:firstRowFirstColumn="0" w:firstRowLastColumn="0" w:lastRowFirstColumn="0" w:lastRowLastColumn="0"/>
+            <w:tcW w:w="467" w:type="dxa"/>
+          </w:tcPr>
+          <w:p>
             <w:r>
               <w:t>D</w:t>
+            </w:r>
+          </w:p>
+        </w:tc>
+        <w:tc>
+          <w:tcPr>
+            <w:tcW w:w="467" w:type="dxa"/>
+          </w:tcPr>
+          <w:p>
+            <w:pPr>
+              <w:cnfStyle w:val="000000000000" w:firstRow="0" w:lastRow="0" w:firstColumn="0" w:lastColumn="0" w:oddVBand="0" w:evenVBand="0" w:oddHBand="0" w:evenHBand="0" w:firstRowFirstColumn="0" w:firstRowLastColumn="0" w:lastRowFirstColumn="0" w:lastRowLastColumn="0"/>
+            </w:pPr>
+            <w:r>
+              <w:t>U</w:t>
             </w:r>
           </w:p>
         </w:tc>
@@ -20830,49 +20818,50 @@
         </w:tc>
         <w:tc>
           <w:tcPr>
-            <w:tcW w:w="493" w:type="dxa"/>
-          </w:tcPr>
-          <w:p>
-            <w:pPr>
-              <w:cnfStyle w:val="000000000000" w:firstRow="0" w:lastRow="0" w:firstColumn="0" w:lastColumn="0" w:oddVBand="0" w:evenVBand="0" w:oddHBand="0" w:evenHBand="0" w:firstRowFirstColumn="0" w:firstRowLastColumn="0" w:lastRowFirstColumn="0" w:lastRowLastColumn="0"/>
-            </w:pPr>
-          </w:p>
-        </w:tc>
-        <w:tc>
-          <w:tcPr>
-            <w:cnfStyle w:val="000010000000" w:firstRow="0" w:lastRow="0" w:firstColumn="0" w:lastColumn="0" w:oddVBand="1" w:evenVBand="0" w:oddHBand="0" w:evenHBand="0" w:firstRowFirstColumn="0" w:firstRowLastColumn="0" w:lastRowFirstColumn="0" w:lastRowLastColumn="0"/>
-            <w:tcW w:w="467" w:type="dxa"/>
-          </w:tcPr>
-          <w:p/>
-        </w:tc>
-        <w:tc>
-          <w:tcPr>
-            <w:tcW w:w="467" w:type="dxa"/>
-          </w:tcPr>
-          <w:p>
-            <w:pPr>
-              <w:cnfStyle w:val="000000000000" w:firstRow="0" w:lastRow="0" w:firstColumn="0" w:lastColumn="0" w:oddVBand="0" w:evenVBand="0" w:oddHBand="0" w:evenHBand="0" w:firstRowFirstColumn="0" w:firstRowLastColumn="0" w:lastRowFirstColumn="0" w:lastRowLastColumn="0"/>
-            </w:pPr>
-          </w:p>
-        </w:tc>
-        <w:tc>
-          <w:tcPr>
-            <w:cnfStyle w:val="000010000000" w:firstRow="0" w:lastRow="0" w:firstColumn="0" w:lastColumn="0" w:oddVBand="1" w:evenVBand="0" w:oddHBand="0" w:evenHBand="0" w:firstRowFirstColumn="0" w:firstRowLastColumn="0" w:lastRowFirstColumn="0" w:lastRowLastColumn="0"/>
-            <w:tcW w:w="467" w:type="dxa"/>
-          </w:tcPr>
-          <w:p/>
-        </w:tc>
-        <w:tc>
-          <w:tcPr>
-            <w:tcW w:w="467" w:type="dxa"/>
-          </w:tcPr>
-          <w:p>
-            <w:pPr>
-              <w:cnfStyle w:val="000000000000" w:firstRow="0" w:lastRow="0" w:firstColumn="0" w:lastColumn="0" w:oddVBand="0" w:evenVBand="0" w:oddHBand="0" w:evenHBand="0" w:firstRowFirstColumn="0" w:firstRowLastColumn="0" w:lastRowFirstColumn="0" w:lastRowLastColumn="0"/>
-            </w:pPr>
+            <w:tcW w:w="467" w:type="dxa"/>
+          </w:tcPr>
+          <w:p>
+            <w:pPr>
+              <w:cnfStyle w:val="000000000000" w:firstRow="0" w:lastRow="0" w:firstColumn="0" w:lastColumn="0" w:oddVBand="0" w:evenVBand="0" w:oddHBand="0" w:evenHBand="0" w:firstRowFirstColumn="0" w:firstRowLastColumn="0" w:lastRowFirstColumn="0" w:lastRowLastColumn="0"/>
+            </w:pPr>
+          </w:p>
+        </w:tc>
+        <w:tc>
+          <w:tcPr>
+            <w:cnfStyle w:val="000010000000" w:firstRow="0" w:lastRow="0" w:firstColumn="0" w:lastColumn="0" w:oddVBand="1" w:evenVBand="0" w:oddHBand="0" w:evenHBand="0" w:firstRowFirstColumn="0" w:firstRowLastColumn="0" w:lastRowFirstColumn="0" w:lastRowLastColumn="0"/>
+            <w:tcW w:w="467" w:type="dxa"/>
+          </w:tcPr>
+          <w:p/>
+        </w:tc>
+        <w:tc>
+          <w:tcPr>
+            <w:tcW w:w="467" w:type="dxa"/>
+          </w:tcPr>
+          <w:p>
+            <w:pPr>
+              <w:cnfStyle w:val="000000000000" w:firstRow="0" w:lastRow="0" w:firstColumn="0" w:lastColumn="0" w:oddVBand="0" w:evenVBand="0" w:oddHBand="0" w:evenHBand="0" w:firstRowFirstColumn="0" w:firstRowLastColumn="0" w:lastRowFirstColumn="0" w:lastRowLastColumn="0"/>
+            </w:pPr>
+          </w:p>
+        </w:tc>
+        <w:tc>
+          <w:tcPr>
+            <w:cnfStyle w:val="000010000000" w:firstRow="0" w:lastRow="0" w:firstColumn="0" w:lastColumn="0" w:oddVBand="1" w:evenVBand="0" w:oddHBand="0" w:evenHBand="0" w:firstRowFirstColumn="0" w:firstRowLastColumn="0" w:lastRowFirstColumn="0" w:lastRowLastColumn="0"/>
+            <w:tcW w:w="467" w:type="dxa"/>
+          </w:tcPr>
+          <w:p>
             <w:r>
               <w:t>D</w:t>
             </w:r>
+          </w:p>
+        </w:tc>
+        <w:tc>
+          <w:tcPr>
+            <w:tcW w:w="467" w:type="dxa"/>
+          </w:tcPr>
+          <w:p>
+            <w:pPr>
+              <w:cnfStyle w:val="000000000000" w:firstRow="0" w:lastRow="0" w:firstColumn="0" w:lastColumn="0" w:oddVBand="0" w:evenVBand="0" w:oddHBand="0" w:evenHBand="0" w:firstRowFirstColumn="0" w:firstRowLastColumn="0" w:lastRowFirstColumn="0" w:lastRowLastColumn="0"/>
+            </w:pPr>
           </w:p>
         </w:tc>
       </w:tr>
@@ -21021,49 +21010,50 @@
         </w:tc>
         <w:tc>
           <w:tcPr>
-            <w:tcW w:w="493" w:type="dxa"/>
-          </w:tcPr>
-          <w:p>
-            <w:pPr>
-              <w:cnfStyle w:val="000000000000" w:firstRow="0" w:lastRow="0" w:firstColumn="0" w:lastColumn="0" w:oddVBand="0" w:evenVBand="0" w:oddHBand="0" w:evenHBand="0" w:firstRowFirstColumn="0" w:firstRowLastColumn="0" w:lastRowFirstColumn="0" w:lastRowLastColumn="0"/>
-            </w:pPr>
-          </w:p>
-        </w:tc>
-        <w:tc>
-          <w:tcPr>
-            <w:cnfStyle w:val="000010000000" w:firstRow="0" w:lastRow="0" w:firstColumn="0" w:lastColumn="0" w:oddVBand="1" w:evenVBand="0" w:oddHBand="0" w:evenHBand="0" w:firstRowFirstColumn="0" w:firstRowLastColumn="0" w:lastRowFirstColumn="0" w:lastRowLastColumn="0"/>
-            <w:tcW w:w="467" w:type="dxa"/>
-          </w:tcPr>
-          <w:p/>
-        </w:tc>
-        <w:tc>
-          <w:tcPr>
-            <w:tcW w:w="467" w:type="dxa"/>
-          </w:tcPr>
-          <w:p>
-            <w:pPr>
-              <w:cnfStyle w:val="000000000000" w:firstRow="0" w:lastRow="0" w:firstColumn="0" w:lastColumn="0" w:oddVBand="0" w:evenVBand="0" w:oddHBand="0" w:evenHBand="0" w:firstRowFirstColumn="0" w:firstRowLastColumn="0" w:lastRowFirstColumn="0" w:lastRowLastColumn="0"/>
-            </w:pPr>
-          </w:p>
-        </w:tc>
-        <w:tc>
-          <w:tcPr>
-            <w:cnfStyle w:val="000010000000" w:firstRow="0" w:lastRow="0" w:firstColumn="0" w:lastColumn="0" w:oddVBand="1" w:evenVBand="0" w:oddHBand="0" w:evenHBand="0" w:firstRowFirstColumn="0" w:firstRowLastColumn="0" w:lastRowFirstColumn="0" w:lastRowLastColumn="0"/>
-            <w:tcW w:w="467" w:type="dxa"/>
-          </w:tcPr>
-          <w:p/>
-        </w:tc>
-        <w:tc>
-          <w:tcPr>
-            <w:tcW w:w="467" w:type="dxa"/>
-          </w:tcPr>
-          <w:p>
-            <w:pPr>
-              <w:cnfStyle w:val="000000000000" w:firstRow="0" w:lastRow="0" w:firstColumn="0" w:lastColumn="0" w:oddVBand="0" w:evenVBand="0" w:oddHBand="0" w:evenHBand="0" w:firstRowFirstColumn="0" w:firstRowLastColumn="0" w:lastRowFirstColumn="0" w:lastRowLastColumn="0"/>
-            </w:pPr>
+            <w:tcW w:w="467" w:type="dxa"/>
+          </w:tcPr>
+          <w:p>
+            <w:pPr>
+              <w:cnfStyle w:val="000000000000" w:firstRow="0" w:lastRow="0" w:firstColumn="0" w:lastColumn="0" w:oddVBand="0" w:evenVBand="0" w:oddHBand="0" w:evenHBand="0" w:firstRowFirstColumn="0" w:firstRowLastColumn="0" w:lastRowFirstColumn="0" w:lastRowLastColumn="0"/>
+            </w:pPr>
+          </w:p>
+        </w:tc>
+        <w:tc>
+          <w:tcPr>
+            <w:cnfStyle w:val="000010000000" w:firstRow="0" w:lastRow="0" w:firstColumn="0" w:lastColumn="0" w:oddVBand="1" w:evenVBand="0" w:oddHBand="0" w:evenHBand="0" w:firstRowFirstColumn="0" w:firstRowLastColumn="0" w:lastRowFirstColumn="0" w:lastRowLastColumn="0"/>
+            <w:tcW w:w="467" w:type="dxa"/>
+          </w:tcPr>
+          <w:p/>
+        </w:tc>
+        <w:tc>
+          <w:tcPr>
+            <w:tcW w:w="467" w:type="dxa"/>
+          </w:tcPr>
+          <w:p>
+            <w:pPr>
+              <w:cnfStyle w:val="000000000000" w:firstRow="0" w:lastRow="0" w:firstColumn="0" w:lastColumn="0" w:oddVBand="0" w:evenVBand="0" w:oddHBand="0" w:evenHBand="0" w:firstRowFirstColumn="0" w:firstRowLastColumn="0" w:lastRowFirstColumn="0" w:lastRowLastColumn="0"/>
+            </w:pPr>
+          </w:p>
+        </w:tc>
+        <w:tc>
+          <w:tcPr>
+            <w:cnfStyle w:val="000010000000" w:firstRow="0" w:lastRow="0" w:firstColumn="0" w:lastColumn="0" w:oddVBand="1" w:evenVBand="0" w:oddHBand="0" w:evenHBand="0" w:firstRowFirstColumn="0" w:firstRowLastColumn="0" w:lastRowFirstColumn="0" w:lastRowLastColumn="0"/>
+            <w:tcW w:w="467" w:type="dxa"/>
+          </w:tcPr>
+          <w:p>
             <w:r>
               <w:t>D</w:t>
             </w:r>
+          </w:p>
+        </w:tc>
+        <w:tc>
+          <w:tcPr>
+            <w:tcW w:w="467" w:type="dxa"/>
+          </w:tcPr>
+          <w:p>
+            <w:pPr>
+              <w:cnfStyle w:val="000000000000" w:firstRow="0" w:lastRow="0" w:firstColumn="0" w:lastColumn="0" w:oddVBand="0" w:evenVBand="0" w:oddHBand="0" w:evenHBand="0" w:firstRowFirstColumn="0" w:firstRowLastColumn="0" w:lastRowFirstColumn="0" w:lastRowLastColumn="0"/>
+            </w:pPr>
           </w:p>
         </w:tc>
       </w:tr>
@@ -21212,48 +21202,52 @@
         </w:tc>
         <w:tc>
           <w:tcPr>
-            <w:tcW w:w="493" w:type="dxa"/>
-          </w:tcPr>
-          <w:p>
-            <w:pPr>
-              <w:cnfStyle w:val="000000000000" w:firstRow="0" w:lastRow="0" w:firstColumn="0" w:lastColumn="0" w:oddVBand="0" w:evenVBand="0" w:oddHBand="0" w:evenHBand="0" w:firstRowFirstColumn="0" w:firstRowLastColumn="0" w:lastRowFirstColumn="0" w:lastRowLastColumn="0"/>
-            </w:pPr>
-          </w:p>
-        </w:tc>
-        <w:tc>
-          <w:tcPr>
-            <w:cnfStyle w:val="000010000000" w:firstRow="0" w:lastRow="0" w:firstColumn="0" w:lastColumn="0" w:oddVBand="1" w:evenVBand="0" w:oddHBand="0" w:evenHBand="0" w:firstRowFirstColumn="0" w:firstRowLastColumn="0" w:lastRowFirstColumn="0" w:lastRowLastColumn="0"/>
-            <w:tcW w:w="467" w:type="dxa"/>
-          </w:tcPr>
-          <w:p/>
-        </w:tc>
-        <w:tc>
-          <w:tcPr>
-            <w:tcW w:w="467" w:type="dxa"/>
-          </w:tcPr>
-          <w:p>
-            <w:pPr>
-              <w:cnfStyle w:val="000000000000" w:firstRow="0" w:lastRow="0" w:firstColumn="0" w:lastColumn="0" w:oddVBand="0" w:evenVBand="0" w:oddHBand="0" w:evenHBand="0" w:firstRowFirstColumn="0" w:firstRowLastColumn="0" w:lastRowFirstColumn="0" w:lastRowLastColumn="0"/>
-            </w:pPr>
-          </w:p>
-        </w:tc>
-        <w:tc>
-          <w:tcPr>
-            <w:cnfStyle w:val="000010000000" w:firstRow="0" w:lastRow="0" w:firstColumn="0" w:lastColumn="0" w:oddVBand="1" w:evenVBand="0" w:oddHBand="0" w:evenHBand="0" w:firstRowFirstColumn="0" w:firstRowLastColumn="0" w:lastRowFirstColumn="0" w:lastRowLastColumn="0"/>
-            <w:tcW w:w="467" w:type="dxa"/>
-          </w:tcPr>
-          <w:p/>
-        </w:tc>
-        <w:tc>
-          <w:tcPr>
-            <w:tcW w:w="467" w:type="dxa"/>
-          </w:tcPr>
-          <w:p>
-            <w:pPr>
-              <w:cnfStyle w:val="000000000000" w:firstRow="0" w:lastRow="0" w:firstColumn="0" w:lastColumn="0" w:oddVBand="0" w:evenVBand="0" w:oddHBand="0" w:evenHBand="0" w:firstRowFirstColumn="0" w:firstRowLastColumn="0" w:lastRowFirstColumn="0" w:lastRowLastColumn="0"/>
-            </w:pPr>
+            <w:tcW w:w="467" w:type="dxa"/>
+          </w:tcPr>
+          <w:p>
+            <w:pPr>
+              <w:cnfStyle w:val="000000000000" w:firstRow="0" w:lastRow="0" w:firstColumn="0" w:lastColumn="0" w:oddVBand="0" w:evenVBand="0" w:oddHBand="0" w:evenHBand="0" w:firstRowFirstColumn="0" w:firstRowLastColumn="0" w:lastRowFirstColumn="0" w:lastRowLastColumn="0"/>
+            </w:pPr>
+          </w:p>
+        </w:tc>
+        <w:tc>
+          <w:tcPr>
+            <w:cnfStyle w:val="000010000000" w:firstRow="0" w:lastRow="0" w:firstColumn="0" w:lastColumn="0" w:oddVBand="1" w:evenVBand="0" w:oddHBand="0" w:evenHBand="0" w:firstRowFirstColumn="0" w:firstRowLastColumn="0" w:lastRowFirstColumn="0" w:lastRowLastColumn="0"/>
+            <w:tcW w:w="467" w:type="dxa"/>
+          </w:tcPr>
+          <w:p/>
+        </w:tc>
+        <w:tc>
+          <w:tcPr>
+            <w:tcW w:w="467" w:type="dxa"/>
+          </w:tcPr>
+          <w:p>
+            <w:pPr>
+              <w:cnfStyle w:val="000000000000" w:firstRow="0" w:lastRow="0" w:firstColumn="0" w:lastColumn="0" w:oddVBand="0" w:evenVBand="0" w:oddHBand="0" w:evenHBand="0" w:firstRowFirstColumn="0" w:firstRowLastColumn="0" w:lastRowFirstColumn="0" w:lastRowLastColumn="0"/>
+            </w:pPr>
+          </w:p>
+        </w:tc>
+        <w:tc>
+          <w:tcPr>
+            <w:cnfStyle w:val="000010000000" w:firstRow="0" w:lastRow="0" w:firstColumn="0" w:lastColumn="0" w:oddVBand="1" w:evenVBand="0" w:oddHBand="0" w:evenHBand="0" w:firstRowFirstColumn="0" w:firstRowLastColumn="0" w:lastRowFirstColumn="0" w:lastRowLastColumn="0"/>
+            <w:tcW w:w="467" w:type="dxa"/>
+          </w:tcPr>
+          <w:p>
             <w:r>
               <w:t>D</w:t>
+            </w:r>
+          </w:p>
+        </w:tc>
+        <w:tc>
+          <w:tcPr>
+            <w:tcW w:w="467" w:type="dxa"/>
+          </w:tcPr>
+          <w:p>
+            <w:pPr>
+              <w:cnfStyle w:val="000000000000" w:firstRow="0" w:lastRow="0" w:firstColumn="0" w:lastColumn="0" w:oddVBand="0" w:evenVBand="0" w:oddHBand="0" w:evenHBand="0" w:firstRowFirstColumn="0" w:firstRowLastColumn="0" w:lastRowFirstColumn="0" w:lastRowLastColumn="0"/>
+            </w:pPr>
+            <w:r>
+              <w:t>U</w:t>
             </w:r>
           </w:p>
         </w:tc>
@@ -21392,7 +21386,7 @@
         </w:tc>
         <w:tc>
           <w:tcPr>
-            <w:tcW w:w="493" w:type="dxa"/>
+            <w:tcW w:w="467" w:type="dxa"/>
           </w:tcPr>
           <w:p>
             <w:pPr>
@@ -21571,7 +21565,7 @@
         </w:tc>
         <w:tc>
           <w:tcPr>
-            <w:tcW w:w="493" w:type="dxa"/>
+            <w:tcW w:w="467" w:type="dxa"/>
           </w:tcPr>
           <w:p>
             <w:pPr>
@@ -21752,7 +21746,7 @@
         </w:tc>
         <w:tc>
           <w:tcPr>
-            <w:tcW w:w="493" w:type="dxa"/>
+            <w:tcW w:w="467" w:type="dxa"/>
           </w:tcPr>
           <w:p>
             <w:pPr>
@@ -21933,7 +21927,7 @@
         </w:tc>
         <w:tc>
           <w:tcPr>
-            <w:tcW w:w="493" w:type="dxa"/>
+            <w:tcW w:w="467" w:type="dxa"/>
           </w:tcPr>
           <w:p>
             <w:pPr>
@@ -22114,7 +22108,7 @@
         </w:tc>
         <w:tc>
           <w:tcPr>
-            <w:tcW w:w="493" w:type="dxa"/>
+            <w:tcW w:w="467" w:type="dxa"/>
           </w:tcPr>
           <w:p>
             <w:pPr>
@@ -22295,7 +22289,7 @@
         </w:tc>
         <w:tc>
           <w:tcPr>
-            <w:tcW w:w="493" w:type="dxa"/>
+            <w:tcW w:w="467" w:type="dxa"/>
           </w:tcPr>
           <w:p>
             <w:pPr>
@@ -22483,32 +22477,33 @@
         </w:tc>
         <w:tc>
           <w:tcPr>
-            <w:tcW w:w="493" w:type="dxa"/>
-          </w:tcPr>
-          <w:p>
-            <w:pPr>
-              <w:cnfStyle w:val="000000000000" w:firstRow="0" w:lastRow="0" w:firstColumn="0" w:lastColumn="0" w:oddVBand="0" w:evenVBand="0" w:oddHBand="0" w:evenHBand="0" w:firstRowFirstColumn="0" w:firstRowLastColumn="0" w:lastRowFirstColumn="0" w:lastRowLastColumn="0"/>
-            </w:pPr>
-          </w:p>
-        </w:tc>
-        <w:tc>
-          <w:tcPr>
-            <w:cnfStyle w:val="000010000000" w:firstRow="0" w:lastRow="0" w:firstColumn="0" w:lastColumn="0" w:oddVBand="1" w:evenVBand="0" w:oddHBand="0" w:evenHBand="0" w:firstRowFirstColumn="0" w:firstRowLastColumn="0" w:lastRowFirstColumn="0" w:lastRowLastColumn="0"/>
-            <w:tcW w:w="467" w:type="dxa"/>
-          </w:tcPr>
-          <w:p/>
-        </w:tc>
-        <w:tc>
-          <w:tcPr>
-            <w:tcW w:w="467" w:type="dxa"/>
-          </w:tcPr>
-          <w:p>
-            <w:pPr>
-              <w:cnfStyle w:val="000000000000" w:firstRow="0" w:lastRow="0" w:firstColumn="0" w:lastColumn="0" w:oddVBand="0" w:evenVBand="0" w:oddHBand="0" w:evenHBand="0" w:firstRowFirstColumn="0" w:firstRowLastColumn="0" w:lastRowFirstColumn="0" w:lastRowLastColumn="0"/>
-            </w:pPr>
+            <w:tcW w:w="467" w:type="dxa"/>
+          </w:tcPr>
+          <w:p>
+            <w:pPr>
+              <w:cnfStyle w:val="000000000000" w:firstRow="0" w:lastRow="0" w:firstColumn="0" w:lastColumn="0" w:oddVBand="0" w:evenVBand="0" w:oddHBand="0" w:evenHBand="0" w:firstRowFirstColumn="0" w:firstRowLastColumn="0" w:lastRowFirstColumn="0" w:lastRowLastColumn="0"/>
+            </w:pPr>
+          </w:p>
+        </w:tc>
+        <w:tc>
+          <w:tcPr>
+            <w:cnfStyle w:val="000010000000" w:firstRow="0" w:lastRow="0" w:firstColumn="0" w:lastColumn="0" w:oddVBand="1" w:evenVBand="0" w:oddHBand="0" w:evenHBand="0" w:firstRowFirstColumn="0" w:firstRowLastColumn="0" w:lastRowFirstColumn="0" w:lastRowLastColumn="0"/>
+            <w:tcW w:w="467" w:type="dxa"/>
+          </w:tcPr>
+          <w:p>
             <w:r>
               <w:t>D</w:t>
             </w:r>
+          </w:p>
+        </w:tc>
+        <w:tc>
+          <w:tcPr>
+            <w:tcW w:w="467" w:type="dxa"/>
+          </w:tcPr>
+          <w:p>
+            <w:pPr>
+              <w:cnfStyle w:val="000000000000" w:firstRow="0" w:lastRow="0" w:firstColumn="0" w:lastColumn="0" w:oddVBand="0" w:evenVBand="0" w:oddHBand="0" w:evenHBand="0" w:firstRowFirstColumn="0" w:firstRowLastColumn="0" w:lastRowFirstColumn="0" w:lastRowLastColumn="0"/>
+            </w:pPr>
           </w:p>
         </w:tc>
         <w:tc>
@@ -22678,32 +22673,33 @@
         </w:tc>
         <w:tc>
           <w:tcPr>
-            <w:tcW w:w="493" w:type="dxa"/>
-          </w:tcPr>
-          <w:p>
-            <w:pPr>
-              <w:cnfStyle w:val="000000000000" w:firstRow="0" w:lastRow="0" w:firstColumn="0" w:lastColumn="0" w:oddVBand="0" w:evenVBand="0" w:oddHBand="0" w:evenHBand="0" w:firstRowFirstColumn="0" w:firstRowLastColumn="0" w:lastRowFirstColumn="0" w:lastRowLastColumn="0"/>
-            </w:pPr>
-          </w:p>
-        </w:tc>
-        <w:tc>
-          <w:tcPr>
-            <w:cnfStyle w:val="000010000000" w:firstRow="0" w:lastRow="0" w:firstColumn="0" w:lastColumn="0" w:oddVBand="1" w:evenVBand="0" w:oddHBand="0" w:evenHBand="0" w:firstRowFirstColumn="0" w:firstRowLastColumn="0" w:lastRowFirstColumn="0" w:lastRowLastColumn="0"/>
-            <w:tcW w:w="467" w:type="dxa"/>
-          </w:tcPr>
-          <w:p/>
-        </w:tc>
-        <w:tc>
-          <w:tcPr>
-            <w:tcW w:w="467" w:type="dxa"/>
-          </w:tcPr>
-          <w:p>
-            <w:pPr>
-              <w:cnfStyle w:val="000000000000" w:firstRow="0" w:lastRow="0" w:firstColumn="0" w:lastColumn="0" w:oddVBand="0" w:evenVBand="0" w:oddHBand="0" w:evenHBand="0" w:firstRowFirstColumn="0" w:firstRowLastColumn="0" w:lastRowFirstColumn="0" w:lastRowLastColumn="0"/>
-            </w:pPr>
+            <w:tcW w:w="467" w:type="dxa"/>
+          </w:tcPr>
+          <w:p>
+            <w:pPr>
+              <w:cnfStyle w:val="000000000000" w:firstRow="0" w:lastRow="0" w:firstColumn="0" w:lastColumn="0" w:oddVBand="0" w:evenVBand="0" w:oddHBand="0" w:evenHBand="0" w:firstRowFirstColumn="0" w:firstRowLastColumn="0" w:lastRowFirstColumn="0" w:lastRowLastColumn="0"/>
+            </w:pPr>
+          </w:p>
+        </w:tc>
+        <w:tc>
+          <w:tcPr>
+            <w:cnfStyle w:val="000010000000" w:firstRow="0" w:lastRow="0" w:firstColumn="0" w:lastColumn="0" w:oddVBand="1" w:evenVBand="0" w:oddHBand="0" w:evenHBand="0" w:firstRowFirstColumn="0" w:firstRowLastColumn="0" w:lastRowFirstColumn="0" w:lastRowLastColumn="0"/>
+            <w:tcW w:w="467" w:type="dxa"/>
+          </w:tcPr>
+          <w:p>
             <w:r>
               <w:t>D</w:t>
             </w:r>
+          </w:p>
+        </w:tc>
+        <w:tc>
+          <w:tcPr>
+            <w:tcW w:w="467" w:type="dxa"/>
+          </w:tcPr>
+          <w:p>
+            <w:pPr>
+              <w:cnfStyle w:val="000000000000" w:firstRow="0" w:lastRow="0" w:firstColumn="0" w:lastColumn="0" w:oddVBand="0" w:evenVBand="0" w:oddHBand="0" w:evenHBand="0" w:firstRowFirstColumn="0" w:firstRowLastColumn="0" w:lastRowFirstColumn="0" w:lastRowLastColumn="0"/>
+            </w:pPr>
           </w:p>
         </w:tc>
         <w:tc>
@@ -22871,32 +22867,33 @@
         </w:tc>
         <w:tc>
           <w:tcPr>
-            <w:tcW w:w="493" w:type="dxa"/>
-          </w:tcPr>
-          <w:p>
-            <w:pPr>
-              <w:cnfStyle w:val="000000000000" w:firstRow="0" w:lastRow="0" w:firstColumn="0" w:lastColumn="0" w:oddVBand="0" w:evenVBand="0" w:oddHBand="0" w:evenHBand="0" w:firstRowFirstColumn="0" w:firstRowLastColumn="0" w:lastRowFirstColumn="0" w:lastRowLastColumn="0"/>
-            </w:pPr>
-          </w:p>
-        </w:tc>
-        <w:tc>
-          <w:tcPr>
-            <w:cnfStyle w:val="000010000000" w:firstRow="0" w:lastRow="0" w:firstColumn="0" w:lastColumn="0" w:oddVBand="1" w:evenVBand="0" w:oddHBand="0" w:evenHBand="0" w:firstRowFirstColumn="0" w:firstRowLastColumn="0" w:lastRowFirstColumn="0" w:lastRowLastColumn="0"/>
-            <w:tcW w:w="467" w:type="dxa"/>
-          </w:tcPr>
-          <w:p/>
-        </w:tc>
-        <w:tc>
-          <w:tcPr>
-            <w:tcW w:w="467" w:type="dxa"/>
-          </w:tcPr>
-          <w:p>
-            <w:pPr>
-              <w:cnfStyle w:val="000000000000" w:firstRow="0" w:lastRow="0" w:firstColumn="0" w:lastColumn="0" w:oddVBand="0" w:evenVBand="0" w:oddHBand="0" w:evenHBand="0" w:firstRowFirstColumn="0" w:firstRowLastColumn="0" w:lastRowFirstColumn="0" w:lastRowLastColumn="0"/>
-            </w:pPr>
+            <w:tcW w:w="467" w:type="dxa"/>
+          </w:tcPr>
+          <w:p>
+            <w:pPr>
+              <w:cnfStyle w:val="000000000000" w:firstRow="0" w:lastRow="0" w:firstColumn="0" w:lastColumn="0" w:oddVBand="0" w:evenVBand="0" w:oddHBand="0" w:evenHBand="0" w:firstRowFirstColumn="0" w:firstRowLastColumn="0" w:lastRowFirstColumn="0" w:lastRowLastColumn="0"/>
+            </w:pPr>
+          </w:p>
+        </w:tc>
+        <w:tc>
+          <w:tcPr>
+            <w:cnfStyle w:val="000010000000" w:firstRow="0" w:lastRow="0" w:firstColumn="0" w:lastColumn="0" w:oddVBand="1" w:evenVBand="0" w:oddHBand="0" w:evenHBand="0" w:firstRowFirstColumn="0" w:firstRowLastColumn="0" w:lastRowFirstColumn="0" w:lastRowLastColumn="0"/>
+            <w:tcW w:w="467" w:type="dxa"/>
+          </w:tcPr>
+          <w:p>
             <w:r>
               <w:t>D</w:t>
             </w:r>
+          </w:p>
+        </w:tc>
+        <w:tc>
+          <w:tcPr>
+            <w:tcW w:w="467" w:type="dxa"/>
+          </w:tcPr>
+          <w:p>
+            <w:pPr>
+              <w:cnfStyle w:val="000000000000" w:firstRow="0" w:lastRow="0" w:firstColumn="0" w:lastColumn="0" w:oddVBand="0" w:evenVBand="0" w:oddHBand="0" w:evenHBand="0" w:firstRowFirstColumn="0" w:firstRowLastColumn="0" w:lastRowFirstColumn="0" w:lastRowLastColumn="0"/>
+            </w:pPr>
           </w:p>
         </w:tc>
         <w:tc>
@@ -23064,32 +23061,33 @@
         </w:tc>
         <w:tc>
           <w:tcPr>
-            <w:tcW w:w="493" w:type="dxa"/>
-          </w:tcPr>
-          <w:p>
-            <w:pPr>
-              <w:cnfStyle w:val="000000000000" w:firstRow="0" w:lastRow="0" w:firstColumn="0" w:lastColumn="0" w:oddVBand="0" w:evenVBand="0" w:oddHBand="0" w:evenHBand="0" w:firstRowFirstColumn="0" w:firstRowLastColumn="0" w:lastRowFirstColumn="0" w:lastRowLastColumn="0"/>
-            </w:pPr>
-          </w:p>
-        </w:tc>
-        <w:tc>
-          <w:tcPr>
-            <w:cnfStyle w:val="000010000000" w:firstRow="0" w:lastRow="0" w:firstColumn="0" w:lastColumn="0" w:oddVBand="1" w:evenVBand="0" w:oddHBand="0" w:evenHBand="0" w:firstRowFirstColumn="0" w:firstRowLastColumn="0" w:lastRowFirstColumn="0" w:lastRowLastColumn="0"/>
-            <w:tcW w:w="467" w:type="dxa"/>
-          </w:tcPr>
-          <w:p/>
-        </w:tc>
-        <w:tc>
-          <w:tcPr>
-            <w:tcW w:w="467" w:type="dxa"/>
-          </w:tcPr>
-          <w:p>
-            <w:pPr>
-              <w:cnfStyle w:val="000000000000" w:firstRow="0" w:lastRow="0" w:firstColumn="0" w:lastColumn="0" w:oddVBand="0" w:evenVBand="0" w:oddHBand="0" w:evenHBand="0" w:firstRowFirstColumn="0" w:firstRowLastColumn="0" w:lastRowFirstColumn="0" w:lastRowLastColumn="0"/>
-            </w:pPr>
+            <w:tcW w:w="467" w:type="dxa"/>
+          </w:tcPr>
+          <w:p>
+            <w:pPr>
+              <w:cnfStyle w:val="000000000000" w:firstRow="0" w:lastRow="0" w:firstColumn="0" w:lastColumn="0" w:oddVBand="0" w:evenVBand="0" w:oddHBand="0" w:evenHBand="0" w:firstRowFirstColumn="0" w:firstRowLastColumn="0" w:lastRowFirstColumn="0" w:lastRowLastColumn="0"/>
+            </w:pPr>
+          </w:p>
+        </w:tc>
+        <w:tc>
+          <w:tcPr>
+            <w:cnfStyle w:val="000010000000" w:firstRow="0" w:lastRow="0" w:firstColumn="0" w:lastColumn="0" w:oddVBand="1" w:evenVBand="0" w:oddHBand="0" w:evenHBand="0" w:firstRowFirstColumn="0" w:firstRowLastColumn="0" w:lastRowFirstColumn="0" w:lastRowLastColumn="0"/>
+            <w:tcW w:w="467" w:type="dxa"/>
+          </w:tcPr>
+          <w:p>
             <w:r>
               <w:t>D</w:t>
             </w:r>
+          </w:p>
+        </w:tc>
+        <w:tc>
+          <w:tcPr>
+            <w:tcW w:w="467" w:type="dxa"/>
+          </w:tcPr>
+          <w:p>
+            <w:pPr>
+              <w:cnfStyle w:val="000000000000" w:firstRow="0" w:lastRow="0" w:firstColumn="0" w:lastColumn="0" w:oddVBand="0" w:evenVBand="0" w:oddHBand="0" w:evenHBand="0" w:firstRowFirstColumn="0" w:firstRowLastColumn="0" w:lastRowFirstColumn="0" w:lastRowLastColumn="0"/>
+            </w:pPr>
           </w:p>
         </w:tc>
         <w:tc>
@@ -23120,6 +23118,7 @@
     </w:p>
     <w:p>
       <w:r>
+        <w:lastRenderedPageBreak/>
         <w:t>Added New Fields. Got rid of unneeded events such as having a separate event for admin creating player (can just use register user).</w:t>
       </w:r>
     </w:p>
@@ -23237,10 +23236,7 @@
       <w:bookmarkStart w:id="18" w:name="_Toc73164405"/>
       <w:proofErr w:type="spellStart"/>
       <w:r>
-        <w:t>Log</w:t>
-      </w:r>
-      <w:r>
-        <w:t>outPlayer</w:t>
+        <w:t>LogoutPlayer</w:t>
       </w:r>
       <w:bookmarkEnd w:id="18"/>
       <w:proofErr w:type="spellEnd"/>
@@ -23335,6 +23331,7 @@
       <w:bookmarkStart w:id="23" w:name="_Toc73164410"/>
       <w:proofErr w:type="spellStart"/>
       <w:r>
+        <w:lastRenderedPageBreak/>
         <w:t>DeleteUser</w:t>
       </w:r>
       <w:bookmarkEnd w:id="23"/>
@@ -23353,8 +23350,7 @@
       <w:bookmarkStart w:id="24" w:name="_Toc73164411"/>
       <w:proofErr w:type="spellStart"/>
       <w:r>
-        <w:lastRenderedPageBreak/>
-        <w:t>AdminDeleteGame</w:t>
+        <w:t>DeleteGame</w:t>
       </w:r>
       <w:bookmarkEnd w:id="24"/>
       <w:proofErr w:type="spellEnd"/>
@@ -23364,6 +23360,23 @@
         <w:t>Will delete a game and corresponding records from a list of games.</w:t>
       </w:r>
     </w:p>
+    <w:p/>
+    <w:p>
+      <w:pPr>
+        <w:pStyle w:val="Heading3"/>
+      </w:pPr>
+      <w:proofErr w:type="spellStart"/>
+      <w:r>
+        <w:t>DeactivateGame</w:t>
+      </w:r>
+      <w:proofErr w:type="spellEnd"/>
+    </w:p>
+    <w:p>
+      <w:r>
+        <w:t>Keeps game around but no user will be able to join the game.</w:t>
+      </w:r>
+    </w:p>
+    <w:p/>
     <w:p>
       <w:pPr>
         <w:pStyle w:val="Heading3"/>
@@ -23499,74 +23512,45 @@
         <w:t>If tile is in use by another player the user will only be activated when they move to an adjacent tile).</w:t>
       </w:r>
     </w:p>
+    <w:p/>
     <w:p>
       <w:pPr>
         <w:pStyle w:val="Heading3"/>
       </w:pPr>
-      <w:bookmarkStart w:id="32" w:name="_Toc73164419"/>
+      <w:bookmarkStart w:id="32" w:name="_Toc73164420"/>
       <w:proofErr w:type="spellStart"/>
-      <w:r>
-        <w:t>GetActiveGamePlayers</w:t>
+      <w:proofErr w:type="gramStart"/>
+      <w:r>
+        <w:t>MovePlayer</w:t>
+      </w:r>
+      <w:proofErr w:type="spellEnd"/>
+      <w:r>
+        <w:t>(</w:t>
+      </w:r>
+      <w:proofErr w:type="gramEnd"/>
+      <w:r>
+        <w:t>Handles picking up item)</w:t>
       </w:r>
       <w:bookmarkEnd w:id="32"/>
-      <w:proofErr w:type="spellEnd"/>
     </w:p>
     <w:p>
       <w:r>
-        <w:t>This procedure will be able to get a list of all the users that are in the current game and update them on the game screen.</w:t>
+        <w:t xml:space="preserve">This procedure will determine the valid moves. Players will click a tile on the GUI and this procedure will run. If the same tile is clicked any item on that tile will be added to the player’s inventory. </w:t>
       </w:r>
     </w:p>
     <w:p>
-      <w:pPr>
-        <w:pStyle w:val="Heading3"/>
-      </w:pPr>
-      <w:bookmarkStart w:id="33" w:name="_Toc73164420"/>
-      <w:proofErr w:type="spellStart"/>
-      <w:proofErr w:type="gramStart"/>
-      <w:r>
-        <w:t>MovePlayer</w:t>
-      </w:r>
-      <w:proofErr w:type="spellEnd"/>
-      <w:r>
-        <w:t>(</w:t>
-      </w:r>
-      <w:proofErr w:type="gramEnd"/>
-      <w:r>
-        <w:t>Handles picking up item)</w:t>
-      </w:r>
-      <w:bookmarkEnd w:id="33"/>
+      <w:r>
+        <w:lastRenderedPageBreak/>
+        <w:t>If another tile is selected and it is adjacent to the previous tile (x +-1, y+-1) Then the user will move to that tile making it visible. If a bomb is on that tile the user will hit it and take damage.</w:t>
+      </w:r>
     </w:p>
     <w:p>
       <w:r>
-        <w:t xml:space="preserve">This procedure will determine the valid moves. Players will click a tile on the GUI and this procedure will run. If the same tile is clicked any item on that tile will be added to the player’s inventory. </w:t>
-      </w:r>
-    </w:p>
-    <w:p>
-      <w:r>
-        <w:t xml:space="preserve">If another tile is selected and it is adjacent to the previous </w:t>
-      </w:r>
-      <w:r>
-        <w:t>tile (</w:t>
-      </w:r>
-      <w:r>
-        <w:t>x +-1, y+-1) Then the user will move to that tile making it visible. If a bomb is on that tile the user will hit it and take damage.</w:t>
-      </w:r>
-    </w:p>
-    <w:p>
-      <w:r>
-        <w:t xml:space="preserve">Move Player will set a </w:t>
-      </w:r>
-      <w:r>
-        <w:t>player</w:t>
-      </w:r>
-      <w:r>
-        <w:t xml:space="preserve"> in game status to active after they if the user joins the game on an </w:t>
-      </w:r>
-      <w:proofErr w:type="gramStart"/>
-      <w:r>
-        <w:t>in use</w:t>
-      </w:r>
-      <w:proofErr w:type="gramEnd"/>
+        <w:t xml:space="preserve">Move Player will set a player in game status to active after they if the user joins the game on an </w:t>
+      </w:r>
+      <w:r>
+        <w:t>in-use</w:t>
+      </w:r>
       <w:r>
         <w:t xml:space="preserve"> tile so they will be able to use items.</w:t>
       </w:r>
@@ -23576,10 +23560,26 @@
       <w:pPr>
         <w:pStyle w:val="Heading3"/>
       </w:pPr>
+      <w:bookmarkStart w:id="33" w:name="_Toc73164419"/>
+      <w:proofErr w:type="spellStart"/>
+      <w:r>
+        <w:t>GetActiveGamePlayers</w:t>
+      </w:r>
+      <w:bookmarkEnd w:id="33"/>
+      <w:proofErr w:type="spellEnd"/>
+    </w:p>
+    <w:p>
+      <w:r>
+        <w:t>This procedure will be able to get a list of all the users that are in the current game and update them on the game screen.</w:t>
+      </w:r>
+    </w:p>
+    <w:p>
+      <w:pPr>
+        <w:pStyle w:val="Heading3"/>
+      </w:pPr>
       <w:bookmarkStart w:id="34" w:name="_Toc73164421"/>
       <w:proofErr w:type="spellStart"/>
       <w:r>
-        <w:lastRenderedPageBreak/>
         <w:t>LeaveGame</w:t>
       </w:r>
       <w:bookmarkEnd w:id="34"/>
@@ -23596,7 +23596,21 @@
         <w:t xml:space="preserve"> be able to use items on them, but they will be able to occupy the square the player was on.</w:t>
       </w:r>
     </w:p>
-    <w:p/>
+    <w:p>
+      <w:pPr>
+        <w:pStyle w:val="Heading3"/>
+      </w:pPr>
+      <w:proofErr w:type="spellStart"/>
+      <w:r>
+        <w:t>GetItems</w:t>
+      </w:r>
+      <w:proofErr w:type="spellEnd"/>
+    </w:p>
+    <w:p>
+      <w:r>
+        <w:t>This procedure will allow user to see their items and quantity in their inventory on the game screen.</w:t>
+      </w:r>
+    </w:p>
     <w:p>
       <w:pPr>
         <w:pStyle w:val="Heading3"/>
@@ -25729,12 +25743,6 @@
 </file>
 
 <file path=customXml/item1.xml><?xml version="1.0" encoding="utf-8"?>
-<p:properties xmlns:p="http://schemas.microsoft.com/office/2006/metadata/properties" xmlns:xsi="http://www.w3.org/2001/XMLSchema-instance" xmlns:pc="http://schemas.microsoft.com/office/infopath/2007/PartnerControls">
-  <documentManagement/>
-</p:properties>
-</file>
-
-<file path=customXml/item2.xml><?xml version="1.0" encoding="utf-8"?>
 <?mso-contentType ?>
 <FormTemplates xmlns="http://schemas.microsoft.com/sharepoint/v3/contenttype/forms">
   <Display>DocumentLibraryForm</Display>
@@ -25743,7 +25751,17 @@
 </FormTemplates>
 </file>
 
+<file path=customXml/item2.xml><?xml version="1.0" encoding="utf-8"?>
+<p:properties xmlns:p="http://schemas.microsoft.com/office/2006/metadata/properties" xmlns:xsi="http://www.w3.org/2001/XMLSchema-instance" xmlns:pc="http://schemas.microsoft.com/office/infopath/2007/PartnerControls">
+  <documentManagement/>
+</p:properties>
+</file>
+
 <file path=customXml/item3.xml><?xml version="1.0" encoding="utf-8"?>
+<b:Sources xmlns:b="http://schemas.openxmlformats.org/officeDocument/2006/bibliography" xmlns="http://schemas.openxmlformats.org/officeDocument/2006/bibliography" SelectedStyle="\APASixthEditionOfficeOnline.xsl" StyleName="APA" Version="6"/>
+</file>
+
+<file path=customXml/item4.xml><?xml version="1.0" encoding="utf-8"?>
 <ct:contentTypeSchema xmlns:ct="http://schemas.microsoft.com/office/2006/metadata/contentType" xmlns:ma="http://schemas.microsoft.com/office/2006/metadata/properties/metaAttributes" ct:_="" ma:_="" ma:contentTypeName="Document" ma:contentTypeID="0x010100BBD88A300EF757498E1093BA19E96E76" ma:contentTypeVersion="4" ma:contentTypeDescription="Create a new document." ma:contentTypeScope="" ma:versionID="ae05b9f98f5f321737efe8e65b955cbe">
   <xsd:schema xmlns:xsd="http://www.w3.org/2001/XMLSchema" xmlns:xs="http://www.w3.org/2001/XMLSchema" xmlns:p="http://schemas.microsoft.com/office/2006/metadata/properties" xmlns:ns3="d1be4b4c-ff8d-4617-8f7a-4e7e06414121" targetNamespace="http://schemas.microsoft.com/office/2006/metadata/properties" ma:root="true" ma:fieldsID="913525b21dc0cde10bf2b9b46aa1de0a" ns3:_="">
     <xsd:import namespace="d1be4b4c-ff8d-4617-8f7a-4e7e06414121"/>
@@ -25889,11 +25907,15 @@
 </ct:contentTypeSchema>
 </file>
 
-<file path=customXml/item4.xml><?xml version="1.0" encoding="utf-8"?>
-<b:Sources xmlns:b="http://schemas.openxmlformats.org/officeDocument/2006/bibliography" xmlns="http://schemas.openxmlformats.org/officeDocument/2006/bibliography" SelectedStyle="\APASixthEditionOfficeOnline.xsl" StyleName="APA" Version="6"/>
+<file path=customXml/itemProps1.xml><?xml version="1.0" encoding="utf-8"?>
+<ds:datastoreItem xmlns:ds="http://schemas.openxmlformats.org/officeDocument/2006/customXml" ds:itemID="{F5A76038-A140-4736-A60C-26E3C2005A27}">
+  <ds:schemaRefs>
+    <ds:schemaRef ds:uri="http://schemas.microsoft.com/sharepoint/v3/contenttype/forms"/>
+  </ds:schemaRefs>
+</ds:datastoreItem>
 </file>
 
-<file path=customXml/itemProps1.xml><?xml version="1.0" encoding="utf-8"?>
+<file path=customXml/itemProps2.xml><?xml version="1.0" encoding="utf-8"?>
 <ds:datastoreItem xmlns:ds="http://schemas.openxmlformats.org/officeDocument/2006/customXml" ds:itemID="{B69040AE-1CA5-4881-9065-73A6C6268130}">
   <ds:schemaRefs>
     <ds:schemaRef ds:uri="http://schemas.microsoft.com/office/2006/metadata/properties"/>
@@ -25902,15 +25924,15 @@
 </ds:datastoreItem>
 </file>
 
-<file path=customXml/itemProps2.xml><?xml version="1.0" encoding="utf-8"?>
-<ds:datastoreItem xmlns:ds="http://schemas.openxmlformats.org/officeDocument/2006/customXml" ds:itemID="{F5A76038-A140-4736-A60C-26E3C2005A27}">
+<file path=customXml/itemProps3.xml><?xml version="1.0" encoding="utf-8"?>
+<ds:datastoreItem xmlns:ds="http://schemas.openxmlformats.org/officeDocument/2006/customXml" ds:itemID="{EDF1DB30-D1EF-4024-A6C4-343D8983A725}">
   <ds:schemaRefs>
-    <ds:schemaRef ds:uri="http://schemas.microsoft.com/sharepoint/v3/contenttype/forms"/>
+    <ds:schemaRef ds:uri="http://schemas.openxmlformats.org/officeDocument/2006/bibliography"/>
   </ds:schemaRefs>
 </ds:datastoreItem>
 </file>
 
-<file path=customXml/itemProps3.xml><?xml version="1.0" encoding="utf-8"?>
+<file path=customXml/itemProps4.xml><?xml version="1.0" encoding="utf-8"?>
 <ds:datastoreItem xmlns:ds="http://schemas.openxmlformats.org/officeDocument/2006/customXml" ds:itemID="{A76FA94E-B013-40D1-B98D-51AAB85C9C27}">
   <ds:schemaRefs>
     <ds:schemaRef ds:uri="http://schemas.microsoft.com/office/2006/metadata/contentType"/>
@@ -25926,12 +25948,4 @@
     <ds:schemaRef ds:uri="http://schemas.microsoft.com/internal/obd"/>
   </ds:schemaRefs>
 </ds:datastoreItem>
-</file>
-
-<file path=customXml/itemProps4.xml><?xml version="1.0" encoding="utf-8"?>
-<ds:datastoreItem xmlns:ds="http://schemas.openxmlformats.org/officeDocument/2006/customXml" ds:itemID="{EDF1DB30-D1EF-4024-A6C4-343D8983A725}">
-  <ds:schemaRefs>
-    <ds:schemaRef ds:uri="http://schemas.openxmlformats.org/officeDocument/2006/bibliography"/>
-  </ds:schemaRefs>
-</ds:datastoreItem>
 </file>
</xml_diff>